<commit_message>
Refactored new raportti docx
</commit_message>
<xml_diff>
--- a/tPolvinenTutkimusraportti.docx
+++ b/tPolvinenTutkimusraportti.docx
@@ -284,7 +284,6 @@
           <w:szCs w:val="32"/>
         </w:rPr>
       </w:pPr>
-      <w:proofErr w:type="spellStart"/>
       <w:r>
         <w:rPr>
           <w:sz w:val="32"/>
@@ -292,7 +291,6 @@
         </w:rPr>
         <w:t>IoT</w:t>
       </w:r>
-      <w:proofErr w:type="spellEnd"/>
       <w:r>
         <w:rPr>
           <w:sz w:val="32"/>
@@ -659,8 +657,10 @@
         <w:ind w:firstLine="5670"/>
       </w:pPr>
       <w:r>
-        <w:t>Tutkimussuunnitelma</w:t>
-      </w:r>
+        <w:t>Tutkimusraportti</w:t>
+      </w:r>
+      <w:bookmarkStart w:id="1" w:name="_GoBack"/>
+      <w:bookmarkEnd w:id="1"/>
     </w:p>
     <w:p>
       <w:pPr>
@@ -953,7 +953,6 @@
               </w:rPr>
               <w:br/>
             </w:r>
-            <w:proofErr w:type="spellStart"/>
             <w:r>
               <w:rPr>
                 <w:rFonts w:eastAsia="Times New Roman"/>
@@ -961,29 +960,8 @@
                 <w:szCs w:val="26"/>
                 <w:lang w:val="en-US" w:eastAsia="en-GB"/>
               </w:rPr>
-              <w:t>Tietojenkäsittelyn</w:t>
+              <w:t>Tietojenkäsittelyn koulutusohjelma</w:t>
             </w:r>
-            <w:proofErr w:type="spellEnd"/>
-            <w:r>
-              <w:rPr>
-                <w:rFonts w:eastAsia="Times New Roman"/>
-                <w:sz w:val="26"/>
-                <w:szCs w:val="26"/>
-                <w:lang w:val="en-US" w:eastAsia="en-GB"/>
-              </w:rPr>
-              <w:t xml:space="preserve"> </w:t>
-            </w:r>
-            <w:proofErr w:type="spellStart"/>
-            <w:r>
-              <w:rPr>
-                <w:rFonts w:eastAsia="Times New Roman"/>
-                <w:sz w:val="26"/>
-                <w:szCs w:val="26"/>
-                <w:lang w:val="en-US" w:eastAsia="en-GB"/>
-              </w:rPr>
-              <w:t>koulutusohjelma</w:t>
-            </w:r>
-            <w:proofErr w:type="spellEnd"/>
           </w:p>
         </w:tc>
       </w:tr>
@@ -1049,13 +1027,8 @@
                 <w:b/>
               </w:rPr>
             </w:pPr>
-            <w:proofErr w:type="spellStart"/>
             <w:r>
-              <w:t>IoT</w:t>
-            </w:r>
-            <w:proofErr w:type="spellEnd"/>
-            <w:r>
-              <w:t xml:space="preserve"> -teknologioiden sovellukset kasvintuotannossa</w:t>
+              <w:t>IoT -teknologioiden sovellukset kasvintuotannossa</w:t>
             </w:r>
           </w:p>
         </w:tc>
@@ -1131,15 +1104,7 @@
               <w:spacing w:after="100" w:afterAutospacing="1"/>
             </w:pPr>
             <w:r>
-              <w:t xml:space="preserve">Tässä tutkimusraportissa kuvataan, millaisia </w:t>
-            </w:r>
-            <w:proofErr w:type="spellStart"/>
-            <w:r>
-              <w:t>IoT-teknologioita</w:t>
-            </w:r>
-            <w:proofErr w:type="spellEnd"/>
-            <w:r>
-              <w:t xml:space="preserve"> hyödyntäviä ratkaisuita tutk</w:t>
+              <w:t>Tässä tutkimusraportissa kuvataan, millaisia IoT-teknologioita hyödyntäviä ratkaisuita tutk</w:t>
             </w:r>
             <w:r>
               <w:t>i</w:t>
@@ -1153,37 +1118,13 @@
               <w:spacing w:after="100" w:afterAutospacing="1"/>
             </w:pPr>
             <w:r>
-              <w:t xml:space="preserve">Tämän tutkimuksen tavoitteena on selvittää I) millaisia </w:t>
-            </w:r>
-            <w:proofErr w:type="spellStart"/>
-            <w:r>
-              <w:t>IoT</w:t>
-            </w:r>
-            <w:proofErr w:type="spellEnd"/>
-            <w:r>
-              <w:t xml:space="preserve"> –teknologioita (Internet of </w:t>
-            </w:r>
-            <w:proofErr w:type="spellStart"/>
-            <w:r>
-              <w:t>Things</w:t>
-            </w:r>
-            <w:proofErr w:type="spellEnd"/>
-            <w:r>
-              <w:t>, esineiden internet) on sovellettu ja tutkittu kasvintuotannon alueella sekä II) millaisia kok</w:t>
+              <w:t>Tämän tutkimuksen tavoitteena on selvittää I) millaisia IoT –teknologioita (Internet of Things, esineiden internet) on sovellettu ja tutkittu kasvintuotannon alueella sekä II) millaisia kok</w:t>
             </w:r>
             <w:r>
               <w:t>e</w:t>
             </w:r>
             <w:r>
-              <w:t xml:space="preserve">muksia ja näkemyksiä kasvintuotannossa toimivalla suomalaisella yrittäjällä on </w:t>
-            </w:r>
-            <w:proofErr w:type="spellStart"/>
-            <w:r>
-              <w:t>IoT</w:t>
-            </w:r>
-            <w:proofErr w:type="spellEnd"/>
-            <w:r>
-              <w:t xml:space="preserve"> –teknologioiden hyödyntämisestä ja mahdollisuuksista.</w:t>
+              <w:t>muksia ja näkemyksiä kasvintuotannossa toimivalla suomalaisella yrittäjällä on IoT –teknologioiden hyödyntämisestä ja mahdollisuuksista.</w:t>
             </w:r>
           </w:p>
           <w:p>
@@ -1197,23 +1138,7 @@
               <w:t>a</w:t>
             </w:r>
             <w:r>
-              <w:t xml:space="preserve">haastatteluna. Kirjallisuuskatsauksessa perehdytään kasvintuotannossa käytettäviin </w:t>
-            </w:r>
-            <w:proofErr w:type="spellStart"/>
-            <w:r>
-              <w:t>IoT</w:t>
-            </w:r>
-            <w:proofErr w:type="spellEnd"/>
-            <w:r>
-              <w:t xml:space="preserve"> –teknologioihin joiden sovelluksista on saatavilla joko tutkimustietoa tai muuten luotettaviksi arvioitavia lehtiartikkeleja tai valmistajien tiedotteita. Yksilöteemahaastattelussa pyritään hahmottamaan millaisia henkilökohtaisia kokemuksia ja näkemyksiä </w:t>
-            </w:r>
-            <w:proofErr w:type="spellStart"/>
-            <w:r>
-              <w:t>IoT</w:t>
-            </w:r>
-            <w:proofErr w:type="spellEnd"/>
-            <w:r>
-              <w:t xml:space="preserve"> –teknologioiden hyödyntämisestä haastateltavalla maatalousalan toimijalla itsellään on.</w:t>
+              <w:t>haastatteluna. Kirjallisuuskatsauksessa perehdytään kasvintuotannossa käytettäviin IoT –teknologioihin joiden sovelluksista on saatavilla joko tutkimustietoa tai muuten luotettaviksi arvioitavia lehtiartikkeleja tai valmistajien tiedotteita. Yksilöteemahaastattelussa pyritään hahmottamaan millaisia henkilökohtaisia kokemuksia ja näkemyksiä IoT –teknologioiden hyödyntämisestä haastateltavalla maatalousalan toimijalla itsellään on.</w:t>
             </w:r>
           </w:p>
           <w:p>
@@ -1243,31 +1168,7 @@
               <w:spacing w:after="100" w:afterAutospacing="1"/>
             </w:pPr>
             <w:r>
-              <w:t xml:space="preserve">Tässä suunnitelmassa käytetään lähdeviittauksissa Harvard </w:t>
-            </w:r>
-            <w:proofErr w:type="spellStart"/>
-            <w:r>
-              <w:t>Reference</w:t>
-            </w:r>
-            <w:proofErr w:type="spellEnd"/>
-            <w:r>
-              <w:t xml:space="preserve"> </w:t>
-            </w:r>
-            <w:proofErr w:type="spellStart"/>
-            <w:r>
-              <w:t>format</w:t>
-            </w:r>
-            <w:proofErr w:type="spellEnd"/>
-            <w:r>
-              <w:t xml:space="preserve"> 1 (</w:t>
-            </w:r>
-            <w:proofErr w:type="spellStart"/>
-            <w:r>
-              <w:t>author-date</w:t>
-            </w:r>
-            <w:proofErr w:type="spellEnd"/>
-            <w:r>
-              <w:t>):a.</w:t>
+              <w:t>Tässä suunnitelmassa käytetään lähdeviittauksissa Harvard Reference format 1 (author-date):a.</w:t>
             </w:r>
           </w:p>
         </w:tc>
@@ -1315,13 +1216,8 @@
               <w:t>Teollinen Internet,</w:t>
             </w:r>
             <w:r>
-              <w:t xml:space="preserve"> kasvintuotanto, kasvitehdas, </w:t>
+              <w:t xml:space="preserve"> kasvintuotanto, kasvitehdas, täsmäviljely</w:t>
             </w:r>
-            <w:proofErr w:type="spellStart"/>
-            <w:r>
-              <w:t>täsmäviljely</w:t>
-            </w:r>
-            <w:proofErr w:type="spellEnd"/>
           </w:p>
         </w:tc>
       </w:tr>
@@ -2386,13 +2282,13 @@
       <w:pPr>
         <w:pStyle w:val="Heading1"/>
       </w:pPr>
-      <w:bookmarkStart w:id="1" w:name="johdanto"/>
-      <w:bookmarkStart w:id="2" w:name="_Toc357031685"/>
-      <w:bookmarkEnd w:id="1"/>
+      <w:bookmarkStart w:id="2" w:name="johdanto"/>
+      <w:bookmarkStart w:id="3" w:name="_Toc357031685"/>
+      <w:bookmarkEnd w:id="2"/>
       <w:r>
         <w:t>Johdanto</w:t>
       </w:r>
-      <w:bookmarkEnd w:id="2"/>
+      <w:bookmarkEnd w:id="3"/>
     </w:p>
     <w:p>
       <w:pPr>
@@ -2623,14 +2519,14 @@
       <w:pPr>
         <w:pStyle w:val="Heading1"/>
       </w:pPr>
-      <w:bookmarkStart w:id="3" w:name="teoriatausta"/>
-      <w:bookmarkStart w:id="4" w:name="_Toc357031686"/>
-      <w:bookmarkEnd w:id="3"/>
+      <w:bookmarkStart w:id="4" w:name="teoriatausta"/>
+      <w:bookmarkStart w:id="5" w:name="_Toc357031686"/>
+      <w:bookmarkEnd w:id="4"/>
       <w:r>
         <w:lastRenderedPageBreak/>
         <w:t>Teoriatausta</w:t>
       </w:r>
-      <w:bookmarkEnd w:id="4"/>
+      <w:bookmarkEnd w:id="5"/>
     </w:p>
     <w:p>
       <w:pPr>
@@ -2662,13 +2558,13 @@
       <w:pPr>
         <w:pStyle w:val="Heading2"/>
       </w:pPr>
-      <w:bookmarkStart w:id="5" w:name="taustaa"/>
-      <w:bookmarkStart w:id="6" w:name="_Toc357031687"/>
-      <w:bookmarkEnd w:id="5"/>
+      <w:bookmarkStart w:id="6" w:name="taustaa"/>
+      <w:bookmarkStart w:id="7" w:name="_Toc357031687"/>
+      <w:bookmarkEnd w:id="6"/>
       <w:r>
         <w:t>Taustaa</w:t>
       </w:r>
-      <w:bookmarkEnd w:id="6"/>
+      <w:bookmarkEnd w:id="7"/>
     </w:p>
     <w:p>
       <w:pPr>
@@ -2960,16 +2856,16 @@
       <w:pPr>
         <w:pStyle w:val="Heading2"/>
       </w:pPr>
-      <w:bookmarkStart w:id="7" w:name="aiotn-käytännön-sovelluksia-ja-tutkimust"/>
-      <w:bookmarkStart w:id="8" w:name="_Toc357031688"/>
-      <w:bookmarkEnd w:id="7"/>
+      <w:bookmarkStart w:id="8" w:name="aiotn-käytännön-sovelluksia-ja-tutkimust"/>
+      <w:bookmarkStart w:id="9" w:name="_Toc357031688"/>
+      <w:bookmarkEnd w:id="8"/>
       <w:r>
         <w:t>AIoT:n käytännön sov</w:t>
       </w:r>
       <w:r>
         <w:t>elluksia ja tutkimustuloksia</w:t>
       </w:r>
-      <w:bookmarkEnd w:id="8"/>
+      <w:bookmarkEnd w:id="9"/>
     </w:p>
     <w:p>
       <w:pPr>
@@ -2983,14 +2879,14 @@
       <w:pPr>
         <w:pStyle w:val="Heading3"/>
       </w:pPr>
-      <w:bookmarkStart w:id="9" w:name="aiot-täsmäviljely-peltokasvituotannossa"/>
-      <w:bookmarkStart w:id="10" w:name="_Toc357031689"/>
-      <w:bookmarkEnd w:id="9"/>
+      <w:bookmarkStart w:id="10" w:name="aiot-täsmäviljely-peltokasvituotannossa"/>
+      <w:bookmarkStart w:id="11" w:name="_Toc357031689"/>
+      <w:bookmarkEnd w:id="10"/>
       <w:r>
         <w:lastRenderedPageBreak/>
         <w:t>AIoT-täsmäviljely peltokasvituotannossa</w:t>
       </w:r>
-      <w:bookmarkEnd w:id="10"/>
+      <w:bookmarkEnd w:id="11"/>
     </w:p>
     <w:p>
       <w:pPr>
@@ -3138,13 +3034,13 @@
       <w:pPr>
         <w:pStyle w:val="Heading3"/>
       </w:pPr>
-      <w:bookmarkStart w:id="11" w:name="aiot-täsmäviljely-puutarhatuotannossa"/>
-      <w:bookmarkStart w:id="12" w:name="_Toc357031690"/>
-      <w:bookmarkEnd w:id="11"/>
+      <w:bookmarkStart w:id="12" w:name="aiot-täsmäviljely-puutarhatuotannossa"/>
+      <w:bookmarkStart w:id="13" w:name="_Toc357031690"/>
+      <w:bookmarkEnd w:id="12"/>
       <w:r>
         <w:t>AIoT-täsmäviljely puutarhatuotannossa</w:t>
       </w:r>
-      <w:bookmarkEnd w:id="12"/>
+      <w:bookmarkEnd w:id="13"/>
     </w:p>
     <w:p>
       <w:pPr>
@@ -3450,13 +3346,13 @@
       <w:pPr>
         <w:pStyle w:val="Heading1"/>
       </w:pPr>
-      <w:bookmarkStart w:id="13" w:name="tutkimuksen-tavoitteet"/>
-      <w:bookmarkStart w:id="14" w:name="_Toc357031691"/>
-      <w:bookmarkEnd w:id="13"/>
+      <w:bookmarkStart w:id="14" w:name="tutkimuksen-tavoitteet"/>
+      <w:bookmarkStart w:id="15" w:name="_Toc357031691"/>
+      <w:bookmarkEnd w:id="14"/>
       <w:r>
         <w:t>Tutkimuksen tavoitteet</w:t>
       </w:r>
-      <w:bookmarkEnd w:id="14"/>
+      <w:bookmarkEnd w:id="15"/>
     </w:p>
     <w:p>
       <w:pPr>
@@ -3470,16 +3366,16 @@
       <w:pPr>
         <w:pStyle w:val="Heading2"/>
       </w:pPr>
-      <w:bookmarkStart w:id="15" w:name="tutkimusongelmat"/>
-      <w:bookmarkStart w:id="16" w:name="_Toc357031692"/>
-      <w:bookmarkEnd w:id="15"/>
+      <w:bookmarkStart w:id="16" w:name="tutkimusongelmat"/>
+      <w:bookmarkStart w:id="17" w:name="_Toc357031692"/>
+      <w:bookmarkEnd w:id="16"/>
       <w:r>
         <w:t>Tutkimu</w:t>
       </w:r>
       <w:r>
         <w:t>songelmat</w:t>
       </w:r>
-      <w:bookmarkEnd w:id="16"/>
+      <w:bookmarkEnd w:id="17"/>
     </w:p>
     <w:p>
       <w:pPr>
@@ -3614,13 +3510,13 @@
       <w:pPr>
         <w:pStyle w:val="Heading2"/>
       </w:pPr>
-      <w:bookmarkStart w:id="17" w:name="työhypoteesit"/>
-      <w:bookmarkStart w:id="18" w:name="_Toc357031693"/>
-      <w:bookmarkEnd w:id="17"/>
+      <w:bookmarkStart w:id="18" w:name="työhypoteesit"/>
+      <w:bookmarkStart w:id="19" w:name="_Toc357031693"/>
+      <w:bookmarkEnd w:id="18"/>
       <w:r>
         <w:t>Työhypoteesit:</w:t>
       </w:r>
-      <w:bookmarkEnd w:id="18"/>
+      <w:bookmarkEnd w:id="19"/>
     </w:p>
     <w:p>
       <w:pPr>
@@ -3655,13 +3551,13 @@
       <w:pPr>
         <w:pStyle w:val="Heading1"/>
       </w:pPr>
-      <w:bookmarkStart w:id="19" w:name="aineisto-ja-tutkimusmenetelmät"/>
-      <w:bookmarkStart w:id="20" w:name="_Toc357031694"/>
-      <w:bookmarkEnd w:id="19"/>
+      <w:bookmarkStart w:id="20" w:name="aineisto-ja-tutkimusmenetelmät"/>
+      <w:bookmarkStart w:id="21" w:name="_Toc357031694"/>
+      <w:bookmarkEnd w:id="20"/>
       <w:r>
         <w:t>Aineisto ja (tutkimus)menetelmät</w:t>
       </w:r>
-      <w:bookmarkEnd w:id="20"/>
+      <w:bookmarkEnd w:id="21"/>
     </w:p>
     <w:p>
       <w:pPr>
@@ -3675,13 +3571,13 @@
       <w:pPr>
         <w:pStyle w:val="Heading2"/>
       </w:pPr>
-      <w:bookmarkStart w:id="21" w:name="tutkimusmenetelmät"/>
-      <w:bookmarkStart w:id="22" w:name="_Toc357031695"/>
-      <w:bookmarkEnd w:id="21"/>
+      <w:bookmarkStart w:id="22" w:name="tutkimusmenetelmät"/>
+      <w:bookmarkStart w:id="23" w:name="_Toc357031695"/>
+      <w:bookmarkEnd w:id="22"/>
       <w:r>
         <w:t>Tutkimusmenetelmät</w:t>
       </w:r>
-      <w:bookmarkEnd w:id="22"/>
+      <w:bookmarkEnd w:id="23"/>
     </w:p>
     <w:p>
       <w:pPr>
@@ -3915,13 +3811,13 @@
       <w:pPr>
         <w:pStyle w:val="Heading1"/>
       </w:pPr>
-      <w:bookmarkStart w:id="23" w:name="tulokset"/>
-      <w:bookmarkStart w:id="24" w:name="_Toc357031696"/>
-      <w:bookmarkEnd w:id="23"/>
+      <w:bookmarkStart w:id="24" w:name="tulokset"/>
+      <w:bookmarkStart w:id="25" w:name="_Toc357031696"/>
+      <w:bookmarkEnd w:id="24"/>
       <w:r>
         <w:t>Tulokset</w:t>
       </w:r>
-      <w:bookmarkEnd w:id="24"/>
+      <w:bookmarkEnd w:id="25"/>
     </w:p>
     <w:p>
       <w:pPr>
@@ -3935,16 +3831,16 @@
       <w:pPr>
         <w:pStyle w:val="Heading2"/>
       </w:pPr>
-      <w:bookmarkStart w:id="25" w:name="tutkimusongelma-in-vastaukset"/>
-      <w:bookmarkStart w:id="26" w:name="_Toc357031697"/>
-      <w:bookmarkEnd w:id="25"/>
+      <w:bookmarkStart w:id="26" w:name="tutkimusongelma-in-vastaukset"/>
+      <w:bookmarkStart w:id="27" w:name="_Toc357031697"/>
+      <w:bookmarkEnd w:id="26"/>
       <w:r>
         <w:t>Tutkimuso</w:t>
       </w:r>
       <w:r>
         <w:t>ngelma I:n vastaukset</w:t>
       </w:r>
-      <w:bookmarkEnd w:id="26"/>
+      <w:bookmarkEnd w:id="27"/>
     </w:p>
     <w:p>
       <w:pPr>
@@ -4068,13 +3964,13 @@
       <w:pPr>
         <w:pStyle w:val="Heading2"/>
       </w:pPr>
-      <w:bookmarkStart w:id="27" w:name="tutkimusongelma-iin-vastaukset"/>
-      <w:bookmarkStart w:id="28" w:name="_Toc357031698"/>
-      <w:bookmarkEnd w:id="27"/>
+      <w:bookmarkStart w:id="28" w:name="tutkimusongelma-iin-vastaukset"/>
+      <w:bookmarkStart w:id="29" w:name="_Toc357031698"/>
+      <w:bookmarkEnd w:id="28"/>
       <w:r>
         <w:t>Tutkimusongelma II:n vastaukset</w:t>
       </w:r>
-      <w:bookmarkEnd w:id="28"/>
+      <w:bookmarkEnd w:id="29"/>
     </w:p>
     <w:p>
       <w:pPr>
@@ -4091,13 +3987,13 @@
       <w:pPr>
         <w:pStyle w:val="Heading1"/>
       </w:pPr>
-      <w:bookmarkStart w:id="29" w:name="johtopäätökset-ja-suositukset"/>
-      <w:bookmarkStart w:id="30" w:name="_Toc357031699"/>
-      <w:bookmarkEnd w:id="29"/>
+      <w:bookmarkStart w:id="30" w:name="johtopäätökset-ja-suositukset"/>
+      <w:bookmarkStart w:id="31" w:name="_Toc357031699"/>
+      <w:bookmarkEnd w:id="30"/>
       <w:r>
         <w:t>Johtopäätökset ja suositukset</w:t>
       </w:r>
-      <w:bookmarkEnd w:id="30"/>
+      <w:bookmarkEnd w:id="31"/>
     </w:p>
     <w:p>
       <w:pPr>
@@ -4212,8 +4108,6 @@
       <w:pPr>
         <w:spacing w:after="100" w:afterAutospacing="1"/>
       </w:pPr>
-      <w:bookmarkStart w:id="31" w:name="_GoBack"/>
-      <w:bookmarkEnd w:id="31"/>
     </w:p>
     <w:p>
       <w:pPr>
@@ -5377,7 +5271,7 @@
         <w:rStyle w:val="PageNumber"/>
         <w:noProof/>
       </w:rPr>
-      <w:t>14</w:t>
+      <w:t>6</w:t>
     </w:r>
     <w:r>
       <w:rPr>

</xml_diff>

<commit_message>
Refactored sources in new raportti docx
</commit_message>
<xml_diff>
--- a/tPolvinenTutkimusraportti.docx
+++ b/tPolvinenTutkimusraportti.docx
@@ -266,31 +266,26 @@
           <w:sz w:val="32"/>
           <w:szCs w:val="32"/>
         </w:rPr>
-        <w:t>Tutkimusraportti</w:t>
-      </w:r>
-      <w:r>
+        <w:t>Tutkimusraportti:</w:t>
+      </w:r>
+    </w:p>
+    <w:p>
+      <w:pPr>
+        <w:pStyle w:val="Numeroimatonpotsikko"/>
         <w:rPr>
           <w:sz w:val="32"/>
           <w:szCs w:val="32"/>
         </w:rPr>
-        <w:t>:</w:t>
-      </w:r>
-    </w:p>
-    <w:p>
-      <w:pPr>
-        <w:pStyle w:val="Numeroimatonpotsikko"/>
+      </w:pPr>
+      <w:proofErr w:type="spellStart"/>
+      <w:r>
         <w:rPr>
           <w:sz w:val="32"/>
           <w:szCs w:val="32"/>
         </w:rPr>
-      </w:pPr>
-      <w:r>
-        <w:rPr>
-          <w:sz w:val="32"/>
-          <w:szCs w:val="32"/>
-        </w:rPr>
         <w:t>IoT</w:t>
       </w:r>
+      <w:proofErr w:type="spellEnd"/>
       <w:r>
         <w:rPr>
           <w:sz w:val="32"/>
@@ -659,8 +654,6 @@
       <w:r>
         <w:t>Tutkimusraportti</w:t>
       </w:r>
-      <w:bookmarkStart w:id="1" w:name="_GoBack"/>
-      <w:bookmarkEnd w:id="1"/>
     </w:p>
     <w:p>
       <w:pPr>
@@ -699,10 +692,7 @@
         <w:tab/>
       </w:r>
       <w:r>
-        <w:t>22</w:t>
-      </w:r>
-      <w:r>
-        <w:t>.5.2017</w:t>
+        <w:t>22.5.2017</w:t>
       </w:r>
     </w:p>
     <w:p>
@@ -953,6 +943,7 @@
               </w:rPr>
               <w:br/>
             </w:r>
+            <w:proofErr w:type="spellStart"/>
             <w:r>
               <w:rPr>
                 <w:rFonts w:eastAsia="Times New Roman"/>
@@ -960,8 +951,29 @@
                 <w:szCs w:val="26"/>
                 <w:lang w:val="en-US" w:eastAsia="en-GB"/>
               </w:rPr>
-              <w:t>Tietojenkäsittelyn koulutusohjelma</w:t>
+              <w:t>Tietojenkäsittelyn</w:t>
             </w:r>
+            <w:proofErr w:type="spellEnd"/>
+            <w:r>
+              <w:rPr>
+                <w:rFonts w:eastAsia="Times New Roman"/>
+                <w:sz w:val="26"/>
+                <w:szCs w:val="26"/>
+                <w:lang w:val="en-US" w:eastAsia="en-GB"/>
+              </w:rPr>
+              <w:t xml:space="preserve"> </w:t>
+            </w:r>
+            <w:proofErr w:type="spellStart"/>
+            <w:r>
+              <w:rPr>
+                <w:rFonts w:eastAsia="Times New Roman"/>
+                <w:sz w:val="26"/>
+                <w:szCs w:val="26"/>
+                <w:lang w:val="en-US" w:eastAsia="en-GB"/>
+              </w:rPr>
+              <w:t>koulutusohjelma</w:t>
+            </w:r>
+            <w:proofErr w:type="spellEnd"/>
           </w:p>
         </w:tc>
       </w:tr>
@@ -1014,10 +1026,7 @@
               <w:br/>
             </w:r>
             <w:r>
-              <w:t>Tutkimusraportti</w:t>
-            </w:r>
-            <w:r>
-              <w:t>:</w:t>
+              <w:t>Tutkimusraportti:</w:t>
             </w:r>
           </w:p>
           <w:p>
@@ -1027,8 +1036,13 @@
                 <w:b/>
               </w:rPr>
             </w:pPr>
+            <w:proofErr w:type="spellStart"/>
             <w:r>
-              <w:t>IoT -teknologioiden sovellukset kasvintuotannossa</w:t>
+              <w:t>IoT</w:t>
+            </w:r>
+            <w:proofErr w:type="spellEnd"/>
+            <w:r>
+              <w:t xml:space="preserve"> -teknologioiden sovellukset kasvintuotannossa</w:t>
             </w:r>
           </w:p>
         </w:tc>
@@ -1104,7 +1118,15 @@
               <w:spacing w:after="100" w:afterAutospacing="1"/>
             </w:pPr>
             <w:r>
-              <w:t>Tässä tutkimusraportissa kuvataan, millaisia IoT-teknologioita hyödyntäviä ratkaisuita tutk</w:t>
+              <w:t xml:space="preserve">Tässä tutkimusraportissa kuvataan, millaisia </w:t>
+            </w:r>
+            <w:proofErr w:type="spellStart"/>
+            <w:r>
+              <w:t>IoT-teknologioita</w:t>
+            </w:r>
+            <w:proofErr w:type="spellEnd"/>
+            <w:r>
+              <w:t xml:space="preserve"> hyödyntäviä ratkaisuita tutk</w:t>
             </w:r>
             <w:r>
               <w:t>i</w:t>
@@ -1118,13 +1140,37 @@
               <w:spacing w:after="100" w:afterAutospacing="1"/>
             </w:pPr>
             <w:r>
-              <w:t>Tämän tutkimuksen tavoitteena on selvittää I) millaisia IoT –teknologioita (Internet of Things, esineiden internet) on sovellettu ja tutkittu kasvintuotannon alueella sekä II) millaisia kok</w:t>
+              <w:t xml:space="preserve">Tämän tutkimuksen tavoitteena on selvittää I) millaisia </w:t>
+            </w:r>
+            <w:proofErr w:type="spellStart"/>
+            <w:r>
+              <w:t>IoT</w:t>
+            </w:r>
+            <w:proofErr w:type="spellEnd"/>
+            <w:r>
+              <w:t xml:space="preserve"> –teknologioita (Internet of </w:t>
+            </w:r>
+            <w:proofErr w:type="spellStart"/>
+            <w:r>
+              <w:t>Things</w:t>
+            </w:r>
+            <w:proofErr w:type="spellEnd"/>
+            <w:r>
+              <w:t>, esineiden internet) on sovellettu ja tutkittu kasvintuotannon alueella sekä II) millaisia kok</w:t>
             </w:r>
             <w:r>
               <w:t>e</w:t>
             </w:r>
             <w:r>
-              <w:t>muksia ja näkemyksiä kasvintuotannossa toimivalla suomalaisella yrittäjällä on IoT –teknologioiden hyödyntämisestä ja mahdollisuuksista.</w:t>
+              <w:t xml:space="preserve">muksia ja näkemyksiä kasvintuotannossa toimivalla suomalaisella yrittäjällä on </w:t>
+            </w:r>
+            <w:proofErr w:type="spellStart"/>
+            <w:r>
+              <w:t>IoT</w:t>
+            </w:r>
+            <w:proofErr w:type="spellEnd"/>
+            <w:r>
+              <w:t xml:space="preserve"> –teknologioiden hyödyntämisestä ja mahdollisuuksista.</w:t>
             </w:r>
           </w:p>
           <w:p>
@@ -1138,7 +1184,23 @@
               <w:t>a</w:t>
             </w:r>
             <w:r>
-              <w:t>haastatteluna. Kirjallisuuskatsauksessa perehdytään kasvintuotannossa käytettäviin IoT –teknologioihin joiden sovelluksista on saatavilla joko tutkimustietoa tai muuten luotettaviksi arvioitavia lehtiartikkeleja tai valmistajien tiedotteita. Yksilöteemahaastattelussa pyritään hahmottamaan millaisia henkilökohtaisia kokemuksia ja näkemyksiä IoT –teknologioiden hyödyntämisestä haastateltavalla maatalousalan toimijalla itsellään on.</w:t>
+              <w:t xml:space="preserve">haastatteluna. Kirjallisuuskatsauksessa perehdytään kasvintuotannossa käytettäviin </w:t>
+            </w:r>
+            <w:proofErr w:type="spellStart"/>
+            <w:r>
+              <w:t>IoT</w:t>
+            </w:r>
+            <w:proofErr w:type="spellEnd"/>
+            <w:r>
+              <w:t xml:space="preserve"> –teknologioihin joiden sovelluksista on saatavilla joko tutkimustietoa tai muuten luotettaviksi arvioitavia lehtiartikkeleja tai valmistajien tiedotteita. Yksilöteemahaastattelussa pyritään hahmottamaan millaisia henkilökohtaisia kokemuksia ja näkemyksiä </w:t>
+            </w:r>
+            <w:proofErr w:type="spellStart"/>
+            <w:r>
+              <w:t>IoT</w:t>
+            </w:r>
+            <w:proofErr w:type="spellEnd"/>
+            <w:r>
+              <w:t xml:space="preserve"> –teknologioiden hyödyntämisestä haastateltavalla maatalousalan toimijalla itsellään on.</w:t>
             </w:r>
           </w:p>
           <w:p>
@@ -1168,7 +1230,31 @@
               <w:spacing w:after="100" w:afterAutospacing="1"/>
             </w:pPr>
             <w:r>
-              <w:t>Tässä suunnitelmassa käytetään lähdeviittauksissa Harvard Reference format 1 (author-date):a.</w:t>
+              <w:t xml:space="preserve">Tässä suunnitelmassa käytetään lähdeviittauksissa Harvard </w:t>
+            </w:r>
+            <w:proofErr w:type="spellStart"/>
+            <w:r>
+              <w:t>Reference</w:t>
+            </w:r>
+            <w:proofErr w:type="spellEnd"/>
+            <w:r>
+              <w:t xml:space="preserve"> </w:t>
+            </w:r>
+            <w:proofErr w:type="spellStart"/>
+            <w:r>
+              <w:t>format</w:t>
+            </w:r>
+            <w:proofErr w:type="spellEnd"/>
+            <w:r>
+              <w:t xml:space="preserve"> 1 (</w:t>
+            </w:r>
+            <w:proofErr w:type="spellStart"/>
+            <w:r>
+              <w:t>author-date</w:t>
+            </w:r>
+            <w:proofErr w:type="spellEnd"/>
+            <w:r>
+              <w:t>):a.</w:t>
             </w:r>
           </w:p>
         </w:tc>
@@ -1216,8 +1302,13 @@
               <w:t>Teollinen Internet,</w:t>
             </w:r>
             <w:r>
-              <w:t xml:space="preserve"> kasvintuotanto, kasvitehdas, täsmäviljely</w:t>
+              <w:t xml:space="preserve"> kasvintuotanto, kasvitehdas, </w:t>
             </w:r>
+            <w:proofErr w:type="spellStart"/>
+            <w:r>
+              <w:t>täsmäviljely</w:t>
+            </w:r>
+            <w:proofErr w:type="spellEnd"/>
           </w:p>
         </w:tc>
       </w:tr>
@@ -2282,1100 +2373,872 @@
       <w:pPr>
         <w:pStyle w:val="Heading1"/>
       </w:pPr>
-      <w:bookmarkStart w:id="2" w:name="johdanto"/>
-      <w:bookmarkStart w:id="3" w:name="_Toc357031685"/>
+      <w:bookmarkStart w:id="1" w:name="johdanto"/>
+      <w:bookmarkStart w:id="2" w:name="_Toc357031685"/>
+      <w:bookmarkEnd w:id="1"/>
+      <w:r>
+        <w:t>Johdanto</w:t>
+      </w:r>
       <w:bookmarkEnd w:id="2"/>
-      <w:r>
-        <w:t>Johdanto</w:t>
-      </w:r>
+    </w:p>
+    <w:p>
+      <w:pPr>
+        <w:spacing w:after="100" w:afterAutospacing="1"/>
+      </w:pPr>
+      <w:r>
+        <w:t>Tutkimuksen aihepiirinä on maatalouden esineiden internetiin (Agriculture Internet of Things, AIoT) liittyvät tutkimukset, julkaisut ja teknologiasovellukset. Teknologiasovellu</w:t>
+      </w:r>
+      <w:r>
+        <w:t>k</w:t>
+      </w:r>
+      <w:r>
+        <w:t>sista käsitellään sekä tutkimus- ja prototyyppiluonteisia toteutuksia että kaupallisia tuotte</w:t>
+      </w:r>
+      <w:r>
+        <w:t>i</w:t>
+      </w:r>
+      <w:r>
+        <w:t>ta. Tutkimuksessa pyritään I) luomaan kuva AIoT:n tutkimuskentän tilasta sekä II) hahmo</w:t>
+      </w:r>
+      <w:r>
+        <w:t>t</w:t>
+      </w:r>
+      <w:r>
+        <w:t>telemaan haastattelujen tulosten perusteella kasvintuotannon alan toimijoiden käsityksiä ja kokemuksia aiheesta.</w:t>
+      </w:r>
+    </w:p>
+    <w:p>
+      <w:pPr>
+        <w:spacing w:after="100" w:afterAutospacing="1"/>
+      </w:pPr>
+      <w:r>
+        <w:t>Maatalouden esineiden internet on merkittävänä osana teollisuuden esineiden internetiä (Industrial Internet of Things, IIoT) viimeaikaisen edullisten ja tehokkaiden pilvipalveluiden, sensori- sekä verkkoteknologioiden kehityksen myötä mahdollistunut tavalla joka on sa</w:t>
+      </w:r>
+      <w:r>
+        <w:t>a</w:t>
+      </w:r>
+      <w:r>
+        <w:t>nut monet tahot ennustamaan ennennäkemätöntä tuottavuuden kasvua seuraavan vuos</w:t>
+      </w:r>
+      <w:r>
+        <w:t>i</w:t>
+      </w:r>
+      <w:r>
+        <w:t>kymmenen aikana (Gilchrist (2016), 2). Koska AIoT:tä pidetään yleisesti IIoT:n osana, käsittellään tässä tutkimuksessa myös IIoT:n teknologiasovelluksia ja tutkimusta sovelt</w:t>
+      </w:r>
+      <w:r>
+        <w:t>u</w:t>
+      </w:r>
+      <w:r>
+        <w:t>vin osin.</w:t>
+      </w:r>
+    </w:p>
+    <w:p>
+      <w:pPr>
+        <w:spacing w:after="100" w:afterAutospacing="1"/>
+      </w:pPr>
+      <w:r>
+        <w:t>Kasvintuotannossa laajasti käytössä olevat digitaaliset teknologiaratkaisut ovat pitkään olleet M2M –periaatteella toimivia (Machine to Machine, laitteelta laitteelle) jolloin tuotettu raakadata jää yleensä esimerkiksi traktorin tai puimurin tietokoneelle. Tällöin tietoa ei vo</w:t>
+      </w:r>
+      <w:r>
+        <w:t>i</w:t>
+      </w:r>
+      <w:r>
+        <w:t>da hyödyntää IoT:n keskeisen paradigman mukaisesti analysointiin ja sitä kautta toimi</w:t>
+      </w:r>
+      <w:r>
+        <w:t>n</w:t>
+      </w:r>
+      <w:r>
+        <w:t>nan automaattiseen ohjaamiseen. IoT –teknologioiden mahdollistaman laitteiden välisen tiedonsiirron, sensorien tuottaman raakadatan analysoinnin ja siitä saatavan tietämyksen hyödyntämisen nähdään yleisesti tuottavan huomattavaa lisäarvoa.</w:t>
+      </w:r>
+    </w:p>
+    <w:p>
+      <w:pPr>
+        <w:spacing w:after="100" w:afterAutospacing="1"/>
+      </w:pPr>
+      <w:r>
+        <w:t>Aineiston keruun alkuvaiheessa löytyi lehtiartikkeli, jossa G. Monbiot kirjoitti sensaati</w:t>
+      </w:r>
+      <w:r>
+        <w:t>o</w:t>
+      </w:r>
+      <w:r>
+        <w:t>maiseen tyyliin YK:n julkaisemista laskelmista viljelysmaan eroosiosta. Artikkelissa hän väittää, että viljelyskelpoinen maa kulutetaan nykyisillä maata kuluttavilla viljelystekniikoilla loppuun keskimäärin maailmanlaajuisesti 60:ssä vuodessa, Englannissa saman lukeman ollessa 100 vuotta. (Monbiot (2015)) Vaikka kyseinen lukujen tulkinta ja esitetyt väitteet osoittautuisivat tarkemmin tutkittaessa puutteellisiksi, tarve uusille ja tehokkaammille vilj</w:t>
+      </w:r>
+      <w:r>
+        <w:t>e</w:t>
+      </w:r>
+      <w:r>
+        <w:t>lytekniikoille on selkeä: kirjallisuuskatsauksessa “Internet of Things in agriculture” Ve</w:t>
+      </w:r>
+      <w:r>
+        <w:t>r</w:t>
+      </w:r>
+      <w:r>
+        <w:t>douw et al. mainitsevat ruokaturvan kriittisyyden korostuvan lähivuosikymmeninä väe</w:t>
+      </w:r>
+      <w:r>
+        <w:t>s</w:t>
+      </w:r>
+      <w:r>
+        <w:t>tönkasvun ja kehittyvillä markkinoilla tapahtuvan elintason nousun myötä (Verdouw et al. (2016)). Samoin FAO:n vuoden 2012 raportissa “World agriculture towards 2030/2050” arvioidaan vuoteen 2050 mennessä tarvittavien tuotannon kasvuksi 940 miljoonaa tonnia viljakasvien osalta (Alexandratos, N. &amp; Bruinsma J. (2012), 17).</w:t>
+      </w:r>
+    </w:p>
+    <w:p>
+      <w:pPr>
+        <w:spacing w:after="100" w:afterAutospacing="1"/>
+      </w:pPr>
+      <w:r>
+        <w:lastRenderedPageBreak/>
+        <w:t>Lisäksi Verdouw et al. mainitsevat ruokaturvaa heikentävänä seikkana maapallon kant</w:t>
+      </w:r>
+      <w:r>
+        <w:t>o</w:t>
+      </w:r>
+      <w:r>
+        <w:t>kyvyn ylittymisen nykyisin köytössä olevilla maatalouden tuotantomenetelmillä. Globaalin ruokaturvan ja ympäristönsuojelun erityisiksi haasteiksi he kuvaavat globalisaation, ilma</w:t>
+      </w:r>
+      <w:r>
+        <w:t>s</w:t>
+      </w:r>
+      <w:r>
+        <w:t>tonmuutoksen, polttoaineperusteisesta bioperusteiseen talouteen siirtymisen sekä maan, makean veden ja työvoiman käytön kilpailun vaikutukset. IoT-teknologioiden odotetaan auttavan näihin haasteisiin vastaamisessa entistä tarkemmalla tuotannon ja tuotantoy</w:t>
+      </w:r>
+      <w:r>
+        <w:t>m</w:t>
+      </w:r>
+      <w:r>
+        <w:t>päristön seuraamisella, tuotannon etäohjauksella, tuotteiden laadun tarkkailulla sekä k</w:t>
+      </w:r>
+      <w:r>
+        <w:t>u</w:t>
+      </w:r>
+      <w:r>
+        <w:t>luttajien ymmärryksen lisäämisellä. (Verdouw et al. (2016))</w:t>
+      </w:r>
+    </w:p>
+    <w:p>
+      <w:pPr>
+        <w:spacing w:after="100" w:afterAutospacing="1"/>
+      </w:pPr>
+      <w:r>
+        <w:t>Erityisesti IoT-teknologioita hyödyntävää kasvintuotantoa toteutetaan kasvihuoneissa ja kasvitehtaina tunnetuissa laitoksissa, joissa täysin kontrolloiduissa olosuhteissa kasvatu</w:t>
+      </w:r>
+      <w:r>
+        <w:t>k</w:t>
+      </w:r>
+      <w:r>
+        <w:t>seen käytettyjen resurssien kuten pinta-alan, lannoitteiden ja kasvuajan tehokkuus on saatu moninkertaistettua. Suomessa ollaan ottamassa kaupallista kasvitehdasta tuota</w:t>
+      </w:r>
+      <w:r>
+        <w:t>n</w:t>
+      </w:r>
+      <w:r>
+        <w:t>toon vuonna 2017 Fujitsu Greenhouse Technology Finland Oy:n ja Robbes Lilla Trädgård Ab:n yhteishakkeena (Fujitsu (2016), Schäfer (2016)).</w:t>
+      </w:r>
+    </w:p>
+    <w:p>
+      <w:pPr>
+        <w:spacing w:after="100" w:afterAutospacing="1"/>
+      </w:pPr>
+      <w:r>
+        <w:t>Tutkittavaksi ilmiöksi on näin materiaaliin tutustuttaessa muodostunut IoT-teknologioiden hyödyntäminen kasvintuotannossa viljelyn tehostamiseksi ja samalla viljelyn aiheuttaman ympäristökuormituksen minimoimiseksi. Uutta tietoa odotetaan syntyvän tässä tutkimu</w:t>
+      </w:r>
+      <w:r>
+        <w:t>k</w:t>
+      </w:r>
+      <w:r>
+        <w:t>sessa vain vähän toteutettavassa yksilöteemahaastattelussa ja tutkimukseen käytettävi</w:t>
+      </w:r>
+      <w:r>
+        <w:t>s</w:t>
+      </w:r>
+      <w:r>
+        <w:t>sä olevan ajan rajallisuuden myötä, mutta tutkimuksen tuloksia voidaan käyttää apuna päätettäessä jatkotutkimuksen tarpeellisuudesta ja toteutuksen mahdollisuuksista.</w:t>
+      </w:r>
+    </w:p>
+    <w:p>
+      <w:pPr>
+        <w:pStyle w:val="Heading1"/>
+      </w:pPr>
+      <w:bookmarkStart w:id="3" w:name="teoriatausta"/>
+      <w:bookmarkStart w:id="4" w:name="_Toc357031686"/>
       <w:bookmarkEnd w:id="3"/>
-    </w:p>
-    <w:p>
-      <w:pPr>
-        <w:spacing w:after="100" w:afterAutospacing="1"/>
-      </w:pPr>
-      <w:r>
-        <w:t>Tutkimuksen aihepiirinä on maatalouden esineiden inte</w:t>
-      </w:r>
-      <w:r>
-        <w:t>rnetiin (Agriculture Internet of Things, AIoT) liittyvät tutkimukset, julkaisut ja teknologiasovellukset. Teknologiasovellu</w:t>
+      <w:r>
+        <w:t>Teoriatausta</w:t>
+      </w:r>
+      <w:bookmarkEnd w:id="4"/>
+    </w:p>
+    <w:p>
+      <w:pPr>
+        <w:spacing w:after="100" w:afterAutospacing="1"/>
+      </w:pPr>
+      <w:r>
+        <w:t>Tässä osassa käsitellään tutkimuksen osana tehdyssä kirjallisuuskatsauksessa löytyneitä tietoja AIoT:n taustasta, sen käytännön sovelluksista ja tutkimustuloksista. Teoriatausta</w:t>
+      </w:r>
+      <w:r>
+        <w:t>s</w:t>
+      </w:r>
+      <w:r>
+        <w:t>sa pyritään vastaamaan ensimmäiseen tutkimusongelmaan, eli miten kasvintuotannossa hyödynnetään IoT-teknologioita, miten pelto- ja puutarhatuotannon erot vaikuttavat tekn</w:t>
+      </w:r>
+      <w:r>
+        <w:t>o</w:t>
+      </w:r>
+      <w:r>
+        <w:t>logiasovelluksiin sekä millaiset teknologiasovellukset tulevat löydöksistä selkeimmin esille.</w:t>
+      </w:r>
+    </w:p>
+    <w:p>
+      <w:pPr>
+        <w:pStyle w:val="Heading2"/>
+      </w:pPr>
+      <w:bookmarkStart w:id="5" w:name="taustaa"/>
+      <w:bookmarkStart w:id="6" w:name="_Toc357031687"/>
+      <w:bookmarkEnd w:id="5"/>
+      <w:r>
+        <w:t>Taustaa</w:t>
+      </w:r>
+      <w:bookmarkEnd w:id="6"/>
+    </w:p>
+    <w:p>
+      <w:pPr>
+        <w:spacing w:after="100" w:afterAutospacing="1"/>
+      </w:pPr>
+      <w:r>
+        <w:t>FAO:n vuoden 2012 raportissa arvioidaan väestönkasvun myötä tarvittavan globaalin ru</w:t>
+      </w:r>
+      <w:r>
+        <w:t>o</w:t>
+      </w:r>
+      <w:r>
+        <w:t>antuotannon kasvun olevan saavutettavissa mutta vaativan investointeja. Raportissa käs</w:t>
+      </w:r>
+      <w:r>
+        <w:t>i</w:t>
+      </w:r>
+      <w:r>
+        <w:t>teltyjen Maailmanpankin ennusteiden mukaan köyhyys ei ole katoamassa maailmasta vuoteen 2050 mennessä vaan tuloerot maiden välillä tulevat olemaan huomattavat, jolloin ruoantuotantoon tehtävät investoinnit tulevat jakautumaan epätasaisesti. (Alexandratos, N. &amp; Bruinsma J. (2012), 37) Tämä puolestaan asettaa vaatimuksia kustannusteho</w:t>
       </w:r>
       <w:r>
         <w:t>k</w:t>
       </w:r>
       <w:r>
-        <w:t>sista käsitellään sekä tutkimus- ja prototyyppiluonteisia toteutuksia että kaupallisia tuotte</w:t>
+        <w:t>kaampien viljelytekniikoiden kehittämiselle —erityisesti ilmastonmuutoksen todennäköi</w:t>
+      </w:r>
+      <w:r>
+        <w:t>s</w:t>
+      </w:r>
+      <w:r>
+        <w:t>ten vaikutusten vaikeuttaessa maanviljelyä suuressa osassa maailmaa.</w:t>
+      </w:r>
+    </w:p>
+    <w:p>
+      <w:pPr>
+        <w:spacing w:after="100" w:afterAutospacing="1"/>
+      </w:pPr>
+      <w:r>
+        <w:lastRenderedPageBreak/>
+        <w:t>Ilmastonmuutoksen aiheuttama lämpötilojen nousu lisää kasteluntarvetta ja saattaa s</w:t>
+      </w:r>
+      <w:r>
+        <w:t>a</w:t>
+      </w:r>
+      <w:r>
+        <w:t>malla rajoittaa kasteluveden saatavuutta. Tällöin tarvitaan entistä tarkempaa tietoa kast</w:t>
+      </w:r>
+      <w:r>
+        <w:t>e</w:t>
+      </w:r>
+      <w:r>
+        <w:t>lun todellisesta tarpeesta sekä tarkempaa kastelun hallintaa — myös kotimaisessa kasvi</w:t>
+      </w:r>
+      <w:r>
+        <w:t>n</w:t>
+      </w:r>
+      <w:r>
+        <w:t>tuotannossa. Ruokakaupan jatkuvan hintakilpailun ja kasvavan luomuruoan kysynnän myötä on myös tarve kehittää viljelytekniikoita joilla voidaan säästää lannoituksessa ja saada silti enemmän irti samasta kasvatuspinta-alasta.</w:t>
+      </w:r>
+    </w:p>
+    <w:p>
+      <w:pPr>
+        <w:spacing w:after="100" w:afterAutospacing="1"/>
+      </w:pPr>
+      <w:r>
+        <w:t>Täsmäviljelyn kehityksellä ollaan aikaisemmilla vuosikymmenillä saavutettu säästöjä la</w:t>
+      </w:r>
+      <w:r>
+        <w:t>n</w:t>
+      </w:r>
+      <w:r>
+        <w:t>noituksessa ja tehostettu viljelypinta-alan käyttöä. IoT-teknologioiden nähdään mahdolli</w:t>
+      </w:r>
+      <w:r>
+        <w:t>s</w:t>
+      </w:r>
+      <w:r>
+        <w:t>tavan täsmäviljelyn eteneminen ns. Smart Farming:iin, missä maatilasta muodostuu äl</w:t>
+      </w:r>
+      <w:r>
+        <w:t>y</w:t>
+      </w:r>
+      <w:r>
+        <w:t>käs, keskenään toimivien laitteiden verkko. Tällöin voidaan yhdistää tosiaikainen sensor</w:t>
       </w:r>
       <w:r>
         <w:t>i</w:t>
       </w:r>
       <w:r>
-        <w:t xml:space="preserve">ta. Tutkimuksessa pyritään I) luomaan </w:t>
-      </w:r>
-      <w:r>
-        <w:t>kuva AIoT:n tutkimuskentän tilasta sekä II) hahmo</w:t>
+        <w:t>en tuottama havaintodata, datan automaattinen älykäs analysointi ja tuotantosuunnittelu sekä tuotantoprosessien kontrollointi. Täsmäviljelyn käyttöönotto ei ole kuitenkaan maini</w:t>
       </w:r>
       <w:r>
         <w:t>t</w:t>
       </w:r>
       <w:r>
-        <w:t>telemaan haastattelujen tulosten perusteella kasvintuotannon alan toimijoiden käsityksiä ja kokemuksia aiheesta.</w:t>
-      </w:r>
-    </w:p>
-    <w:p>
-      <w:pPr>
-        <w:spacing w:after="100" w:afterAutospacing="1"/>
-      </w:pPr>
-      <w:r>
-        <w:t>Maatalouden esineiden internet on merkittävänä osana teollisuuden esineiden internetiä (Indus</w:t>
-      </w:r>
-      <w:r>
-        <w:t>trial Internet of Things, IIoT) viimeaikaisen edullisten ja tehokkaiden pilvipalveluiden, sensori- sekä verkkoteknologioiden kehityksen myötä mahdollistunut tavalla joka on sa</w:t>
+        <w:t>tavasti edennyt pienen innovatiivisen viljelijäjoukon ulkopuolelle ja täsmäviljelyssä tuot</w:t>
+      </w:r>
+      <w:r>
+        <w:t>e</w:t>
+      </w:r>
+      <w:r>
+        <w:t>tun datan älykäs käyttö on edelleen hyvin vähäistä. (Verdouw et al. (2016))</w:t>
+      </w:r>
+    </w:p>
+    <w:p>
+      <w:pPr>
+        <w:spacing w:after="100" w:afterAutospacing="1"/>
+      </w:pPr>
+      <w:r>
+        <w:t>Valtiollisille toimijoille IIoT:n ja sen mukana AIoT:n kehityksen tukemisen nähdään olevan kannattavaa niiden mahdollistaessa tehokkaamman kotimaisen tuotannon. Tämän teho</w:t>
+      </w:r>
+      <w:r>
+        <w:t>k</w:t>
+      </w:r>
+      <w:r>
+        <w:t>kuuden lisäyksen ennustetaan kääntävän halvempien tuotantokustannusten maihin ko</w:t>
+      </w:r>
+      <w:r>
+        <w:t>h</w:t>
+      </w:r>
+      <w:r>
+        <w:t>distuvan teollisen tuotannon ulkoistamisen trendin. Lisäksi tehostuneen tuotannon ennu</w:t>
+      </w:r>
+      <w:r>
+        <w:t>s</w:t>
+      </w:r>
+      <w:r>
+        <w:t>tetaan johtavan ennennäkemättömään taloudellisen kasvuun seuraavan vuosikymmenen aikana. (Gilchrist (2016), 2, 222)</w:t>
+      </w:r>
+    </w:p>
+    <w:p>
+      <w:pPr>
+        <w:spacing w:after="100" w:afterAutospacing="1"/>
+      </w:pPr>
+      <w:r>
+        <w:t>Elinkeinoelämän tutkimuslaitoksen (ETLA) raportissa Suomalaisen teollisen internetin taustoista kerrotaan Valtioneuvoston kanslian (VNK) nimenneen teollisen internetin y</w:t>
+      </w:r>
+      <w:r>
+        <w:t>h</w:t>
+      </w:r>
+      <w:r>
+        <w:t>deksi kärkiteemoistaan (Ahlqvist et al. (2015), 3). Hallituksen kärkihankkeeseen “Digitaal</w:t>
+      </w:r>
+      <w:r>
+        <w:t>i</w:t>
+      </w:r>
+      <w:r>
+        <w:t>sen liiketoiminnan kasvuympäristön rakentaminen” ensimmäisenä toimenpiteenä on “Edistetään esineiden internetiä” (Berner (2016), 2).</w:t>
+      </w:r>
+    </w:p>
+    <w:p>
+      <w:pPr>
+        <w:spacing w:after="100" w:afterAutospacing="1"/>
+      </w:pPr>
+      <w:r>
+        <w:t>Tämän kärkihankkeen vaikutuksia suomalaisella maataloussektorilla käsitellään tarke</w:t>
+      </w:r>
+      <w:r>
+        <w:t>m</w:t>
+      </w:r>
+      <w:r>
+        <w:t>min Kimmo Tammen opinnäytetyössä Digitalisaatio maatalouden B2B-liiketoiminnassa, missä kerrotaan hallitusohjelman huomioivan entistä datalähtöisempien toimintatapojen kehittämisen, tukien hakemisen helppouden sekä erilaiset kokeiluhankkeet rahoituksineen uusien liiketoimintamallien kehittämisessä. (Tammi (2016), 17)</w:t>
+      </w:r>
+    </w:p>
+    <w:p>
+      <w:pPr>
+        <w:spacing w:after="100" w:afterAutospacing="1"/>
+      </w:pPr>
+      <w:r>
+        <w:t>Suomessa IoT -teknologioiden hyödyntämiseen suuntautuvia tuotteita ja palveluita on tarjolla ainakin Telialla (Telia (2017)) ja Digitalla (Digita (2017)), joiden tarjoamat tietoli</w:t>
+      </w:r>
+      <w:r>
+        <w:t>i</w:t>
+      </w:r>
+      <w:r>
+        <w:t>kenneratkaisut ovat sovitettu IoT -teknologioiden vaatimuksiin. Molemmat toimijat kannu</w:t>
+      </w:r>
+      <w:r>
+        <w:t>s</w:t>
+      </w:r>
+      <w:r>
+        <w:t>tavat asiakkaitaan kehittämään uusia IoT -ratkaisuita ja tarjoavat niiden tueksi laajaa osaamistaan ja tietoliikenneverkkoaan. Laitteiden väliset verkkoyhteydet ovat haasteellisia monissa peltokasvintuotannon IoT -hankkeissa, mikä tekee tarjotuista palveluista miele</w:t>
+      </w:r>
+      <w:r>
+        <w:t>n</w:t>
+      </w:r>
+      <w:r>
+        <w:lastRenderedPageBreak/>
+        <w:t>kiintoisia niiden tarjoaman kattavan langattoman tietoliikenneverkon takia. Kattava verkko mahdollistaa ja helpottaa myös osaltaan kokeiluhankkeiden kasvua prototyypeistä tuota</w:t>
+      </w:r>
+      <w:r>
+        <w:t>n</w:t>
+      </w:r>
+      <w:r>
+        <w:t>tojärjestelmiksi.</w:t>
+      </w:r>
+    </w:p>
+    <w:p>
+      <w:pPr>
+        <w:spacing w:after="100" w:afterAutospacing="1"/>
+      </w:pPr>
+      <w:r>
+        <w:t>Verkkoyhteydet kuvaillaan “Internet of Things in agriculture”-kirjallisuuskatsauksessa myös yhtenä kolmesta IoT-arkkitehtuurien tasoista, muiden tasojen ollessa laitetaso sekä sovelustaso. Laitetasolla tapahtuvan sensorien, havaintolaitteiden ja ohjattavien laitteiden käyttöön tarvittavan verkkoliikenteen tapahtuessa verkkotasolla, lopuksi kokonaisuuden hallinnan ja tiedon analysoinnin tapahtuessa vastaavasti sovellustasolla. (Verdouw et al. (2016)) Vastaavasti IoT-teknologioiden geneerisen SOA-arkkitehtuurin (service-oriented architecture) kuvataan kirjassa “Internet of Things: Principles and Paradigms” kostuvan neljästä tasosta: sensori-, verkko-, palvelu- ja rajapinta/käyttäjäliityymätasosta (Buyya &amp; Dastjerdi (2016), 8).</w:t>
+      </w:r>
+    </w:p>
+    <w:p>
+      <w:pPr>
+        <w:spacing w:after="100" w:afterAutospacing="1"/>
+      </w:pPr>
+      <w:r>
+        <w:t>“Internet of Things in agriculture”-katsauksessa eritellään myös AIoT:n tulevaisuuden haasteiksi hyvin erilaisten laitteiden yhteiskäytettävyys, tosielämän käytön skaalautuminen aikaisten omaksujien joukon ulkopuolelle, teknologiaratkaisujen kehittäminen sopimaan toimialan erityistarpeisiin sekä oikeiden käyttöympäristöjen olosuhteisiin, luotettavien verkkoyhteyksien toiminnan varmistaminen myös etäisillä käyttöpaikoilla, energiateho</w:t>
+      </w:r>
+      <w:r>
+        <w:t>k</w:t>
+      </w:r>
+      <w:r>
+        <w:t>kaiden IoT-teknologioiden kehittäminen, kolmannen osapuolen tuottaman datan yhdist</w:t>
+      </w:r>
+      <w:r>
+        <w:t>ä</w:t>
+      </w:r>
+      <w:r>
+        <w:t>minen data-analytiikkaan ja luotettavien tietoturvapalveluiden sekä datan omistajuuden varmistavien palveluiden kehittäminen. (Verdouw et al. (2016))</w:t>
+      </w:r>
+    </w:p>
+    <w:p>
+      <w:pPr>
+        <w:pStyle w:val="Heading2"/>
+      </w:pPr>
+      <w:bookmarkStart w:id="7" w:name="aiotn-käytännön-sovelluksia-ja-tutkimust"/>
+      <w:bookmarkStart w:id="8" w:name="_Toc357031688"/>
+      <w:bookmarkEnd w:id="7"/>
+      <w:r>
+        <w:t>AIoT:n käytännön sovelluksia ja tutkimustuloksia</w:t>
+      </w:r>
+      <w:bookmarkEnd w:id="8"/>
+    </w:p>
+    <w:p>
+      <w:pPr>
+        <w:spacing w:after="100" w:afterAutospacing="1"/>
+      </w:pPr>
+      <w:r>
+        <w:t>Tässä osassa käsitellään tutkimuksen osana tehdyssä kirjallisuuskatsauksessa löytyneitä tietoja AIoT:n teknologiasovelluksista peltokasvituotannossa ja puutarhatuotannossa.</w:t>
+      </w:r>
+    </w:p>
+    <w:p>
+      <w:pPr>
+        <w:pStyle w:val="Heading3"/>
+      </w:pPr>
+      <w:bookmarkStart w:id="9" w:name="aiot-täsmäviljely-peltokasvituotannossa"/>
+      <w:bookmarkStart w:id="10" w:name="_Toc357031689"/>
+      <w:bookmarkEnd w:id="9"/>
+      <w:r>
+        <w:t>AIoT-täsmäviljely peltokasvituotannossa</w:t>
+      </w:r>
+      <w:bookmarkEnd w:id="10"/>
+    </w:p>
+    <w:p>
+      <w:pPr>
+        <w:spacing w:after="100" w:afterAutospacing="1"/>
+      </w:pPr>
+      <w:r>
+        <w:t>AIoT-täsmäviljelyn kokeiluhankkeilla ollaan yleiseti saavutettu hyviä kokemuksia. Erity</w:t>
+      </w:r>
+      <w:r>
+        <w:t>i</w:t>
+      </w:r>
+      <w:r>
+        <w:t>sesti parantuneen resurssienhallinnan myötä käyttöönoton kustannukset saadaan yleensä katettua kohtuullisessa ajassa. Kokeiluhankkeet ovat edistäneet täsmäviljelyn sovelluksia niin pitkälle, että monet viljelijät ovat voineet ottaa ne laajamittaiseen käyttöön omassa tuotannossaan. (Buyya &amp; Dastjerdi (2016), 137) Tärkeä osa peltokasvituotannon teho</w:t>
+      </w:r>
+      <w:r>
+        <w:t>s</w:t>
+      </w:r>
+      <w:r>
+        <w:t>tamista on traktorien automaattiohjaus, joka tehostaa käytetyn peltopinta-alan käyttöä (DuBravac &amp; Shapiro (2015), 133).</w:t>
+      </w:r>
+    </w:p>
+    <w:p>
+      <w:pPr>
+        <w:spacing w:after="100" w:afterAutospacing="1"/>
+      </w:pPr>
+      <w:r>
+        <w:t>Samankaltaisista hyvistä kokemuksista sekä viljelytekniikoiden tehostamisesta autom</w:t>
       </w:r>
       <w:r>
         <w:t>a</w:t>
       </w:r>
       <w:r>
-        <w:t>nut monet tahot ennustamaan ennennäkemätöntä tuottavuuden kasvua seuraavan vuos</w:t>
+        <w:t>tisoinnilla kerrotaan lyhyesti Luonnonvarakeskuksen tiedotteessa jonka mukaan traktorin automaattiohjauksen avulla on saatu peltopinta-ala tehokkaampaan käyttöön ja kuljettajan työtaakkaa kevennettyä (Luonnonvarakeskus (2015–2015-06-16T07:06:50+02:00)). S</w:t>
+      </w:r>
+      <w:r>
+        <w:t>a</w:t>
+      </w:r>
+      <w:r>
+        <w:lastRenderedPageBreak/>
+        <w:t>mankaltaista työnjaosta mainitaan kirjassa “Industry 4.0: The Industrial Internet of Things”, jossa tutkijoiden hahmottelemassa tulevaisuudenkuvassa ihmisten työtä ei ole korvattu robottien tekemällä työllä vaan ihmisten ja robottien yhteistyöllä (Gilchrist (2016), 11).</w:t>
+      </w:r>
+    </w:p>
+    <w:p>
+      <w:pPr>
+        <w:spacing w:after="100" w:afterAutospacing="1"/>
+      </w:pPr>
+      <w:r>
+        <w:t>Yksi sovellus peltokasvituotannossa sovellettavista AIoT-teknologioista on J. Tiusasen väitöskirjassa “Langattoman Peltotiedustelijan maanalainen toimintaympäristö ja lait</w:t>
+      </w:r>
+      <w:r>
+        <w:t>e</w:t>
+      </w:r>
+      <w:r>
+        <w:t>suunnittelu” kehitetty peltoon kaivettavien langattomien sensorilaitteiden toteutus jota te</w:t>
+      </w:r>
+      <w:r>
+        <w:t>s</w:t>
+      </w:r>
+      <w:r>
+        <w:t>tattiin käytössä vuoden ajan (Tiusanen (2008), 4). Tämän kaltainen ratkaisu mahdollistaa maaperän tilan jatkuvan tarkkailun ilman erikseen tehtävää näytteidenottoa. Peltotiedust</w:t>
+      </w:r>
+      <w:r>
+        <w:t>e</w:t>
+      </w:r>
+      <w:r>
+        <w:t>lijan kaupallinen sovellus on julkaistu PocketVenture -joukkorahoitusalustalla rahoitett</w:t>
+      </w:r>
+      <w:r>
+        <w:t>a</w:t>
+      </w:r>
+      <w:r>
+        <w:t>vaksi Skelly (2015).</w:t>
+      </w:r>
+    </w:p>
+    <w:p>
+      <w:pPr>
+        <w:spacing w:after="100" w:afterAutospacing="1"/>
+      </w:pPr>
+      <w:r>
+        <w:t>Toisenlainen jo laajassa käytössä oleva ratkaisu pellon maaperän tutkimiseen on maap</w:t>
+      </w:r>
+      <w:r>
+        <w:t>e</w:t>
+      </w:r>
+      <w:r>
+        <w:t>rän EM-skannaus esim. Veris Technologies:in kehittämillä laitteilla. Skannaus tehdään ennen kasvukautta pellon maaperän koostumuksen selvittämiseksi ja skannauksessa tuotettua tietoa voidaan käyttää hyödyksi lannoituksen ja kastelun suunnittelussa, mutta mittauksia ei voida tehdä kesken kasvukautta sen vaatiessa ajoa työkoneella pellon yli (Veris Technologies (2017)).</w:t>
+      </w:r>
+    </w:p>
+    <w:p>
+      <w:pPr>
+        <w:spacing w:after="100" w:afterAutospacing="1"/>
+      </w:pPr>
+      <w:r>
+        <w:t>Kirjallisuuskatsauksen “Internet of Things in agriculture” viittaamista peltotuotantoa (arable farming) käsittelevistä tutkimuksista suurin osa käsitteli kasvatusympäristön tarkkailua ja säätelyä edistyneiden IoT-laitteiden avulla. Toinen merkittävä aihealue oli yleinen info</w:t>
+      </w:r>
+      <w:r>
+        <w:t>r</w:t>
+      </w:r>
+      <w:r>
+        <w:t>maation kerääminen pelloista kolmannen aihealuuen ollessa ennakoivat kasvumallit. Nä</w:t>
       </w:r>
       <w:r>
         <w:t>i</w:t>
       </w:r>
       <w:r>
-        <w:t>kymmenen aikana (Gilchrist (2016), 2). Koska AIoT:tä pidetään yleisesti IIoT:n osana, käsittellään tässä tutkimuksessa myös IIoT:n teknologiasovelluksia ja tutkimusta sovelt</w:t>
+        <w:t>tä lähestymismalleja käyttäen tutkittiin erityisen usein ekologiaan, luonnon monimuoto</w:t>
+      </w:r>
+      <w:r>
+        <w:t>i</w:t>
+      </w:r>
+      <w:r>
+        <w:t>suuteen ja luonnonvaroihin kuten veteen liittyviä aiheita. (Verdouw et al. (2016))</w:t>
+      </w:r>
+    </w:p>
+    <w:p>
+      <w:pPr>
+        <w:pStyle w:val="Heading3"/>
+      </w:pPr>
+      <w:bookmarkStart w:id="11" w:name="aiot-täsmäviljely-puutarhatuotannossa"/>
+      <w:bookmarkStart w:id="12" w:name="_Toc357031690"/>
+      <w:bookmarkEnd w:id="11"/>
+      <w:r>
+        <w:t>AIoT-täsmäviljely puutarhatuotannossa</w:t>
+      </w:r>
+      <w:bookmarkEnd w:id="12"/>
+    </w:p>
+    <w:p>
+      <w:pPr>
+        <w:spacing w:after="100" w:afterAutospacing="1"/>
+      </w:pPr>
+      <w:r>
+        <w:t>Monien IoT-teknologioiden käyttöönottoon puutarhatuotanto on soveltunut peltokasvitu</w:t>
+      </w:r>
+      <w:r>
+        <w:t>o</w:t>
+      </w:r>
+      <w:r>
+        <w:t>tantoa paremmin. Puutarhakasvatuksen toimintaympäristöissä kuten kasvihuoneissa ja -tehtaissa sensoreita ja tietoverkkoja voidaan asentaa helpommin sekä ympäristö on usein tarkemmin kontrolloitua kuin avoimilla pelloilla. Puutarhakasvien tuotannossa markkin</w:t>
+      </w:r>
+      <w:r>
+        <w:t>a</w:t>
+      </w:r>
+      <w:r>
+        <w:t>hintainen tuotto viljelypinta-alaa kohti on huomattavasti suurempi kuin peltokasvituotannon vastaava ((Anon 2003), 36). Tästä voi päätellä, että automatisoidulla ja tarkemmin hallitu</w:t>
+      </w:r>
+      <w:r>
+        <w:t>l</w:t>
+      </w:r>
+      <w:r>
+        <w:t>la resurssien käytöllä voidaan saavuttaa kilpailuetua erityisesti puutarhatuotannossa.</w:t>
+      </w:r>
+    </w:p>
+    <w:p>
+      <w:pPr>
+        <w:spacing w:after="100" w:afterAutospacing="1"/>
+      </w:pPr>
+      <w:r>
+        <w:t>Puutarhatuotannossa selkeitä esimerkkejä uusien teknologioiden hyödyntämisestä ovat automatisoidut kasvihuoneet sekä ns. kasvitehtaat, joissa kasvien kasvatus tapahtuu mahdollisimman tarkasti kontrolloidussa ympäristössä ja yleensä keinovalossa. Luontee</w:t>
+      </w:r>
+      <w:r>
+        <w:t>l</w:t>
+      </w:r>
+      <w:r>
+        <w:t>taan kasvitehtaat vastaavat yleistä käsitystä tehtaasta automaatiolinjoineen ja tarkkoine hallintalaitteineen ja ne sopivat tuotantoon tiheästi asutuissa kaupungeissa, joissa on p</w:t>
       </w:r>
       <w:r>
         <w:t>u</w:t>
       </w:r>
       <w:r>
-        <w:t>vin osin.</w:t>
-      </w:r>
-    </w:p>
-    <w:p>
-      <w:pPr>
-        <w:spacing w:after="100" w:afterAutospacing="1"/>
-      </w:pPr>
-      <w:r>
         <w:lastRenderedPageBreak/>
-        <w:t>Kasvintuotannossa laajasti käytössä olevat digitaaliset teknologiaratkai</w:t>
-      </w:r>
-      <w:r>
-        <w:t>sut ovat pitkään olleet M2M –periaatteella toimivia (Machine to Machine, laitteelta laitteelle) jolloin tuotettu raakadata jää yleensä esimerkiksi traktorin tai puimurin tietokoneelle. Tällöin tietoa ei vo</w:t>
+        <w:t>laa viljelysmaasta mutta tarpeeksi kysyntää ruokakasveille investointien kattamiseksi. Esimerkkinä tällaisistä kasvihuonetoteutuksesta on New Yorkissa toimiva Gotham Greens:in suomalaisen Green Automationin kasvatustekniikalla toimiva kasvihuone (Öhrnberg (2016a)) (Öhrnberg (2016b)).</w:t>
+      </w:r>
+    </w:p>
+    <w:p>
+      <w:pPr>
+        <w:spacing w:after="100" w:afterAutospacing="1"/>
+      </w:pPr>
+      <w:r>
+        <w:t>Näissä laitoksissa maatalouden esineiden internetin ja teollisuuden esineiden internetin käsitteiden raja on käytännössä hävinnyt. Kasvitehtaista on rakennettu monenlaisia prot</w:t>
+      </w:r>
+      <w:r>
+        <w:t>o</w:t>
+      </w:r>
+      <w:r>
+        <w:t>tyyppilaitoksia, joista yksi tunnettu esimerkki on avoimen lähdekoodin periaatteella toimiva MIT Media Lab:issa (Massachusetts Institute of Technology) alkunsa saanut MIT Open Agriculture Initiative (OpenAG):n päätuote “Food Computer” jonka kehitys alkoi osana MIT City FARM projektia. Termillä “Food Computer” tarkoitetaan kasvitehtaan omaista tietok</w:t>
+      </w:r>
+      <w:r>
+        <w:t>o</w:t>
+      </w:r>
+      <w:r>
+        <w:t>neohjattua ja kasvatusympäristöä jossa kasvien kasvua tarkkaillaan hyvin tarkasti. Kasv</w:t>
+      </w:r>
+      <w:r>
+        <w:t>a</w:t>
+      </w:r>
+      <w:r>
+        <w:t>tusympäristön ominaisuuksia kuten hiilidioksidin määrää ilmassa, ilman lämpötilaa, sä</w:t>
+      </w:r>
+      <w:r>
+        <w:t>h</w:t>
+      </w:r>
+      <w:r>
+        <w:t>könjohtavuutta, kosteutta, juurialueiden lämpötilaa ja liuenneen hapen määrää voidaan tarkkailla ja säätää. Lisäksi kasteluveden / ravinneliuoksen tasoa, energian ja mineraalien kulutusta tarkkaillaan erilaisilla sensoreilla ja mittareilla. Mikä tahansa käyttökelpoiseksi havaittu ympäristömuuttujien yhdistelmä voidaan ottaa ns. kasvuresepti</w:t>
+      </w:r>
+      <w:r>
+        <w:t>k</w:t>
+      </w:r>
+      <w:r>
+        <w:t>si/ilmastoreseptiksi (climate recipe) tietylle kasville ja jakaa vapaasti käytettäväksi intern</w:t>
+      </w:r>
+      <w:r>
+        <w:t>e</w:t>
+      </w:r>
+      <w:r>
+        <w:t>tissä. Asiasta kiinnostuneille on tarjolla kirjasto standardireseptejä joita kasvattaja voi muunnella omiin tarpeisiinsa sopiviksi. (Goyal (2016), 22)</w:t>
+      </w:r>
+    </w:p>
+    <w:p>
+      <w:pPr>
+        <w:spacing w:after="100" w:afterAutospacing="1"/>
+      </w:pPr>
+      <w:r>
+        <w:t>“Internet of Things in agriculture”-kirjallisuuskatsauksen viittaamista tutkimuksista kasv</w:t>
       </w:r>
       <w:r>
         <w:t>i</w:t>
       </w:r>
       <w:r>
-        <w:t>da hyödyntää IoT:n keskeisen paradigman mukaisesti</w:t>
-      </w:r>
-      <w:r>
-        <w:t xml:space="preserve"> analysointiin ja sitä kautta toimi</w:t>
+        <w:t>huonetuotannon osalta suurin osa käsittelee kasvuympäristön tarkkailua ja säätelyä, s</w:t>
+      </w:r>
+      <w:r>
+        <w:t>a</w:t>
+      </w:r>
+      <w:r>
+        <w:t>maan tapaan kuin peltotuotannon alueella. Muita tutkimusaiheita olivat kasvihuoneen ha</w:t>
+      </w:r>
+      <w:r>
+        <w:t>l</w:t>
+      </w:r>
+      <w:r>
+        <w:t>lintajärjestelmät, energiankulutuksen hallinta ja Big Data. (Verdouw et al. (2016))</w:t>
+      </w:r>
+    </w:p>
+    <w:p>
+      <w:pPr>
+        <w:spacing w:after="100" w:afterAutospacing="1"/>
+      </w:pPr>
+      <w:r>
+        <w:t>Kokonaan kasvitehtaisiin keskittyneessä kirjallisuuskatsauksessa “Editorial: Advances and Trends in Development of Plant Factories” käsitellään uusia tutkimustrendejä kuten äly</w:t>
+      </w:r>
+      <w:r>
+        <w:t>k</w:t>
+      </w:r>
+      <w:r>
+        <w:t>käitä kasvatusympäristön mittausjärjestelmiä, kasvatusympäristön hallintaa ja optimointia, lääkeaineiden tuotantoa, geenitekniikkaa ja bakteerilannoitteita. Näistä selkeimmin IoT-teknologioihin perustuvat mittausjärjestelmät sekä kasvuympäristön hallinta ja optiminti, joista useissa tutkimuksissa ollaan saavutettu hyviä tuloksia erilaisilla valon hallinnan ke</w:t>
+      </w:r>
+      <w:r>
+        <w:t>i</w:t>
+      </w:r>
+      <w:r>
+        <w:t>noilla. Tutkimuksissa ollaan kokeiltu muun muassa valon vuorokausirytmitystä, valaisun suuntaamista kasveihin myös kasvin alapuolelta, valon aallonpituuden säätelyä ja eri aa</w:t>
+      </w:r>
+      <w:r>
+        <w:t>l</w:t>
+      </w:r>
+      <w:r>
+        <w:t>lonpituudellisten valojen rytmitystä. Lisäksi on tutkittu yhdenväristen (monochromic) LED</w:t>
+      </w:r>
+      <w:r>
+        <w:t>i</w:t>
+      </w:r>
+      <w:r>
+        <w:t>en valaisun, korkean hiilidioksidipitoisuuden ja voimakkaan lannoittamisen yhdistelmää kasvatusympäristössä. (Luna-Maldonado et al. (2016))</w:t>
+      </w:r>
+    </w:p>
+    <w:p>
+      <w:pPr>
+        <w:spacing w:after="100" w:afterAutospacing="1"/>
+      </w:pPr>
+      <w:r>
+        <w:t>Materiaalia etsittäessä on löytynyt pääasiassa uutisartikkelien kautta muutamia miele</w:t>
       </w:r>
       <w:r>
         <w:t>n</w:t>
       </w:r>
       <w:r>
-        <w:t>nan automaattiseen ohjaamiseen. IoT –teknologioiden mahdollistaman laitteiden välisen tiedonsiirron, sensorien tuottaman raakadatan analysoinnin ja siitä saatavan tietämyksen hyödyntämisen nähdään yleisesti tuottavan huo</w:t>
-      </w:r>
-      <w:r>
-        <w:t>mattavaa lisäarvoa.</w:t>
-      </w:r>
-    </w:p>
-    <w:p>
-      <w:pPr>
-        <w:spacing w:after="100" w:afterAutospacing="1"/>
-      </w:pPr>
-      <w:r>
-        <w:t>Aineiston keruun alkuvaiheessa löytyi lehtiartikkeli, jossa G. Monbiot kirjoitti sensaati</w:t>
-      </w:r>
-      <w:r>
-        <w:t>o</w:t>
-      </w:r>
-      <w:r>
-        <w:t>maiseen tyyliin YK:n julkaisemista laskelmista viljelysmaan eroosiosta. Artikkelissa hän väittää, että viljelyskelpoinen maa kulutetaan nykyisillä</w:t>
-      </w:r>
-      <w:r>
-        <w:t xml:space="preserve"> maata kuluttavilla viljelystekniikoilla loppuun keskimäärin maailmanlaajuisesti 60:ssä vuodessa, Englannissa saman lukeman ollessa 100 vuotta. (Monbiot (2015)) Vaikka kyseinen lukujen tulkinta ja esitetyt väitteet osoittautuisivat tarkemmin tutkittaessa p</w:t>
-      </w:r>
-      <w:r>
-        <w:t>uutteellisiksi, tarve uusille ja tehokkaammille vilj</w:t>
-      </w:r>
-      <w:r>
-        <w:t>e</w:t>
-      </w:r>
-      <w:r>
-        <w:t>lytekniikoille on selkeä: kirjallisuuskatsauksessa “Internet of Things in agriculture” Ve</w:t>
-      </w:r>
-      <w:r>
-        <w:t>r</w:t>
-      </w:r>
-      <w:r>
-        <w:t>douw et al. mainitsevat ruokaturvan kriittisyyden korostuvan lähivuosikymmeninä väe</w:t>
-      </w:r>
-      <w:r>
-        <w:t>s</w:t>
-      </w:r>
-      <w:r>
-        <w:t>tönkasvun ja kehittyvillä mar</w:t>
-      </w:r>
-      <w:r>
-        <w:t>kkinoilla tapahtuvan elintason nousun myötä (Verdouw et al. (2016)). Samoin FAO:n vuoden 2012 raportissa “World agriculture towards 2030/2050” arvioidaan vuoteen 2050 mennessä tarvittavien tuotannon kasvuksi 940 miljoonaa tonnia viljakasvien osalta (Alexan</w:t>
-      </w:r>
-      <w:r>
-        <w:t>dratos, N. &amp; Bruinsma J. (2012), 17).</w:t>
-      </w:r>
-    </w:p>
-    <w:p>
-      <w:pPr>
-        <w:spacing w:after="100" w:afterAutospacing="1"/>
-      </w:pPr>
-      <w:r>
-        <w:t>Lisäksi Verdouw et al. mainitsevat ruokaturvaa heikentävänä seikkana maapallon kant</w:t>
-      </w:r>
-      <w:r>
-        <w:t>o</w:t>
-      </w:r>
-      <w:r>
-        <w:t>kyvyn ylittymisen nykyisin köytössä olevilla maatalouden tuotantomenetelmillä. Globaalin ruokaturvan ja ympäristönsuojelun erityisiksi</w:t>
-      </w:r>
-      <w:r>
-        <w:t xml:space="preserve"> haasteiksi he kuvaavat globalisaation, ilma</w:t>
-      </w:r>
-      <w:r>
-        <w:t>s</w:t>
-      </w:r>
-      <w:r>
-        <w:t>tonmuutoksen, polttoaineperusteisesta bioperusteiseen talouteen siirtymisen sekä maan, makean veden ja työvoiman käytön kilpailun vaikutukset. IoT-teknologioiden odotetaan auttavan näihin haasteisiin vastaamises</w:t>
-      </w:r>
-      <w:r>
-        <w:t>sa entistä tarkemmalla tuotannon ja tuotantoy</w:t>
-      </w:r>
-      <w:r>
-        <w:t>m</w:t>
-      </w:r>
-      <w:r>
-        <w:t>päristön seuraamisella, tuotannon etäohjauksella, tuotteiden laadun tarkkailulla sekä k</w:t>
+        <w:t xml:space="preserve">kiintoisia kaupallisia toimijoita. Aiemmin mainittua MIT:n “Food Computer”:ia vastaavan kaltaisia kaupallisia tuotteita on tullut markkinoille useampien kasvuyritysten kuten Freight </w:t>
+      </w:r>
+      <w:r>
+        <w:lastRenderedPageBreak/>
+        <w:t>Farm:in (Freight Farms (2017)) ja Square Roots:in (Square Roots (2017)) toimesta. Nä</w:t>
+      </w:r>
+      <w:r>
+        <w:t>i</w:t>
+      </w:r>
+      <w:r>
+        <w:t>den yritysten tuotteet ovat kontteihin rakennettuja pienikokoisia kasvitehtaita. Samantyy</w:t>
+      </w:r>
+      <w:r>
+        <w:t>p</w:t>
+      </w:r>
+      <w:r>
+        <w:t>pisiä teknologiaratkaisuja myyvän ZipGrow:n tuotteet taas voidaan asentaa kasvihuone</w:t>
+      </w:r>
+      <w:r>
+        <w:t>i</w:t>
+      </w:r>
+      <w:r>
+        <w:t>siin tai muihin sopiviin tiloihin (Bright Agrotech (2017–2017-01-18T09:29:33+00:00)). Su</w:t>
       </w:r>
       <w:r>
         <w:t>u</w:t>
       </w:r>
       <w:r>
-        <w:t>luttajien ymmärryksen lisäämisellä. (Verdouw et al. (2016))</w:t>
-      </w:r>
-    </w:p>
-    <w:p>
-      <w:pPr>
-        <w:spacing w:after="100" w:afterAutospacing="1"/>
-      </w:pPr>
-      <w:r>
-        <w:t>Erityisesti IoT-teknologioita hyödyntävää kasvintuotantoa tote</w:t>
-      </w:r>
-      <w:r>
-        <w:t>utetaan kasvihuoneissa ja kasvitehtaina tunnetuissa laitoksissa, joissa täysin kontrolloiduissa olosuhteissa kasvatu</w:t>
-      </w:r>
-      <w:r>
-        <w:t>k</w:t>
-      </w:r>
-      <w:r>
-        <w:t>seen käytettyjen resurssien kuten pinta-alan, lannoitteiden ja kasvuajan tehokkuus on saatu moninkertaistettua. Suomessa ollaan ottamassa k</w:t>
-      </w:r>
-      <w:r>
-        <w:t>aupallista kasvitehdasta tuota</w:t>
-      </w:r>
-      <w:r>
-        <w:t>n</w:t>
-      </w:r>
-      <w:r>
-        <w:t>toon vuonna 2017 Fujitsu Greenhouse Technology Finland Oy:n ja Robbes Lilla Trädgård Ab:n yhteishakkeena (Fujitsu (2016), Schäfer (2016)).</w:t>
-      </w:r>
-    </w:p>
-    <w:p>
-      <w:pPr>
-        <w:spacing w:after="100" w:afterAutospacing="1"/>
-      </w:pPr>
-      <w:r>
-        <w:t>Tutkittavaksi ilmiöksi on näin materiaaliin tutustuttaessa muodostunut IoT-teknologioi</w:t>
-      </w:r>
-      <w:r>
-        <w:t>den hyödyntäminen kasvintuotannossa viljelyn tehostamiseksi ja samalla viljelyn aiheuttaman ympäristökuormituksen minimoimiseksi. Uutta tietoa odotetaan syntyvän tässä tutkimu</w:t>
-      </w:r>
-      <w:r>
-        <w:t>k</w:t>
-      </w:r>
-      <w:r>
-        <w:t>sessa vain vähän toteutettavassa yksilöteemahaastattelussa ja tutkimukseen käyte</w:t>
-      </w:r>
-      <w:r>
-        <w:t>ttävi</w:t>
-      </w:r>
-      <w:r>
-        <w:t>s</w:t>
-      </w:r>
-      <w:r>
-        <w:t>sä olevan ajan rajallisuuden myötä, mutta tutkimuksen tuloksia voidaan käyttää apuna päätettäessä jatkotutkimuksen tarpeellisuudesta ja toteutuksen mahdollisuuksista.</w:t>
+        <w:t>remmassa teollisessa mittakaavassa toimivat mm. amerikkalainen AeroFarms (Aerofarms (2017)) sekä japanilaiset Spread (Spread (2017)) ja Mirai (Mirai (2017)), jotka operoivat suuria kasvitehtaita. Belgialainen Urban Crop taas toimii teknologiatuottajana, joka tarjoaa ratkaisuja sekä kontteihin rakennettaviin että tehdaskokoisiin kasvitehtaisiin (Urban Crop Solutions (2017)).</w:t>
+      </w:r>
+    </w:p>
+    <w:p>
+      <w:pPr>
+        <w:spacing w:after="100" w:afterAutospacing="1"/>
+      </w:pPr>
+      <w:r>
+        <w:t>Suomalainen esimerkki tällaisesta kehityksestä on lapinjärveläisen Robbe’s Lilla Trädgård Oy:n ja Fujitsu Greenhouse Technology Finland Oy:n yhteishankkeena toteuttama kasv</w:t>
+      </w:r>
+      <w:r>
+        <w:t>i</w:t>
+      </w:r>
+      <w:r>
+        <w:t>tehdas (Fujitsu (2016), Schäfer (2016)), josta uutisoitiin mm. Maaseudun tulevaisuus -lehden verkkosivuilla (Ala-Siurua (2016), Schäfer (2016)).</w:t>
+      </w:r>
+    </w:p>
+    <w:p>
+      <w:pPr>
+        <w:spacing w:after="100" w:afterAutospacing="1"/>
+      </w:pPr>
+      <w:r>
+        <w:t>Aamulehden jutussa ‘Erikoistutkija vesiviljelystä: “Kasvitehdasbuumi käy maailmalla ku</w:t>
+      </w:r>
+      <w:r>
+        <w:t>u</w:t>
+      </w:r>
+      <w:r>
+        <w:t>mana”’ kasvitehdas -konseptia tutkinut erikoistutkija, dosentti Kari Jokinen kertoo “Kasv</w:t>
+      </w:r>
+      <w:r>
+        <w:t>i</w:t>
+      </w:r>
+      <w:r>
+        <w:t>tehdasbuumi käy maailmalla kuumana. Japanissa on satakunta tehdasta. Mittakaava on maaseudun isoista laitoksia tokiolaisen ravintolan omaan salaattituotantoon.” (Suojanen (2016–2016-04-10T08:24:00+00:00)).</w:t>
       </w:r>
     </w:p>
     <w:p>
       <w:pPr>
         <w:pStyle w:val="Heading1"/>
       </w:pPr>
-      <w:bookmarkStart w:id="4" w:name="teoriatausta"/>
-      <w:bookmarkStart w:id="5" w:name="_Toc357031686"/>
-      <w:bookmarkEnd w:id="4"/>
-      <w:r>
-        <w:lastRenderedPageBreak/>
-        <w:t>Teoriatausta</w:t>
-      </w:r>
-      <w:bookmarkEnd w:id="5"/>
-    </w:p>
-    <w:p>
-      <w:pPr>
-        <w:spacing w:after="100" w:afterAutospacing="1"/>
-      </w:pPr>
-      <w:r>
-        <w:t>Tässä osassa käsitellään tutkimuksen osana tehdyssä kirjallisuuskatsau</w:t>
-      </w:r>
-      <w:r>
-        <w:t>ksessa löytyneitä tietoja AIoT:n taustasta, sen käytännön sovelluksista ja tutkimustuloksista. Teoriatausta</w:t>
-      </w:r>
-      <w:r>
-        <w:t>s</w:t>
-      </w:r>
-      <w:r>
-        <w:t>sa pyritään vastaamaan ensimmäiseen tutkimusongelmaan, eli miten kasvintuotannossa hyödynnetään IoT-teknologioita, miten pelto- ja puutarhatuotannon</w:t>
-      </w:r>
-      <w:r>
-        <w:t xml:space="preserve"> erot vaikuttavat tekn</w:t>
-      </w:r>
-      <w:r>
-        <w:t>o</w:t>
-      </w:r>
-      <w:r>
-        <w:t>logiasovelluksiin sekä millaiset teknologiasovellukset tulevat löydöksistä selkeimmin esille.</w:t>
+      <w:bookmarkStart w:id="13" w:name="tutkimuksen-tavoitteet"/>
+      <w:bookmarkStart w:id="14" w:name="_Toc357031691"/>
+      <w:bookmarkEnd w:id="13"/>
+      <w:r>
+        <w:t>Tutkimuksen tavoitteet</w:t>
+      </w:r>
+      <w:bookmarkEnd w:id="14"/>
+    </w:p>
+    <w:p>
+      <w:pPr>
+        <w:spacing w:after="100" w:afterAutospacing="1"/>
+      </w:pPr>
+      <w:r>
+        <w:t>Tässä osiossa kuvaillaan tutkimusongelmat ja työhypoteesit.</w:t>
       </w:r>
     </w:p>
     <w:p>
       <w:pPr>
         <w:pStyle w:val="Heading2"/>
       </w:pPr>
-      <w:bookmarkStart w:id="6" w:name="taustaa"/>
-      <w:bookmarkStart w:id="7" w:name="_Toc357031687"/>
-      <w:bookmarkEnd w:id="6"/>
-      <w:r>
-        <w:t>Taustaa</w:t>
-      </w:r>
-      <w:bookmarkEnd w:id="7"/>
-    </w:p>
-    <w:p>
-      <w:pPr>
-        <w:spacing w:after="100" w:afterAutospacing="1"/>
-      </w:pPr>
-      <w:r>
-        <w:t>FAO:n vuoden 2012 raportissa arvioidaan väestönkasvun myötä tarvittavan globaalin ru</w:t>
-      </w:r>
-      <w:r>
-        <w:t>o</w:t>
-      </w:r>
-      <w:r>
-        <w:t>antuotannon kasvun olevan saavutettavissa mutt</w:t>
-      </w:r>
-      <w:r>
-        <w:t>a vaativan investointeja. Raportissa käs</w:t>
-      </w:r>
-      <w:r>
-        <w:t>i</w:t>
-      </w:r>
-      <w:r>
-        <w:t>teltyjen Maailmanpankin ennusteiden mukaan köyhyys ei ole katoamassa maailmasta vuoteen 2050 mennessä vaan tuloerot maiden välillä tulevat olemaan huomattavat, jolloin ruoantuotantoon tehtävät investoinnit tulevat j</w:t>
-      </w:r>
-      <w:r>
-        <w:t>akautumaan epätasaisesti. (Alexandratos, N. &amp; Bruinsma J. (2012), 37) Tämä puolestaan asettaa vaatimuksia kustannusteho</w:t>
-      </w:r>
-      <w:r>
-        <w:t>k</w:t>
-      </w:r>
-      <w:r>
-        <w:t>kaampien viljelytekniikoiden kehittämiselle —erityisesti ilmastonmuutoksen todennäköi</w:t>
-      </w:r>
-      <w:r>
-        <w:t>s</w:t>
-      </w:r>
-      <w:r>
-        <w:t>ten vaikutusten vaikeuttaessa maanviljelyä suuress</w:t>
-      </w:r>
-      <w:r>
-        <w:t>a osassa maailmaa.</w:t>
-      </w:r>
-    </w:p>
-    <w:p>
-      <w:pPr>
-        <w:spacing w:after="100" w:afterAutospacing="1"/>
-      </w:pPr>
-      <w:r>
-        <w:t>Ilmastonmuutoksen aiheuttama lämpötilojen nousu lisää kasteluntarvetta ja saattaa s</w:t>
-      </w:r>
-      <w:r>
-        <w:t>a</w:t>
-      </w:r>
-      <w:r>
-        <w:t>malla rajoittaa kasteluveden saatavuutta. Tällöin tarvitaan entistä tarkempaa tietoa kast</w:t>
-      </w:r>
-      <w:r>
-        <w:t>e</w:t>
-      </w:r>
-      <w:r>
-        <w:t xml:space="preserve">lun todellisesta tarpeesta sekä tarkempaa kastelun hallintaa — </w:t>
-      </w:r>
-      <w:r>
-        <w:t>myös kotimaisessa kasvi</w:t>
-      </w:r>
-      <w:r>
-        <w:t>n</w:t>
-      </w:r>
-      <w:r>
-        <w:t>tuotannossa. Ruokakaupan jatkuvan hintakilpailun ja kasvavan luomuruoan kysynnän myötä on myös tarve kehittää viljelytekniikoita joilla voidaan säästää lannoituksessa ja saada silti enemmän irti samasta kasvatuspinta-alasta.</w:t>
-      </w:r>
-    </w:p>
-    <w:p>
-      <w:pPr>
-        <w:spacing w:after="100" w:afterAutospacing="1"/>
-      </w:pPr>
-      <w:r>
-        <w:t>Täsmävi</w:t>
-      </w:r>
-      <w:r>
-        <w:t>ljelyn kehityksellä ollaan aikaisemmilla vuosikymmenillä saavutettu säästöjä la</w:t>
-      </w:r>
-      <w:r>
-        <w:t>n</w:t>
-      </w:r>
-      <w:r>
-        <w:t>noituksessa ja tehostettu viljelypinta-alan käyttöä. IoT-teknologioiden nähdään mahdolli</w:t>
-      </w:r>
-      <w:r>
-        <w:t>s</w:t>
-      </w:r>
-      <w:r>
-        <w:t>tavan täsmäviljelyn eteneminen ns. Smart Farming:iin, missä maatilasta muodostuu äl</w:t>
-      </w:r>
-      <w:r>
-        <w:t>y</w:t>
-      </w:r>
-      <w:r>
-        <w:t>käs</w:t>
-      </w:r>
-      <w:r>
-        <w:t>, keskenään toimivien laitteiden verkko. Tällöin voidaan yhdistää tosiaikainen sensor</w:t>
-      </w:r>
-      <w:r>
-        <w:t>i</w:t>
-      </w:r>
-      <w:r>
-        <w:t>en tuottama havaintodata, datan automaattinen älykäs analysointi ja tuotantosuunnittelu sekä tuotantoprosessien kontrollointi. Täsmäviljelyn käyttöönotto ei ole kuitenkaa</w:t>
-      </w:r>
-      <w:r>
-        <w:t>n maini</w:t>
-      </w:r>
-      <w:r>
-        <w:t>t</w:t>
-      </w:r>
-      <w:r>
-        <w:t>tavasti edennyt pienen innovatiivisen viljelijäjoukon ulkopuolelle ja täsmäviljelyssä tuot</w:t>
-      </w:r>
-      <w:r>
-        <w:t>e</w:t>
-      </w:r>
-      <w:r>
-        <w:t>tun datan älykäs käyttö on edelleen hyvin vähäistä. (Verdouw et al. (2016))</w:t>
-      </w:r>
-    </w:p>
-    <w:p>
-      <w:pPr>
-        <w:spacing w:after="100" w:afterAutospacing="1"/>
-      </w:pPr>
-      <w:r>
-        <w:t>Valtiollisille toimijoille IIoT:n ja sen mukana AIoT:n kehityksen tukemisen nähdä</w:t>
-      </w:r>
-      <w:r>
-        <w:t>än olevan kannattavaa niiden mahdollistaessa tehokkaamman kotimaisen tuotannon. Tämän teho</w:t>
-      </w:r>
-      <w:r>
-        <w:t>k</w:t>
-      </w:r>
-      <w:r>
-        <w:t>kuuden lisäyksen ennustetaan kääntävän halvempien tuotantokustannusten maihin ko</w:t>
-      </w:r>
-      <w:r>
-        <w:t>h</w:t>
-      </w:r>
-      <w:r>
-        <w:t>distuvan teollisen tuotannon ulkoistamisen trendin. Lisäksi tehostuneen tuotannon en</w:t>
-      </w:r>
-      <w:r>
-        <w:t>nu</w:t>
-      </w:r>
-      <w:r>
-        <w:t>s</w:t>
-      </w:r>
-      <w:r>
-        <w:t>tetaan johtavan ennennäkemättömään taloudellisen kasvuun seuraavan vuosikymmenen aikana. (Gilchrist (2016), 2, 222)</w:t>
-      </w:r>
-    </w:p>
-    <w:p>
-      <w:pPr>
-        <w:spacing w:after="100" w:afterAutospacing="1"/>
-      </w:pPr>
-      <w:r>
-        <w:t xml:space="preserve">Elinkeinoelämän tutkimuslaitoksen (ETLA) raportissa Suomalaisen teollisen internetin taustoista kerrotaan Valtioneuvoston kanslian (VNK) </w:t>
-      </w:r>
-      <w:r>
-        <w:t>nimenneen teollisen internetin y</w:t>
-      </w:r>
-      <w:r>
-        <w:t>h</w:t>
-      </w:r>
-      <w:r>
-        <w:t>deksi kärkiteemoistaan (Ahlqvist et al. (2015), 3). Hallituksen kärkihankkeeseen “Digitaal</w:t>
-      </w:r>
-      <w:r>
-        <w:t>i</w:t>
-      </w:r>
-      <w:r>
-        <w:lastRenderedPageBreak/>
-        <w:t>sen liiketoiminnan kasvuympäristön rakentaminen” ensimmäisenä toimenpiteenä on “Edi</w:t>
-      </w:r>
-      <w:r>
-        <w:t>s</w:t>
-      </w:r>
-      <w:r>
-        <w:t>tetään esineiden internetiä” (Berner (2016), 2).</w:t>
-      </w:r>
-    </w:p>
-    <w:p>
-      <w:pPr>
-        <w:spacing w:after="100" w:afterAutospacing="1"/>
-      </w:pPr>
-      <w:r>
-        <w:t>Tämän kärkihankkeen vaikutuksia suomalaisella maataloussektorilla käsitellään tarke</w:t>
-      </w:r>
-      <w:r>
-        <w:t>m</w:t>
-      </w:r>
-      <w:r>
-        <w:t>min Kimmo Tammen opinnäytetyössä Digitalisaatio maatalouden B2B-liiketoiminnassa, missä kerrotaan hallitusohjelman huomioivan entistä datalähtöisempien toimintatapojen keh</w:t>
-      </w:r>
-      <w:r>
-        <w:t>ittämisen, tukien hakemisen helppouden sekä erilaiset kokeiluhankkeet rahoituksineen uusien liiketoimintamallien kehittämisessä. (Tammi (2016), 17)</w:t>
-      </w:r>
-    </w:p>
-    <w:p>
-      <w:pPr>
-        <w:spacing w:after="100" w:afterAutospacing="1"/>
-      </w:pPr>
-      <w:r>
-        <w:t>Suomessa IoT -teknologioiden hyödyntämiseen suuntautuvia tuotteita ja palveluita on tarjolla ainakin Teliall</w:t>
-      </w:r>
-      <w:r>
-        <w:t>a (Telia (2017)) ja Digitalla (Digita (2017)), joiden tarjoamat tietoli</w:t>
-      </w:r>
-      <w:r>
-        <w:t>i</w:t>
-      </w:r>
-      <w:r>
-        <w:t>kenneratkaisut ovat sovitettu IoT -teknologioiden vaatimuksiin. Molemmat toimijat kannu</w:t>
-      </w:r>
-      <w:r>
-        <w:t>s</w:t>
-      </w:r>
-      <w:r>
-        <w:t>tavat asiakkaitaan kehittämään uusia IoT -ratkaisuita ja tarjoavat niiden tueksi laajaa osaamist</w:t>
-      </w:r>
-      <w:r>
-        <w:t>aan ja tietoliikenneverkkoaan. Laitteiden väliset verkkoyhteydet ovat haasteellisia monissa peltokasvintuotannon IoT -hankkeissa, mikä tekee tarjotuista palveluista miele</w:t>
-      </w:r>
-      <w:r>
-        <w:t>n</w:t>
-      </w:r>
-      <w:r>
-        <w:t>kiintoisia niiden tarjoaman kattavan langattoman tietoliikenneverkon takia. Kattava v</w:t>
-      </w:r>
-      <w:r>
-        <w:t>erkko mahdollistaa ja helpottaa myös osaltaan kokeiluhankkeiden kasvua prototyypeistä tuota</w:t>
-      </w:r>
-      <w:r>
-        <w:t>n</w:t>
-      </w:r>
-      <w:r>
-        <w:t>tojärjestelmiksi.</w:t>
-      </w:r>
-    </w:p>
-    <w:p>
-      <w:pPr>
-        <w:spacing w:after="100" w:afterAutospacing="1"/>
-      </w:pPr>
-      <w:r>
-        <w:t>Verkkoyhteydet kuvaillaan “Internet of Things in agriculture”-kirjallisuuskatsauksessa myös yhtenä kolmesta IoT-arkkitehtuurien tasoista, muiden t</w:t>
-      </w:r>
-      <w:r>
-        <w:t>asojen ollessa laitetaso sekä sovelustaso. Laitetasolla tapahtuvan sensorien, havaintolaitteiden ja ohjattavien laitteiden käyttöön tarvittavan verkkoliikenteen tapahtuessa verkkotasolla, lopuksi kokonaisuuden hallinnan ja tiedon analysoinnin tapahtuessa v</w:t>
-      </w:r>
-      <w:r>
-        <w:t xml:space="preserve">astaavasti sovellustasolla. (Verdouw et al. (2016)) Vastaavasti IoT-teknologioiden geneerisen SOA-arkkitehtuurin (service-oriented architecture) kuvataan kirjassa “Internet of Things: Principles and Paradigms” kostuvan neljästä tasosta: sensori-, verkko-, </w:t>
-      </w:r>
-      <w:r>
-        <w:t>palvelu- ja rajapinta/käyttäjäliityymätasosta (Buyya &amp; Dastjerdi (2016), 8).</w:t>
-      </w:r>
-    </w:p>
-    <w:p>
-      <w:pPr>
-        <w:spacing w:after="100" w:afterAutospacing="1"/>
-      </w:pPr>
-      <w:r>
-        <w:t>“Internet of Things in agriculture”-katsauksessa eritellään myös AIoT:n tulevaisuuden haasteiksi hyvin erilaisten laitteiden yhteiskäytettävyys, tosielämän käytön skaalautuminen a</w:t>
-      </w:r>
-      <w:r>
-        <w:t>ikaisten omaksujien joukon ulkopuolelle, teknologiaratkaisujen kehittäminen sopimaan toimialan erityistarpeisiin sekä oikeiden käyttöympäristöjen olosuhteisiin, luotettavien verkkoyhteyksien toiminnan varmistaminen myös etäisillä käyttöpaikoilla, energiate</w:t>
-      </w:r>
-      <w:r>
-        <w:t>ho</w:t>
-      </w:r>
-      <w:r>
-        <w:t>k</w:t>
-      </w:r>
-      <w:r>
-        <w:t>kaiden IoT-teknologioiden kehittäminen, kolmannen osapuolen tuottaman datan yhdist</w:t>
-      </w:r>
-      <w:r>
-        <w:t>ä</w:t>
-      </w:r>
-      <w:r>
-        <w:t>minen data-analytiikkaan ja luotettavien tietoturvapalveluiden sekä datan omistajuuden varmistavien palveluiden kehittäminen. (Verdouw et al. (2016))</w:t>
-      </w:r>
-    </w:p>
-    <w:p>
-      <w:pPr>
-        <w:pStyle w:val="Heading2"/>
-      </w:pPr>
-      <w:bookmarkStart w:id="8" w:name="aiotn-käytännön-sovelluksia-ja-tutkimust"/>
-      <w:bookmarkStart w:id="9" w:name="_Toc357031688"/>
-      <w:bookmarkEnd w:id="8"/>
-      <w:r>
-        <w:t>AIoT:n käytännön sov</w:t>
-      </w:r>
-      <w:r>
-        <w:t>elluksia ja tutkimustuloksia</w:t>
-      </w:r>
-      <w:bookmarkEnd w:id="9"/>
-    </w:p>
-    <w:p>
-      <w:pPr>
-        <w:spacing w:after="100" w:afterAutospacing="1"/>
-      </w:pPr>
-      <w:r>
-        <w:t>Tässä osassa käsitellään tutkimuksen osana tehdyssä kirjallisuuskatsauksessa löytyneitä tietoja AIoT:n teknologiasovelluksista peltokasvituotannossa ja puutarhatuotannossa.</w:t>
-      </w:r>
-    </w:p>
-    <w:p>
-      <w:pPr>
-        <w:pStyle w:val="Heading3"/>
-      </w:pPr>
-      <w:bookmarkStart w:id="10" w:name="aiot-täsmäviljely-peltokasvituotannossa"/>
-      <w:bookmarkStart w:id="11" w:name="_Toc357031689"/>
-      <w:bookmarkEnd w:id="10"/>
-      <w:r>
-        <w:lastRenderedPageBreak/>
-        <w:t>AIoT-täsmäviljely peltokasvituotannossa</w:t>
-      </w:r>
-      <w:bookmarkEnd w:id="11"/>
-    </w:p>
-    <w:p>
-      <w:pPr>
-        <w:spacing w:after="100" w:afterAutospacing="1"/>
-      </w:pPr>
-      <w:r>
-        <w:t>AIoT-täsmäviljelyn kokeiluhankkeilla ollaan yleiseti saavutettu hyviä kokemuksia. Erity</w:t>
-      </w:r>
-      <w:r>
-        <w:t>i</w:t>
-      </w:r>
-      <w:r>
-        <w:t>sesti parantuneen resurssienhallinnan myötä käyttöönoton kustannukset saadaan yleensä katettua kohtuullisessa ajassa. Kokeiluhankkeet ovat edistäneet täsmäviljelyn sove</w:t>
-      </w:r>
-      <w:r>
-        <w:t>lluksia niin pitkälle, että monet viljelijät ovat voineet ottaa ne laajamittaiseen käyttöön omassa tuotannossaan. (Buyya &amp; Dastjerdi (2016), 137) Tärkeä osa peltokasvituotannon teho</w:t>
-      </w:r>
-      <w:r>
-        <w:t>s</w:t>
-      </w:r>
-      <w:r>
-        <w:t>tamista on traktorien automaattiohjaus, joka tehostaa käytetyn peltopinta-</w:t>
-      </w:r>
-      <w:r>
-        <w:t>alan käyttöä (DuBravac &amp; Shapiro (2015), 133).</w:t>
-      </w:r>
-    </w:p>
-    <w:p>
-      <w:pPr>
-        <w:spacing w:after="100" w:afterAutospacing="1"/>
-      </w:pPr>
-      <w:r>
-        <w:t>Samankaltaisista hyvistä kokemuksista sekä viljelytekniikoiden tehostamisesta autom</w:t>
-      </w:r>
-      <w:r>
-        <w:t>a</w:t>
-      </w:r>
-      <w:r>
-        <w:t>tisoinnilla kerrotaan lyhyesti Luonnonvarakeskuksen tiedotteessa jonka mukaan traktorin automaattiohjauksen avulla on saatu p</w:t>
-      </w:r>
-      <w:r>
-        <w:t>eltopinta-ala tehokkaampaan käyttöön ja kuljettajan työtaakkaa kevennettyä (Luonnonvarakeskus (2015–2015-06-16T07:06:50+02:00)). S</w:t>
-      </w:r>
-      <w:r>
-        <w:t>a</w:t>
-      </w:r>
-      <w:r>
-        <w:t>mankaltaista työnjaosta mainitaan kirjassa “Industry 4.0: The Industrial Internet of Things”, jossa tutkijoiden hahmottelemas</w:t>
-      </w:r>
-      <w:r>
-        <w:t>sa tulevaisuudenkuvassa ihmisten työtä ei ole korvattu robottien tekemällä työllä vaan ihmisten ja robottien yhteistyöllä (Gilchrist (2016), 11).</w:t>
-      </w:r>
-    </w:p>
-    <w:p>
-      <w:pPr>
-        <w:spacing w:after="100" w:afterAutospacing="1"/>
-      </w:pPr>
-      <w:r>
-        <w:t>Yksi sovellus peltokasvituotannossa sovellettavista AIoT-teknologioista on J. Tiusasen väitöskirjassa “Langatt</w:t>
-      </w:r>
-      <w:r>
-        <w:t>oman Peltotiedustelijan maanalainen toimintaympäristö ja lait</w:t>
-      </w:r>
-      <w:r>
-        <w:t>e</w:t>
-      </w:r>
-      <w:r>
-        <w:t>suunnittelu” kehitetty peltoon kaivettavien langattomien sensorilaitteiden toteutus jota te</w:t>
-      </w:r>
-      <w:r>
-        <w:t>s</w:t>
-      </w:r>
-      <w:r>
-        <w:t>tattiin käytössä vuoden ajan (Tiusanen (2008), 4). Tämän kaltainen ratkaisu mahdollistaa maaperän tila</w:t>
-      </w:r>
-      <w:r>
-        <w:t>n jatkuvan tarkkailun ilman erikseen tehtävää näytteidenottoa. Peltotiedust</w:t>
-      </w:r>
-      <w:r>
-        <w:t>e</w:t>
-      </w:r>
-      <w:r>
-        <w:t>lijan kaupallinen sovellus on julkaistu PocketVenture -joukkorahoitusalustalla rahoitett</w:t>
-      </w:r>
-      <w:r>
-        <w:t>a</w:t>
-      </w:r>
-      <w:r>
-        <w:t>vaksi Skelly (2015).</w:t>
-      </w:r>
-    </w:p>
-    <w:p>
-      <w:pPr>
-        <w:spacing w:after="100" w:afterAutospacing="1"/>
-      </w:pPr>
-      <w:r>
-        <w:t>Toisenlainen jo laajassa käytössä oleva ratkaisu pellon maaperän tutki</w:t>
-      </w:r>
-      <w:r>
-        <w:t>miseen on maap</w:t>
-      </w:r>
-      <w:r>
-        <w:t>e</w:t>
-      </w:r>
-      <w:r>
-        <w:t>rän EM-skannaus esim. Veris Technologies:in kehittämillä laitteilla. Skannaus tehdään ennen kasvukautta pellon maaperän koostumuksen selvittämiseksi ja skannauksessa tuotettua tietoa voidaan käyttää hyödyksi lannoituksen ja kastelun suunnitt</w:t>
-      </w:r>
-      <w:r>
-        <w:t>elussa, mutta mittauksia ei voida tehdä kesken kasvukautta sen vaatiessa ajoa työkoneella pellon yli (Veris Technologies (2017)).</w:t>
-      </w:r>
-    </w:p>
-    <w:p>
-      <w:pPr>
-        <w:spacing w:after="100" w:afterAutospacing="1"/>
-      </w:pPr>
-      <w:r>
-        <w:t>Kirjallisuuskatsauksen “Internet of Things in agriculture” viittaamista peltotuotantoa (arable farming) käsittelevistä tutkimu</w:t>
-      </w:r>
-      <w:r>
-        <w:t>ksista suurin osa käsitteli kasvatusympäristön tarkkailua ja säätelyä edistyneiden IoT-laitteiden avulla. Toinen merkittävä aihealue oli yleinen info</w:t>
-      </w:r>
-      <w:r>
-        <w:t>r</w:t>
-      </w:r>
-      <w:r>
-        <w:t>maation kerääminen pelloista kolmannen aihealuuen ollessa ennakoivat kasvumallit. Nä</w:t>
-      </w:r>
-      <w:r>
-        <w:t>i</w:t>
-      </w:r>
-      <w:r>
-        <w:t xml:space="preserve">tä lähestymismalleja </w:t>
-      </w:r>
-      <w:r>
-        <w:t>käyttäen tutkittiin erityisen usein ekologiaan, luonnon monimuoto</w:t>
-      </w:r>
-      <w:r>
-        <w:t>i</w:t>
-      </w:r>
-      <w:r>
-        <w:t>suuteen ja luonnonvaroihin kuten veteen liittyviä aiheita. (Verdouw et al. (2016))</w:t>
-      </w:r>
-    </w:p>
-    <w:p>
-      <w:pPr>
-        <w:pStyle w:val="Heading3"/>
-      </w:pPr>
-      <w:bookmarkStart w:id="12" w:name="aiot-täsmäviljely-puutarhatuotannossa"/>
-      <w:bookmarkStart w:id="13" w:name="_Toc357031690"/>
-      <w:bookmarkEnd w:id="12"/>
-      <w:r>
-        <w:t>AIoT-täsmäviljely puutarhatuotannossa</w:t>
-      </w:r>
-      <w:bookmarkEnd w:id="13"/>
-    </w:p>
-    <w:p>
-      <w:pPr>
-        <w:spacing w:after="100" w:afterAutospacing="1"/>
-      </w:pPr>
-      <w:r>
-        <w:t>Monien IoT-teknologioiden käyttöönottoon puutarhatuotanto on soveltun</w:t>
-      </w:r>
-      <w:r>
-        <w:t>ut peltokasvitu</w:t>
-      </w:r>
-      <w:r>
-        <w:t>o</w:t>
-      </w:r>
-      <w:r>
-        <w:t xml:space="preserve">tantoa paremmin. Puutarhakasvatuksen toimintaympäristöissä kuten kasvihuoneissa ja -tehtaissa sensoreita ja tietoverkkoja voidaan asentaa helpommin sekä ympäristö on usein </w:t>
-      </w:r>
-      <w:r>
-        <w:lastRenderedPageBreak/>
-        <w:t>tarkemmin kontrolloitua kuin avoimilla pelloilla. Puutarhakasvien tu</w:t>
-      </w:r>
-      <w:r>
-        <w:t>otannossa markkin</w:t>
-      </w:r>
-      <w:r>
-        <w:t>a</w:t>
-      </w:r>
-      <w:r>
-        <w:t>hi</w:t>
-      </w:r>
-      <w:r>
-        <w:t>n</w:t>
-      </w:r>
-      <w:r>
-        <w:t>tainen tuotto viljelypinta-alaa kohti on huomattavasti suurempi kuin peltokasvituotannon vastaava ((Anon 2003), 36). Tästä voi päätellä, että automatisoidulla ja tarkemmin hallitu</w:t>
-      </w:r>
-      <w:r>
-        <w:t>l</w:t>
-      </w:r>
-      <w:r>
-        <w:t>la resurssien käytöllä voidaan saavuttaa kilpailuetua e</w:t>
-      </w:r>
-      <w:r>
-        <w:t>rityisesti puutarhatuotannossa.</w:t>
-      </w:r>
-    </w:p>
-    <w:p>
-      <w:pPr>
-        <w:spacing w:after="100" w:afterAutospacing="1"/>
-      </w:pPr>
-      <w:r>
-        <w:t xml:space="preserve">Puutarhatuotannossa selkeitä esimerkkejä uusien teknologioiden hyödyntämisestä ovat automatisoidut kasvihuoneet sekä ns. kasvitehtaat, joissa kasvien kasvatus tapahtuu mahdollisimman tarkasti kontrolloidussa ympäristössä ja </w:t>
-      </w:r>
-      <w:r>
-        <w:t>yleensä keinovalossa. Luontee</w:t>
-      </w:r>
-      <w:r>
-        <w:t>l</w:t>
-      </w:r>
-      <w:r>
-        <w:t>taan kasvitehtaat vastaavat yleistä käsitystä tehtaasta automaatiolinjoineen ja tarkkoine hallintalaitteineen ja ne sopivat tuotantoon tiheästi asutuissa kaupungeissa, joissa on p</w:t>
-      </w:r>
-      <w:r>
-        <w:t>u</w:t>
-      </w:r>
-      <w:r>
-        <w:t>laa viljelysmaasta mutta tarpeeksi kysyntää ru</w:t>
-      </w:r>
-      <w:r>
-        <w:t>okakasveille investointien kattamiseksi. Esimerkkinä tällaisistä kasvihuonetoteutuksesta on New Yorkissa toimiva Gotham Greens:in suomalaisen Green Automationin kasvatustekniikalla toimiva kasvihuone (Öhrnberg (2016a)) (Öhrnberg (2016b)).</w:t>
-      </w:r>
-    </w:p>
-    <w:p>
-      <w:pPr>
-        <w:spacing w:after="100" w:afterAutospacing="1"/>
-      </w:pPr>
-      <w:r>
-        <w:t>Näissä laitoksiss</w:t>
-      </w:r>
-      <w:r>
-        <w:t>a maatalouden esineiden internetin ja teollisuuden esineiden internetin käsitteiden raja on käytännössä hävinnyt. Kasvitehtaista on rakennettu monenlaisia prot</w:t>
-      </w:r>
-      <w:r>
-        <w:t>o</w:t>
-      </w:r>
-      <w:r>
-        <w:t>tyyppilaitoksia, joista yksi tunnettu esimerkki on avoimen lähdekoodin periaatteella toimiva MIT</w:t>
-      </w:r>
-      <w:r>
-        <w:t xml:space="preserve"> Media Lab:issa (Massachusetts Institute of Technology) alkunsa saanut MIT Open Agriculture Initiative (OpenAG):n päätuote “Food Computer” jonka kehitys alkoi osana MIT City FARM projektia. Termillä “Food Computer” tarkoitetaan kasvitehtaan omaista tietok</w:t>
-      </w:r>
-      <w:r>
-        <w:t>o</w:t>
-      </w:r>
-      <w:r>
-        <w:t>neohjattua ja kasvatusympäristöä jossa kasvien kasvua tarkkaillaan hyvin tarkasti. Kasv</w:t>
-      </w:r>
-      <w:r>
-        <w:t>a</w:t>
-      </w:r>
-      <w:r>
-        <w:t>tusympäristön ominaisuuksia kuten hiilidioksidin määrää ilmassa, ilman lämpötilaa, sä</w:t>
-      </w:r>
-      <w:r>
-        <w:t>h</w:t>
-      </w:r>
-      <w:r>
-        <w:t>könjohtavuutta, kosteutta, juurialueiden lämpötilaa ja liuenneen hapen määrää void</w:t>
-      </w:r>
-      <w:r>
-        <w:t>aan tarkkailla ja säätää. Lisäksi kasteluveden / ravinneliuoksen tasoa, energian ja mineraalien kulutusta tarkkaillaan erilaisilla sensoreilla ja mittareilla. Mikä tahansa käyttökelpoiseksi havaittu ympäristömuuttujien yhdistelmä voidaan ottaa ns. kasvures</w:t>
-      </w:r>
-      <w:r>
-        <w:t>epti</w:t>
-      </w:r>
-      <w:r>
-        <w:t>k</w:t>
-      </w:r>
-      <w:r>
-        <w:t>si/ilmastoreseptiksi (climate recipe) tietylle kasville ja jakaa vapaasti käytettäväksi intern</w:t>
-      </w:r>
-      <w:r>
-        <w:t>e</w:t>
-      </w:r>
-      <w:r>
-        <w:t>tissä. Asiasta kiinnostuneille on tarjolla kirjasto standardireseptejä joita kasvattaja voi muunnella omiin tarpeisiinsa sopiviksi. (Goyal (2016), 22)</w:t>
-      </w:r>
-    </w:p>
-    <w:p>
-      <w:pPr>
-        <w:spacing w:after="100" w:afterAutospacing="1"/>
-      </w:pPr>
-      <w:r>
-        <w:t>“Inte</w:t>
-      </w:r>
-      <w:r>
-        <w:t>rnet of Things in agriculture”-kirjallisuuskatsauksen viittaamista tutkimuksista kasv</w:t>
-      </w:r>
-      <w:r>
-        <w:t>i</w:t>
-      </w:r>
-      <w:r>
-        <w:t>huonetuotannon osalta suurin osa käsittelee kasvuympäristön tarkkailua ja säätelyä, s</w:t>
-      </w:r>
-      <w:r>
-        <w:t>a</w:t>
-      </w:r>
-      <w:r>
-        <w:t xml:space="preserve">maan tapaan kuin peltotuotannon alueella. Muita tutkimusaiheita olivat kasvihuoneen </w:t>
-      </w:r>
-      <w:r>
-        <w:t>ha</w:t>
-      </w:r>
-      <w:r>
-        <w:t>l</w:t>
-      </w:r>
-      <w:r>
-        <w:t>lintajärjestelmät, energiankulutuksen hallinta ja Big Data. (Verdouw et al. (2016))</w:t>
-      </w:r>
-    </w:p>
-    <w:p>
-      <w:pPr>
-        <w:spacing w:after="100" w:afterAutospacing="1"/>
-      </w:pPr>
-      <w:r>
-        <w:t>Kokonaan kasvitehtaisiin keskittyneessä kirjallisuuskatsauksessa “Editorial: Advances and Trends in Development of Plant Factories” käsitellään uusia tutkimustrendejä ku</w:t>
-      </w:r>
-      <w:r>
-        <w:t>ten äly</w:t>
-      </w:r>
-      <w:r>
-        <w:t>k</w:t>
-      </w:r>
-      <w:r>
-        <w:t>käitä kasvatusympäristön mittausjärjestelmiä, kasvatusympäristön hallintaa ja optimointia, lääkeaineiden tuotantoa, geenitekniikkaa ja bakteerilannoitteita. Näistä selkeimmin IoT-teknologioihin perustuvat mittausjärjestelmät sekä kasvuympäristön ha</w:t>
-      </w:r>
-      <w:r>
-        <w:t>llinta ja optiminti, joista useissa tutkimuksissa ollaan saavutettu hyviä tuloksia erilaisilla valon hallinnan ke</w:t>
-      </w:r>
-      <w:r>
-        <w:t>i</w:t>
-      </w:r>
-      <w:r>
-        <w:t>noilla. Tutkimuksissa ollaan kokeiltu muun muassa valon vuorokausirytmitystä, valaisun suuntaamista kasveihin myös kasvin alapuolelta, valon a</w:t>
-      </w:r>
-      <w:r>
-        <w:t>allonpituuden säätelyä ja eri aa</w:t>
-      </w:r>
-      <w:r>
-        <w:t>l</w:t>
-      </w:r>
-      <w:r>
-        <w:lastRenderedPageBreak/>
-        <w:t>lonpituudellisten valojen rytmitystä. Lisäksi on tutkittu yhdenväristen (monochromic) LED</w:t>
-      </w:r>
-      <w:r>
-        <w:t>i</w:t>
-      </w:r>
-      <w:r>
-        <w:t>en valaisun, korkean hiilidioksidipitoisuuden ja voimakkaan lannoittamisen yhdistelmää kasvatusympäristössä. (Luna-Maldonado et al. (</w:t>
-      </w:r>
-      <w:r>
-        <w:t>2016))</w:t>
-      </w:r>
-    </w:p>
-    <w:p>
-      <w:pPr>
-        <w:spacing w:after="100" w:afterAutospacing="1"/>
-      </w:pPr>
-      <w:r>
-        <w:t>Materiaalia etsittäessä on löytynyt pääasiassa uutisartikkelien kautta muutamia miele</w:t>
-      </w:r>
-      <w:r>
-        <w:t>n</w:t>
-      </w:r>
-      <w:r>
-        <w:t>kii</w:t>
-      </w:r>
-      <w:r>
-        <w:t>n</w:t>
-      </w:r>
-      <w:r>
-        <w:t>toisia kaupallisia toimijoita. Aiemmin mainittua MIT:n “Food Computer”:ia vastaavan kaltaisia kaupallisia tuotteita on tullut markkinoille useampien kasvuyrity</w:t>
-      </w:r>
-      <w:r>
-        <w:t>sten kuten Freight Farm:in (Freight Farms (2017)) ja Square Roots:in (Square Roots (2017)) toimesta. Nä</w:t>
-      </w:r>
-      <w:r>
-        <w:t>i</w:t>
-      </w:r>
-      <w:r>
-        <w:t>den yritysten tuotteet ovat kontteihin rakennettuja pienikokoisia kasvitehtaita. Samantyy</w:t>
-      </w:r>
-      <w:r>
-        <w:t>p</w:t>
-      </w:r>
-      <w:r>
-        <w:t>pisiä teknologiaratkaisuja myyvän ZipGrow:n tuotteet taas void</w:t>
-      </w:r>
-      <w:r>
-        <w:t>aan asentaa kasvihuone</w:t>
-      </w:r>
-      <w:r>
-        <w:t>i</w:t>
-      </w:r>
-      <w:r>
-        <w:t>siin tai muihin sopiviin tiloihin (Bright Agrotech (2017–2017-01-18T09:29:33+00:00)). Su</w:t>
-      </w:r>
-      <w:r>
-        <w:t>u</w:t>
-      </w:r>
-      <w:r>
-        <w:t>remmassa teollisessa mittakaavassa toimivat mm. amerikkalainen AeroFarms (Aerofarms (2017)) sekä japanilaiset Spread (Spread (2017)) ja Mirai (M</w:t>
-      </w:r>
-      <w:r>
-        <w:t>irai (2017)), jotka operoivat suuria kasvitehtaita. Belgialainen Urban Crop taas toimii teknologiatuottajana, joka tarjoaa ratkaisuja sekä kontteihin rakennettaviin että tehdaskokoisiin kasvitehtaisiin (Urban Crop Solutions (2017)).</w:t>
-      </w:r>
-    </w:p>
-    <w:p>
-      <w:pPr>
-        <w:spacing w:after="100" w:afterAutospacing="1"/>
-      </w:pPr>
-      <w:r>
-        <w:t>Suomalainen esimerkki t</w:t>
-      </w:r>
-      <w:r>
-        <w:t>ällaisesta kehityksestä on lapinjärveläisen Robbe’s Lilla Trädgård Oy:n ja Fujitsu Greenhouse Technology Finland Oy:n yhteishankkeena toteuttama kasv</w:t>
-      </w:r>
-      <w:r>
-        <w:t>i</w:t>
-      </w:r>
-      <w:r>
-        <w:t>tehdas (Fujitsu (2016), Schäfer (2016)), josta uutisoitiin mm. Maaseudun tulevaisuus -lehden verkkosivuill</w:t>
-      </w:r>
-      <w:r>
-        <w:t>a (Ala-Siurua (2016), Schäfer (2016)).</w:t>
-      </w:r>
-    </w:p>
-    <w:p>
-      <w:pPr>
-        <w:spacing w:after="100" w:afterAutospacing="1"/>
-      </w:pPr>
-      <w:r>
-        <w:t>Aamulehden jutussa ‘Erikoistutkija vesiviljelystä: “Kasvitehdasbuumi käy maailmalla ku</w:t>
-      </w:r>
-      <w:r>
-        <w:t>u</w:t>
-      </w:r>
-      <w:r>
-        <w:t>mana”’ kasvitehdas -konseptia tutkinut erikoistutkija, dosentti Kari Jokinen kertoo “Kasv</w:t>
-      </w:r>
-      <w:r>
-        <w:t>i</w:t>
-      </w:r>
-      <w:r>
-        <w:t>tehdasbuumi käy maailmalla kuumana. Japa</w:t>
-      </w:r>
-      <w:r>
-        <w:t>nissa on satakunta tehdasta. Mittakaava on maaseudun isoista laitoksia tokiolaisen ravintolan omaan salaattituotantoon.” (Suojanen (2016–2016-04-10T08:24:00+00:00)).</w:t>
-      </w:r>
-    </w:p>
-    <w:p>
-      <w:pPr>
-        <w:pStyle w:val="Heading1"/>
-      </w:pPr>
-      <w:bookmarkStart w:id="14" w:name="tutkimuksen-tavoitteet"/>
-      <w:bookmarkStart w:id="15" w:name="_Toc357031691"/>
-      <w:bookmarkEnd w:id="14"/>
-      <w:r>
-        <w:t>Tutkimuksen tavoitteet</w:t>
-      </w:r>
+      <w:bookmarkStart w:id="15" w:name="tutkimusongelmat"/>
+      <w:bookmarkStart w:id="16" w:name="_Toc357031692"/>
       <w:bookmarkEnd w:id="15"/>
-    </w:p>
-    <w:p>
-      <w:pPr>
-        <w:spacing w:after="100" w:afterAutospacing="1"/>
-      </w:pPr>
-      <w:r>
-        <w:t>Tässä osiossa kuvaillaan tutkimusongelmat ja työhypoteesit.</w:t>
-      </w:r>
-    </w:p>
-    <w:p>
-      <w:pPr>
-        <w:pStyle w:val="Heading2"/>
-      </w:pPr>
-      <w:bookmarkStart w:id="16" w:name="tutkimusongelmat"/>
-      <w:bookmarkStart w:id="17" w:name="_Toc357031692"/>
+      <w:r>
+        <w:t>Tutkimusongelmat</w:t>
+      </w:r>
       <w:bookmarkEnd w:id="16"/>
-      <w:r>
-        <w:t>Tutkimu</w:t>
-      </w:r>
-      <w:r>
-        <w:t>songelmat</w:t>
-      </w:r>
-      <w:bookmarkEnd w:id="17"/>
     </w:p>
     <w:p>
       <w:pPr>
@@ -3430,10 +3293,7 @@
         <w:ind w:left="482" w:hanging="482"/>
       </w:pPr>
       <w:r>
-        <w:t xml:space="preserve">Millaisia IoT-teknologioita haastateltavalla toimijalla on joko käytettävissään </w:t>
-      </w:r>
-      <w:r>
-        <w:t>tai milla</w:t>
+        <w:t>Millaisia IoT-teknologioita haastateltavalla toimijalla on joko käytettävissään tai milla</w:t>
       </w:r>
       <w:r>
         <w:t>i</w:t>
@@ -3463,7 +3323,6 @@
         <w:spacing w:after="100" w:afterAutospacing="1"/>
       </w:pPr>
       <w:r>
-        <w:lastRenderedPageBreak/>
         <w:t>Millaisia kokemuksia niistä haastateltavalla on?</w:t>
       </w:r>
     </w:p>
@@ -3488,10 +3347,8 @@
         <w:spacing w:after="100" w:afterAutospacing="1"/>
       </w:pPr>
       <w:r>
-        <w:t>Millainen käsitys haastateltavalla on edelllä mainituis</w:t>
-      </w:r>
-      <w:r>
-        <w:t>ta sovelluksista (sekä käyttämistään että tietämistään)?</w:t>
+        <w:lastRenderedPageBreak/>
+        <w:t>Millainen käsitys haastateltavalla on edelllä mainituista sovelluksista (sekä käyttämistään että tietämistään)?</w:t>
       </w:r>
     </w:p>
     <w:p>
@@ -3510,104 +3367,86 @@
       <w:pPr>
         <w:pStyle w:val="Heading2"/>
       </w:pPr>
-      <w:bookmarkStart w:id="18" w:name="työhypoteesit"/>
-      <w:bookmarkStart w:id="19" w:name="_Toc357031693"/>
+      <w:bookmarkStart w:id="17" w:name="työhypoteesit"/>
+      <w:bookmarkStart w:id="18" w:name="_Toc357031693"/>
+      <w:bookmarkEnd w:id="17"/>
+      <w:r>
+        <w:t>Työhypoteesit:</w:t>
+      </w:r>
       <w:bookmarkEnd w:id="18"/>
-      <w:r>
-        <w:t>Työhypoteesit:</w:t>
-      </w:r>
+    </w:p>
+    <w:p>
+      <w:pPr>
+        <w:spacing w:after="100" w:afterAutospacing="1"/>
+      </w:pPr>
+      <w:r>
+        <w:t>Tutkimusongelman I vastaukseksi saadaan teoriaosuudessa käsiteltyjen löydösten m</w:t>
+      </w:r>
+      <w:r>
+        <w:t>u</w:t>
+      </w:r>
+      <w:r>
+        <w:t>kainen kuvailu. Tutkimusongelman II vastaukseksi saadaan aikaisempien keskustelujen perusteella Valtran tuotevalikoiman mukaisia peltotuotannon teknologiaratkaisuita, joissa hyödynnetään ainakin automaattiohjausta ja maaperän rakenteen kartoitusta viljelyn suunnittelussa. Todennäköistä on, että näillä teknologioilla saavutetut hyödyt ovat linjassa teoriaosuudessa käsiteltyjen löydösten kanssa. Epävarmaa on voidaanko työkoneista saada tietoa analysoitavaksi ja hyödynnettäväksi muualla eli voidaanko niitä edes pitää IoT-teknologioina. Ei ole tiedossa, millaisia tarpeita tai toiveita haastateltava on tiedost</w:t>
+      </w:r>
+      <w:r>
+        <w:t>a</w:t>
+      </w:r>
+      <w:r>
+        <w:t>nut IoT-teknologioita kohtaan.</w:t>
+      </w:r>
+    </w:p>
+    <w:p>
+      <w:pPr>
+        <w:pStyle w:val="Heading1"/>
+      </w:pPr>
+      <w:bookmarkStart w:id="19" w:name="aineisto-ja-tutkimusmenetelmät"/>
+      <w:bookmarkStart w:id="20" w:name="_Toc357031694"/>
       <w:bookmarkEnd w:id="19"/>
-    </w:p>
-    <w:p>
-      <w:pPr>
-        <w:spacing w:after="100" w:afterAutospacing="1"/>
-      </w:pPr>
-      <w:r>
-        <w:t>Tutkimusongelman I vastaukseksi saadaan teoriaosuudessa käsiteltyjen löydösten m</w:t>
-      </w:r>
-      <w:r>
-        <w:t>u</w:t>
-      </w:r>
-      <w:r>
-        <w:t xml:space="preserve">kainen kuvailu. </w:t>
-      </w:r>
-      <w:r>
-        <w:t>Tutkimusongelman II vastaukseksi saadaan aikaisempien keskustelujen perusteella Valtran tuotevalikoiman mukaisia peltotuotannon teknologiaratkaisuita, joissa hyödynnetään ainakin automaattiohjausta ja maaperän rakenteen kartoitusta viljelyn suunnittelussa.</w:t>
-      </w:r>
-      <w:r>
-        <w:t xml:space="preserve"> Todennäköistä on, että näillä teknologioilla saavutetut hyödyt ovat linjassa teoriaosuudessa käsiteltyjen löydösten kanssa. Epävarmaa on voidaanko työkoneista saada tietoa analysoitavaksi ja hyödynnettäväksi muualla eli voidaanko niitä edes pitää IoT-tekn</w:t>
-      </w:r>
-      <w:r>
-        <w:t>ologioina. Ei ole tiedossa, millaisia tarpeita tai toiveita haastateltava on tiedost</w:t>
-      </w:r>
-      <w:r>
-        <w:t>a</w:t>
-      </w:r>
-      <w:r>
-        <w:t>nut IoT-teknologioita kohtaan.</w:t>
-      </w:r>
-    </w:p>
-    <w:p>
-      <w:pPr>
-        <w:pStyle w:val="Heading1"/>
-      </w:pPr>
-      <w:bookmarkStart w:id="20" w:name="aineisto-ja-tutkimusmenetelmät"/>
-      <w:bookmarkStart w:id="21" w:name="_Toc357031694"/>
+      <w:r>
+        <w:t>Aineisto ja (tutkimus)menetelmät</w:t>
+      </w:r>
       <w:bookmarkEnd w:id="20"/>
-      <w:r>
-        <w:t>Aineisto ja (tutkimus)menetelmät</w:t>
-      </w:r>
+    </w:p>
+    <w:p>
+      <w:pPr>
+        <w:spacing w:after="100" w:afterAutospacing="1"/>
+      </w:pPr>
+      <w:r>
+        <w:t>Tässä osiossa kuvaillaan käytetyt tutkimusmenetelmät ja -aineisto.</w:t>
+      </w:r>
+    </w:p>
+    <w:p>
+      <w:pPr>
+        <w:pStyle w:val="Heading2"/>
+      </w:pPr>
+      <w:bookmarkStart w:id="21" w:name="tutkimusmenetelmät"/>
+      <w:bookmarkStart w:id="22" w:name="_Toc357031695"/>
       <w:bookmarkEnd w:id="21"/>
-    </w:p>
-    <w:p>
-      <w:pPr>
-        <w:spacing w:after="100" w:afterAutospacing="1"/>
-      </w:pPr>
-      <w:r>
-        <w:t>Tässä osiossa kuvaillaan käytetyt tutkimusmenetelmät ja -aineisto.</w:t>
-      </w:r>
-    </w:p>
-    <w:p>
-      <w:pPr>
-        <w:pStyle w:val="Heading2"/>
-      </w:pPr>
-      <w:bookmarkStart w:id="22" w:name="tutkimusmenetelmät"/>
-      <w:bookmarkStart w:id="23" w:name="_Toc357031695"/>
+      <w:r>
+        <w:t>Tutkimusmenetelmät</w:t>
+      </w:r>
       <w:bookmarkEnd w:id="22"/>
-      <w:r>
-        <w:t>Tutkimusmenetelmät</w:t>
-      </w:r>
-      <w:bookmarkEnd w:id="23"/>
-    </w:p>
-    <w:p>
-      <w:pPr>
-        <w:spacing w:after="100" w:afterAutospacing="1"/>
-      </w:pPr>
-      <w:r>
-        <w:t>Kummallekin tutkimuso</w:t>
-      </w:r>
-      <w:r>
-        <w:t>ngelmalle on valittu oma tutkimusmenetelmänsä soveltuvuuden perusteella: tutkimusongelma I:een perehdytään kartoittavalla kirjallisuuskatsauksella ja tutkimusongelma II:een yksilöteemahaastattelulla.</w:t>
-      </w:r>
-    </w:p>
-    <w:p>
-      <w:pPr>
-        <w:spacing w:after="100" w:afterAutospacing="1"/>
-      </w:pPr>
-      <w:r>
-        <w:t>Kirjallisuuskatsaus soveltuu jo olemassaolevasta materia</w:t>
-      </w:r>
-      <w:r>
-        <w:t>alista kokonaiskuvan, yleisten ominaisuuksien hahmottamiseen ja raportointiin. Yksilöteemahaastattelulla voidaan ko</w:t>
+    </w:p>
+    <w:p>
+      <w:pPr>
+        <w:spacing w:after="100" w:afterAutospacing="1"/>
+      </w:pPr>
+      <w:r>
+        <w:t>Kummallekin tutkimusongelmalle on valittu oma tutkimusmenetelmänsä soveltuvuuden perusteella: tutkimusongelma I:een perehdytään kartoittavalla kirjallisuuskatsauksella ja tutkimusongelma II:een yksilöteemahaastattelulla.</w:t>
+      </w:r>
+    </w:p>
+    <w:p>
+      <w:pPr>
+        <w:spacing w:after="100" w:afterAutospacing="1"/>
+      </w:pPr>
+      <w:r>
+        <w:t>Kirjallisuuskatsaus soveltuu jo olemassaolevasta materiaalista kokonaiskuvan, yleisten ominaisuuksien hahmottamiseen ja raportointiin. Yksilöteemahaastattelulla voidaan ko</w:t>
       </w:r>
       <w:r>
         <w:t>h</w:t>
       </w:r>
       <w:r>
-        <w:t>tuullisen vapaamuotoisesti hahmottaa kuva sekä haastateltavan yleisitä kokemuksista että tarkemmin tutkimuksen aiheeseen liittyvistä seikois</w:t>
-      </w:r>
-      <w:r>
-        <w:t>ta.</w:t>
+        <w:t>tuullisen vapaamuotoisesti hahmottaa kuva sekä haastateltavan yleisitä kokemuksista että tarkemmin tutkimuksen aiheeseen liittyvistä seikoista.</w:t>
       </w:r>
     </w:p>
     <w:p>
@@ -3621,16 +3460,7 @@
         <w:t>t</w:t>
       </w:r>
       <w:r>
-        <w:t>si</w:t>
-      </w:r>
-      <w:r>
-        <w:t>t</w:t>
-      </w:r>
-      <w:r>
-        <w:t>tiin Finna-haulla aiheeseen liittyvää kirjallisuutta, mistä siirryttiin Goo</w:t>
-      </w:r>
-      <w:r>
-        <w:t>gle-, Google Sch</w:t>
+        <w:t>sittiin Finna-haulla aiheeseen liittyvää kirjallisuutta, mistä siirryttiin Google-, Google Sch</w:t>
       </w:r>
       <w:r>
         <w:t>o</w:t>
@@ -3642,10 +3472,7 @@
         <w:t>e</w:t>
       </w:r>
       <w:r>
-        <w:t>dotteita. Valinnat tehtiin kokonaisuutta silmälläpitäe</w:t>
-      </w:r>
-      <w:r>
-        <w:t>n pyrkien kuvaamaan valtiollisten, yks</w:t>
+        <w:t>dotteita. Valinnat tehtiin kokonaisuutta silmälläpitäen pyrkien kuvaamaan valtiollisten, yks</w:t>
       </w:r>
       <w:r>
         <w:t>i</w:t>
@@ -3659,10 +3486,7 @@
         <w:spacing w:after="100" w:afterAutospacing="1"/>
       </w:pPr>
       <w:r>
-        <w:t>Haastattelun toteutetaan yksilöteemahaastatteluna. Haastattelun tavoite on saada tietoa miten maatalouden IoT-teknologioita</w:t>
-      </w:r>
-      <w:r>
-        <w:t xml:space="preserve"> sovelletaan tai miten niitä haastateltavan käsityksen mukaan voitaisiin soveltaa haastateltavan työssä/Kiialan kartanon maataloustuotannossa. </w:t>
+        <w:t xml:space="preserve">Haastattelun toteutetaan yksilöteemahaastatteluna. Haastattelun tavoite on saada tietoa miten maatalouden IoT-teknologioita sovelletaan tai miten niitä haastateltavan käsityksen mukaan voitaisiin soveltaa haastateltavan työssä/Kiialan kartanon maataloustuotannossa. </w:t>
       </w:r>
       <w:r>
         <w:lastRenderedPageBreak/>
@@ -3672,10 +3496,7 @@
         <w:t>o</w:t>
       </w:r>
       <w:r>
-        <w:t xml:space="preserve">gioiden hyödyntämisestä </w:t>
-      </w:r>
-      <w:r>
-        <w:t>ja käyttökelpoisuudesta.</w:t>
+        <w:t>gioiden hyödyntämisestä ja käyttökelpoisuudesta.</w:t>
       </w:r>
     </w:p>
     <w:p>
@@ -3713,10 +3534,7 @@
         <w:spacing w:after="100" w:afterAutospacing="1"/>
       </w:pPr>
       <w:r>
-        <w:t>Mitä vaikutuksia niillä on tuotantoon ja/tai</w:t>
-      </w:r>
-      <w:r>
-        <w:t xml:space="preserve"> työntekoon?</w:t>
+        <w:t>Mitä vaikutuksia niillä on tuotantoon ja/tai työntekoon?</w:t>
       </w:r>
     </w:p>
     <w:p>
@@ -3764,10 +3582,7 @@
         <w:spacing w:after="100" w:afterAutospacing="1"/>
       </w:pPr>
       <w:r>
-        <w:t>Millaisia toiveita ta</w:t>
-      </w:r>
-      <w:r>
-        <w:t>i tarpeita haastateltavalla on IoT-teknologioille?</w:t>
+        <w:t>Millaisia toiveita tai tarpeita haastateltavalla on IoT-teknologioille?</w:t>
       </w:r>
     </w:p>
     <w:p>
@@ -3789,10 +3604,7 @@
         <w:spacing w:after="100" w:afterAutospacing="1"/>
       </w:pPr>
       <w:r>
-        <w:t>Tutkija ja haastatelt</w:t>
-      </w:r>
-      <w:r>
-        <w:t>ava ovat toisilleen ennestään tutuja ja tutkittavaa asiaa on sivuttu a</w:t>
+        <w:t>Tutkija ja haastateltava ovat toisilleen ennestään tutuja ja tutkittavaa asiaa on sivuttu a</w:t>
       </w:r>
       <w:r>
         <w:t>i</w:t>
@@ -3811,315 +3623,273 @@
       <w:pPr>
         <w:pStyle w:val="Heading1"/>
       </w:pPr>
-      <w:bookmarkStart w:id="24" w:name="tulokset"/>
-      <w:bookmarkStart w:id="25" w:name="_Toc357031696"/>
+      <w:bookmarkStart w:id="23" w:name="tulokset"/>
+      <w:bookmarkStart w:id="24" w:name="_Toc357031696"/>
+      <w:bookmarkEnd w:id="23"/>
+      <w:r>
+        <w:t>Tulokset</w:t>
+      </w:r>
       <w:bookmarkEnd w:id="24"/>
-      <w:r>
-        <w:t>Tulokset</w:t>
-      </w:r>
+    </w:p>
+    <w:p>
+      <w:pPr>
+        <w:spacing w:after="100" w:afterAutospacing="1"/>
+      </w:pPr>
+      <w:r>
+        <w:t>Tässä osiossa käsitellään tutkimuksen vastaukset tutkimusongelmittain.</w:t>
+      </w:r>
+    </w:p>
+    <w:p>
+      <w:pPr>
+        <w:pStyle w:val="Heading2"/>
+      </w:pPr>
+      <w:bookmarkStart w:id="25" w:name="tutkimusongelma-in-vastaukset"/>
+      <w:bookmarkStart w:id="26" w:name="_Toc357031697"/>
       <w:bookmarkEnd w:id="25"/>
-    </w:p>
-    <w:p>
-      <w:pPr>
-        <w:spacing w:after="100" w:afterAutospacing="1"/>
-      </w:pPr>
-      <w:r>
-        <w:t>Tässä osiossa käsitellään tutkimuksen vastaukset tutkimusongelmittain.</w:t>
+      <w:r>
+        <w:t>Tutkimusongelma I:n vastaukset</w:t>
+      </w:r>
+      <w:bookmarkEnd w:id="26"/>
+    </w:p>
+    <w:p>
+      <w:pPr>
+        <w:spacing w:after="100" w:afterAutospacing="1"/>
+      </w:pPr>
+      <w:r>
+        <w:t>Kasvintuotannossa IoT-teknologioiden hyödyntäminen vaikuttaa suurilta osin olevan a</w:t>
+      </w:r>
+      <w:r>
+        <w:t>i</w:t>
+      </w:r>
+      <w:r>
+        <w:t>kaisemmin kehitettyjen täsmäviljelyn tekniikoiden tehostamista. IoT:n tärkeänä osana nähdyn tiedon keräämisen ja analysoinnin hyödyntäminen on kuitenkin vielä harvinaise</w:t>
+      </w:r>
+      <w:r>
+        <w:t>m</w:t>
+      </w:r>
+      <w:r>
+        <w:t>paa kuin kasvuympäristön tarkkailu ja säätely. Uusien teknologioiden hyödyntäminen on myös mahdollistanut kasvitehtaiden kehittämisen paitsi kokeellisissa projekteissa myös kaupallisina sovelluksina.</w:t>
+      </w:r>
+    </w:p>
+    <w:p>
+      <w:pPr>
+        <w:spacing w:after="100" w:afterAutospacing="1"/>
+      </w:pPr>
+      <w:r>
+        <w:t>Peltotuotannon AIoT:n sovellukset ovat keskittyneet kasvuympäristön kuten pellon ma</w:t>
+      </w:r>
+      <w:r>
+        <w:t>a</w:t>
+      </w:r>
+      <w:r>
+        <w:t>perän koostumuksen ja kosteuden mittaukseen. Näiden sovellusten kehittämisen haaste</w:t>
+      </w:r>
+      <w:r>
+        <w:t>i</w:t>
+      </w:r>
+      <w:r>
+        <w:t>na nähdään erityisesti olevan teknologioiden kehittäminen peltotuotannon olosuhteet ke</w:t>
+      </w:r>
+      <w:r>
+        <w:t>s</w:t>
+      </w:r>
+      <w:r>
+        <w:t>täviksi, energiatehokkaiksi, riittävän yksinkertaisiksi, hankintahinnoiltaan tarpeeksi edull</w:t>
+      </w:r>
+      <w:r>
+        <w:t>i</w:t>
+      </w:r>
+      <w:r>
+        <w:t>siksi ja verkkoyhteyksiltään luotettaviksi. Kasvuympäristön tarkkailun lisäksi peltotuota</w:t>
+      </w:r>
+      <w:r>
+        <w:t>n</w:t>
+      </w:r>
+      <w:r>
+        <w:t>non AIoT-teknologiasoveluksista tärkeimpiä ovat traktorien ja vastaavien työkoneiden a</w:t>
+      </w:r>
+      <w:r>
+        <w:t>u</w:t>
+      </w:r>
+      <w:r>
+        <w:t>tomaattiohjaus ja automaatio.</w:t>
+      </w:r>
+    </w:p>
+    <w:p>
+      <w:pPr>
+        <w:spacing w:after="100" w:afterAutospacing="1"/>
+      </w:pPr>
+      <w:r>
+        <w:lastRenderedPageBreak/>
+        <w:t>Puutarhatuotannossa AIoT-ratkaisuja voidaan rakentaa kontrolloidummassa ympäristö</w:t>
+      </w:r>
+      <w:r>
+        <w:t>s</w:t>
+      </w:r>
+      <w:r>
+        <w:t>sä, jolloin soveluksien kehittäminen on helpompaa kuin peltotuotannossa. Puutarhatu</w:t>
+      </w:r>
+      <w:r>
+        <w:t>o</w:t>
+      </w:r>
+      <w:r>
+        <w:t>tannon AIoT-ratkaisuissa on korostunut sensorien tuottaman tiedon analysoinnin peru</w:t>
+      </w:r>
+      <w:r>
+        <w:t>s</w:t>
+      </w:r>
+      <w:r>
+        <w:t>teella tapahtuva kasvatusympäristön hallinta. “Internet of Things in agriculture”-kirjallisuuskatsauksen viittaamista kasvihuoneisiin keskittyvistä tutkimuksista suurin osa käsittelee kasvatusympäristön tarkkailua ja säätelyä, mikä on linjassa peltotuotannon tu</w:t>
+      </w:r>
+      <w:r>
+        <w:t>t</w:t>
+      </w:r>
+      <w:r>
+        <w:t>kimusmäärien kanssa. Katsauksessa puutarhatuotannolle erityiset ja huomattavat tutk</w:t>
+      </w:r>
+      <w:r>
+        <w:t>i</w:t>
+      </w:r>
+      <w:r>
+        <w:t>musaiheet ovat kasvihuoneen hallintajärjestelmät, energiankulutuksen hallinta ja Big Data.</w:t>
       </w:r>
     </w:p>
     <w:p>
       <w:pPr>
         <w:pStyle w:val="Heading2"/>
       </w:pPr>
-      <w:bookmarkStart w:id="26" w:name="tutkimusongelma-in-vastaukset"/>
-      <w:bookmarkStart w:id="27" w:name="_Toc357031697"/>
-      <w:bookmarkEnd w:id="26"/>
-      <w:r>
-        <w:t>Tutkimuso</w:t>
-      </w:r>
-      <w:r>
-        <w:t>ngelma I:n vastaukset</w:t>
-      </w:r>
+      <w:bookmarkStart w:id="27" w:name="tutkimusongelma-iin-vastaukset"/>
+      <w:bookmarkStart w:id="28" w:name="_Toc357031698"/>
       <w:bookmarkEnd w:id="27"/>
-    </w:p>
-    <w:p>
-      <w:pPr>
-        <w:spacing w:after="100" w:afterAutospacing="1"/>
-      </w:pPr>
-      <w:r>
-        <w:t>Kasvintuotannossa IoT-teknologioiden hyödyntäminen vaikuttaa suurilta osin olevan a</w:t>
-      </w:r>
-      <w:r>
-        <w:t>i</w:t>
-      </w:r>
-      <w:r>
-        <w:t>kaisemmin kehitettyjen täsmäviljelyn tekniikoiden tehostamista. IoT:n tärkeänä osana nähdyn tiedon keräämisen ja analysoinnin hyödyntäminen on kuitenk</w:t>
-      </w:r>
-      <w:r>
-        <w:t>in vielä harvinaise</w:t>
-      </w:r>
-      <w:r>
-        <w:t>m</w:t>
-      </w:r>
-      <w:r>
-        <w:t>paa kuin kasvuympäristön tarkkailu ja säätely. Uusien teknologioiden hyödyntäminen on myös mahdollistanut kasvitehtaiden kehittämisen paitsi kokeellisissa projekteissa myös kaupallisina sovelluksina.</w:t>
-      </w:r>
-    </w:p>
-    <w:p>
-      <w:pPr>
-        <w:spacing w:after="100" w:afterAutospacing="1"/>
-      </w:pPr>
-      <w:r>
-        <w:t>Peltotuotannon AIoT:n sovellukset ov</w:t>
-      </w:r>
-      <w:r>
-        <w:t>at keskittyneet kasvuympäristön kuten pellon ma</w:t>
+      <w:r>
+        <w:t>Tutkimusongelma II:n vastaukset</w:t>
+      </w:r>
+      <w:bookmarkEnd w:id="28"/>
+    </w:p>
+    <w:p>
+      <w:pPr>
+        <w:spacing w:after="100" w:afterAutospacing="1"/>
+      </w:pPr>
+      <w:r>
+        <w:t>Tutkimusongelman II vastaukset kirjoitetaan haastattelun tuloksista.</w:t>
+      </w:r>
+    </w:p>
+    <w:p>
+      <w:pPr>
+        <w:pStyle w:val="Heading1"/>
+      </w:pPr>
+      <w:bookmarkStart w:id="29" w:name="johtopäätökset-ja-suositukset"/>
+      <w:bookmarkStart w:id="30" w:name="_Toc357031699"/>
+      <w:bookmarkEnd w:id="29"/>
+      <w:r>
+        <w:t>Johtopäätökset ja suositukset</w:t>
+      </w:r>
+      <w:bookmarkEnd w:id="30"/>
+    </w:p>
+    <w:p>
+      <w:pPr>
+        <w:spacing w:after="100" w:afterAutospacing="1"/>
+      </w:pPr>
+      <w:r>
+        <w:t>Maatalouden esineiden Internet -aiheesta on julkaistu paljon erilaisia tutkimuksia, mutta suurin osa niistä on vielä prototyyppi- tai kehitysasteella. Ilmastonmuutoksen ja väestö</w:t>
+      </w:r>
+      <w:r>
+        <w:t>n</w:t>
+      </w:r>
+      <w:r>
+        <w:t>kasvun ruokaturvalle asettamat haasteet tulevat todennäköisesti motivoimaan kehitystä, mutta suurin osa kehitettävistä teknologioista ei näytä olevan kehittyvien markkinoiden saatavilla tai niiden tarpeisiin profiloitu.</w:t>
+      </w:r>
+    </w:p>
+    <w:p>
+      <w:pPr>
+        <w:spacing w:after="100" w:afterAutospacing="1"/>
+      </w:pPr>
+      <w:r>
+        <w:t>AIoT voidaan nähdä seuraavana kehitysvaiheena täsmäviljelylle, jonka avulla voidaan siirtyä Smart Farming -tuotantomenetelmiin. Täsmäviljelystä ja uusiin teknologioihin inve</w:t>
+      </w:r>
+      <w:r>
+        <w:t>s</w:t>
+      </w:r>
+      <w:r>
+        <w:t>toinneista on saatu hyviä kokemuksia, mutta tutkimusten mukaan vain pieni joukko inn</w:t>
+      </w:r>
+      <w:r>
+        <w:t>o</w:t>
+      </w:r>
+      <w:r>
+        <w:t>vatiivisia toimijoita on ottanut niitä käyttöön omassa tuotannossaan. Suomessa valtiolliset toimijat pyrkivät erilaisilla hankkeilla edistämään uusien teknologioiden ja liiketoimintama</w:t>
+      </w:r>
+      <w:r>
+        <w:t>l</w:t>
+      </w:r>
+      <w:r>
+        <w:t>lien kehittämistä ja käyttöönottoa, mutta hankkeiden vaikutuksista ei ole tietoa.</w:t>
+      </w:r>
+    </w:p>
+    <w:p>
+      <w:pPr>
+        <w:spacing w:after="100" w:afterAutospacing="1"/>
+      </w:pPr>
+      <w:r>
+        <w:t>Puutarhatuotannossa erityisesti kasvihuoneissa ja -tehtaissa on AIoT:n teknologiasove</w:t>
+      </w:r>
+      <w:r>
+        <w:t>l</w:t>
+      </w:r>
+      <w:r>
+        <w:t>luksia otettu käyttöön nopealla tahdilla. Tutkimuksissa on toteutettu hyvin mielenkiintoisia projekteja yksinkertaisista kosteusmittareista erittäin edistyneisiin kasvitehtaiden hallint</w:t>
       </w:r>
       <w:r>
         <w:t>a</w:t>
       </w:r>
       <w:r>
-        <w:t>perän koostumuksen ja kosteuden mittaukseen. Näiden sovellusten kehittämisen haaste</w:t>
-      </w:r>
-      <w:r>
-        <w:t>i</w:t>
-      </w:r>
-      <w:r>
-        <w:t>na nähdään erityisesti olevan teknologioiden kehittäminen peltotuotannon olosuhteet ke</w:t>
+        <w:t>järjestelmiin. Kaupallisia toimijoita on tullut esille jatkuvasti ja vaikuttaa siltä, että kasvite</w:t>
+      </w:r>
+      <w:r>
+        <w:t>h</w:t>
+      </w:r>
+      <w:r>
+        <w:t>taat tulevat nousemaan puutarhatuotannossa perinteisen kasvihuoneviljelyn rinnalle. Vielä ei ole ennustettu, kuinka suuren osan kokonaistuotannosta IoT-teknologioita soveltavat kasvitehtaat tai kasvihuoneet tulevat tai voivat kannattavasti toteuttaa.</w:t>
+      </w:r>
+    </w:p>
+    <w:p>
+      <w:pPr>
+        <w:spacing w:after="100" w:afterAutospacing="1"/>
+      </w:pPr>
+      <w:r>
+        <w:t>Jotta AIoT:n mahdollistamat hyödyt saadaan realisoitua, tulee vielä tehdä huomattava määrä työtä käytännöllisten teknologiasovellusten kehittämiseksi ja käyttöönottamiseksi. Tästä huolimatta AIoT on tällä hetkellä suosittu ja mielenkintoista aikaa elävä tutkimu</w:t>
       </w:r>
       <w:r>
         <w:t>s</w:t>
       </w:r>
       <w:r>
-        <w:t>täviksi, energiatehokkaiksi, riittävä</w:t>
-      </w:r>
-      <w:r>
-        <w:t>n yksinkertaisiksi, hankintahinnoiltaan tarpeeksi edull</w:t>
-      </w:r>
-      <w:r>
-        <w:t>i</w:t>
-      </w:r>
-      <w:r>
-        <w:t>siksi ja verkkoyhteyksiltään luotettaviksi. Kasvuympäristön tarkkailun lisäksi peltotuota</w:t>
-      </w:r>
-      <w:r>
-        <w:t>n</w:t>
-      </w:r>
-      <w:r>
-        <w:t>non AIoT-teknologiasoveluksista tärkeimpiä ovat traktorien ja vastaavien työkoneiden a</w:t>
-      </w:r>
-      <w:r>
-        <w:t>u</w:t>
-      </w:r>
-      <w:r>
-        <w:t>tomaattiohjaus ja autom</w:t>
-      </w:r>
-      <w:r>
-        <w:t>aatio.</w:t>
-      </w:r>
-    </w:p>
-    <w:p>
-      <w:pPr>
-        <w:spacing w:after="100" w:afterAutospacing="1"/>
-      </w:pPr>
-      <w:r>
-        <w:t>Puutarhatuotannossa AIoT-ratkaisuja voidaan rakentaa kontrolloidummassa ympäristö</w:t>
-      </w:r>
-      <w:r>
-        <w:t>s</w:t>
-      </w:r>
-      <w:r>
-        <w:t>sä, jolloin soveluksien kehittäminen on helpompaa kuin peltotuotannossa. Puutarhatu</w:t>
-      </w:r>
-      <w:r>
-        <w:t>o</w:t>
-      </w:r>
-      <w:r>
-        <w:t>tannon AIoT-ratkaisuissa on korostunut sensorien tuottaman tiedon analysoinnin peru</w:t>
-      </w:r>
-      <w:r>
-        <w:t>s</w:t>
-      </w:r>
-      <w:r>
-        <w:t>teella tapahtuva kasvatusympäristön hallinta. “Internet of Things in agriculture”-kirjallisuuskatsauksen viittaamista kasvihuoneisiin keskittyvistä tutkimuksista suurin osa käsittelee kasvatusympäristön tarkkailua ja säätelyä, mikä on linjassa peltotuotan</w:t>
-      </w:r>
-      <w:r>
-        <w:t>non tu</w:t>
-      </w:r>
-      <w:r>
-        <w:t>t</w:t>
-      </w:r>
-      <w:r>
-        <w:lastRenderedPageBreak/>
-        <w:t>kimusmäärien kanssa. Katsauksessa puutarhatuotannolle erityiset ja huomattavat tutk</w:t>
-      </w:r>
-      <w:r>
-        <w:t>i</w:t>
-      </w:r>
-      <w:r>
-        <w:t>musaiheet ovat kasvihuoneen hallintajärjestelmät, energiankulutuksen hallinta ja Big Data.</w:t>
-      </w:r>
-    </w:p>
-    <w:p>
-      <w:pPr>
-        <w:pStyle w:val="Heading2"/>
-      </w:pPr>
-      <w:bookmarkStart w:id="28" w:name="tutkimusongelma-iin-vastaukset"/>
-      <w:bookmarkStart w:id="29" w:name="_Toc357031698"/>
-      <w:bookmarkEnd w:id="28"/>
-      <w:r>
-        <w:t>Tutkimusongelma II:n vastaukset</w:t>
-      </w:r>
-      <w:bookmarkEnd w:id="29"/>
-    </w:p>
-    <w:p>
-      <w:pPr>
-        <w:spacing w:after="100" w:afterAutospacing="1"/>
-      </w:pPr>
-      <w:r>
-        <w:t>Tutkimusongelman II vastaukset kirjoitetaa</w:t>
-      </w:r>
-      <w:r>
-        <w:t>n haastattelun tuloksista.</w:t>
-      </w:r>
+        <w:t>kohde, jonka kaupalliset sovellukset voivat muuttaa ruokatuotantoa globaalisti.</w:t>
+      </w:r>
+    </w:p>
+    <w:p>
+      <w:pPr>
+        <w:spacing w:line="240" w:lineRule="auto"/>
+      </w:pPr>
+      <w:r>
+        <w:br w:type="page"/>
+      </w:r>
+    </w:p>
+    <w:p>
+      <w:pPr>
+        <w:spacing w:after="100" w:afterAutospacing="1"/>
+      </w:pPr>
     </w:p>
     <w:p>
       <w:pPr>
         <w:pStyle w:val="Heading1"/>
       </w:pPr>
-      <w:bookmarkStart w:id="30" w:name="johtopäätökset-ja-suositukset"/>
-      <w:bookmarkStart w:id="31" w:name="_Toc357031699"/>
-      <w:bookmarkEnd w:id="30"/>
-      <w:r>
-        <w:t>Johtopäätökset ja suositukset</w:t>
-      </w:r>
+      <w:bookmarkStart w:id="31" w:name="lähteet"/>
+      <w:bookmarkStart w:id="32" w:name="_Toc357031700"/>
       <w:bookmarkEnd w:id="31"/>
-    </w:p>
-    <w:p>
-      <w:pPr>
-        <w:spacing w:after="100" w:afterAutospacing="1"/>
-      </w:pPr>
-      <w:r>
-        <w:t>Maatalouden esineiden Internet -aiheesta on julkaistu paljon erilaisia tutkimuksia, mutta suurin osa niistä on vielä prototyyppi- tai kehitysasteella. Ilmastonmuutoksen ja väestö</w:t>
-      </w:r>
-      <w:r>
-        <w:t>n</w:t>
-      </w:r>
-      <w:r>
-        <w:t>kasvun ruokaturvalle asettamat haasteet tulevat todennäköisesti motivoimaan k</w:t>
-      </w:r>
-      <w:r>
-        <w:t>ehitystä, mutta suurin osa kehitettävistä teknologioista ei näytä olevan kehittyvien markkinoiden saatavilla tai niiden tarpeisiin profiloitu.</w:t>
-      </w:r>
-    </w:p>
-    <w:p>
-      <w:pPr>
-        <w:spacing w:after="100" w:afterAutospacing="1"/>
-      </w:pPr>
-      <w:r>
-        <w:t>AIoT voidaan nähdä seuraavana kehitysvaiheena täsmäviljelylle, jonka avulla voidaan siirtyä Smart Farming -tuotan</w:t>
-      </w:r>
-      <w:r>
-        <w:t>tomenetelmiin. Täsmäviljelystä ja uusiin teknologioihin inve</w:t>
-      </w:r>
-      <w:r>
-        <w:t>s</w:t>
-      </w:r>
-      <w:r>
-        <w:t>toinneista on saatu hyviä kokemuksia, mutta tutkimusten mukaan vain pieni joukko inn</w:t>
-      </w:r>
-      <w:r>
-        <w:t>o</w:t>
-      </w:r>
-      <w:r>
-        <w:t xml:space="preserve">vatiivisia toimijoita on ottanut niitä käyttöön omassa tuotannossaan. Suomessa valtiolliset toimijat pyrkivät </w:t>
-      </w:r>
-      <w:r>
-        <w:t>erilaisilla hankkeilla edistämään uusien teknologioiden ja liiketoimintama</w:t>
-      </w:r>
-      <w:r>
-        <w:t>l</w:t>
-      </w:r>
-      <w:r>
-        <w:t>lien kehittämistä ja käyttöönottoa, mutta hankkeiden vaikutuksista ei ole tietoa.</w:t>
-      </w:r>
-    </w:p>
-    <w:p>
-      <w:pPr>
-        <w:spacing w:after="100" w:afterAutospacing="1"/>
-      </w:pPr>
-      <w:r>
-        <w:t>Puutarhatuotannossa erityisesti kasvihuoneissa ja -tehtaissa on AIoT:n teknologiasove</w:t>
-      </w:r>
-      <w:r>
-        <w:t>l</w:t>
-      </w:r>
-      <w:r>
-        <w:t>luksia otettu</w:t>
-      </w:r>
-      <w:r>
-        <w:t xml:space="preserve"> käyttöön nopealla tahdilla. Tutkimuksissa on toteutettu hyvin mielenkiintoisia projekteja yksinkertaisista kosteusmittareista erittäin edistyneisiin kasvitehtaiden hallint</w:t>
-      </w:r>
-      <w:r>
-        <w:t>a</w:t>
-      </w:r>
-      <w:r>
-        <w:t>järjestelmiin. Kaupallisia toimijoita on tullut esille jatkuvasti ja vaikuttaa silt</w:t>
-      </w:r>
-      <w:r>
-        <w:t>ä, että kasvite</w:t>
-      </w:r>
-      <w:r>
-        <w:t>h</w:t>
-      </w:r>
-      <w:r>
-        <w:t xml:space="preserve">taat tulevat nousemaan puutarhatuotannossa perinteisen kasvihuoneviljelyn rinnalle. Vielä ei ole ennustettu, kuinka suuren osan kokonaistuotannosta IoT-teknologioita soveltavat kasvitehtaat tai kasvihuoneet tulevat tai voivat kannattavasti </w:t>
-      </w:r>
-      <w:r>
-        <w:t>toteuttaa.</w:t>
-      </w:r>
-    </w:p>
-    <w:p>
-      <w:pPr>
-        <w:spacing w:after="100" w:afterAutospacing="1"/>
-      </w:pPr>
-      <w:r>
-        <w:t>Jotta AIoT:n mahdollistamat hyödyt saadaan realisoitua, tulee vielä tehdä huomattava määrä työtä käytännöllisten teknologiasovellusten kehittämiseksi ja käyttöönottamiseksi. Tästä huolimatta AIoT on tällä hetkellä suosittu ja mielenkintoista aik</w:t>
-      </w:r>
-      <w:r>
-        <w:t>aa elävä tutkimu</w:t>
-      </w:r>
-      <w:r>
-        <w:t>s</w:t>
-      </w:r>
-      <w:r>
-        <w:t>kohde, jonka kaupalliset sovellukset voivat muuttaa ruokatuotantoa globaalisti.</w:t>
-      </w:r>
-    </w:p>
-    <w:p>
-      <w:pPr>
-        <w:spacing w:line="240" w:lineRule="auto"/>
-      </w:pPr>
-      <w:r>
-        <w:br w:type="page"/>
-      </w:r>
-    </w:p>
-    <w:p>
-      <w:pPr>
-        <w:spacing w:after="100" w:afterAutospacing="1"/>
-      </w:pPr>
-    </w:p>
-    <w:p>
-      <w:pPr>
-        <w:pStyle w:val="Heading1"/>
-      </w:pPr>
-      <w:bookmarkStart w:id="32" w:name="lähteet"/>
-      <w:bookmarkStart w:id="33" w:name="_Toc357031700"/>
+      <w:r>
+        <w:t>Lähteet</w:t>
+      </w:r>
       <w:bookmarkEnd w:id="32"/>
-      <w:r>
-        <w:t>Lähteet</w:t>
-      </w:r>
-      <w:bookmarkEnd w:id="33"/>
     </w:p>
     <w:p>
       <w:pPr>
@@ -4148,13 +3918,7 @@
           <w:rPr>
             <w:rStyle w:val="Hyperlink"/>
           </w:rPr>
-          <w:t>http://aerofarms</w:t>
-        </w:r>
-        <w:r>
-          <w:rPr>
-            <w:rStyle w:val="Hyperlink"/>
-          </w:rPr>
-          <w:t>.com/</w:t>
+          <w:t>http://aerofarms.com/</w:t>
         </w:r>
       </w:hyperlink>
       <w:r>
@@ -4182,13 +3946,7 @@
           <w:rPr>
             <w:rStyle w:val="Hyperlink"/>
           </w:rPr>
-          <w:t>https://www.</w:t>
-        </w:r>
-        <w:r>
-          <w:rPr>
-            <w:rStyle w:val="Hyperlink"/>
-          </w:rPr>
-          <w:t>etla.fi/wp-content/uploads/ETLA-Raportit-Reports-42.pdf</w:t>
+          <w:t>https://www.etla.fi/wp-content/uploads/ETLA-Raportit-Reports-42.pdf</w:t>
         </w:r>
       </w:hyperlink>
       <w:r>
@@ -4222,13 +3980,7 @@
           <w:rPr>
             <w:rStyle w:val="Hyperlink"/>
           </w:rPr>
-          <w:t>http://www.maaseuduntulevaisuus.fi/maatalous/fujitsu-mukaan-ruuantuotantoon-suomeen-perustetaan-kokeilukasvihuone-1.</w:t>
-        </w:r>
-        <w:r>
-          <w:rPr>
-            <w:rStyle w:val="Hyperlink"/>
-          </w:rPr>
-          <w:t>146938</w:t>
+          <w:t>http://www.maaseuduntulevaisuus.fi/maatalous/fujitsu-mukaan-ruuantuotantoon-suomeen-perustetaan-kokeilukasvihuone-1.146938</w:t>
         </w:r>
       </w:hyperlink>
       <w:r>
@@ -4240,7 +3992,6 @@
         <w:spacing w:after="100" w:afterAutospacing="1"/>
       </w:pPr>
       <w:r>
-        <w:lastRenderedPageBreak/>
         <w:t xml:space="preserve">Alexandratos, N. &amp; Bruinsma J., 2012. </w:t>
       </w:r>
       <w:r>
@@ -4267,10 +4018,7 @@
         <w:t>Selvitys Suomen kastelutilanteesta – esimerkkialueena Varsinais-Suomi</w:t>
       </w:r>
       <w:r>
-        <w:t xml:space="preserve">, Suomen ympäristökeskus. Available </w:t>
-      </w:r>
-      <w:r>
-        <w:t xml:space="preserve">at: </w:t>
+        <w:t xml:space="preserve">, Suomen ympäristökeskus. Available at: </w:t>
       </w:r>
       <w:hyperlink r:id="rId15">
         <w:r>
@@ -4317,10 +4065,7 @@
         <w:spacing w:after="100" w:afterAutospacing="1"/>
       </w:pPr>
       <w:r>
-        <w:t>Bright Agrotech, 2017–2017-01-18T09:29:33+00:00. Appropriate Vertical Farmi</w:t>
-      </w:r>
-      <w:r>
-        <w:t>ng Tec</w:t>
+        <w:t>Bright Agrotech, 2017. Appropriate Vertical Farming Tec</w:t>
       </w:r>
       <w:r>
         <w:t>h</w:t>
@@ -4360,13 +4105,7 @@
         <w:rPr>
           <w:i/>
         </w:rPr>
-        <w:t xml:space="preserve">Internet of Things: Principles </w:t>
-      </w:r>
-      <w:r>
-        <w:rPr>
-          <w:i/>
-        </w:rPr>
-        <w:t>and Paradigms</w:t>
+        <w:t>Internet of Things: Principles and Paradigms</w:t>
       </w:r>
       <w:r>
         <w:t xml:space="preserve">, Elsevier Science. Available at: </w:t>
@@ -4437,10 +4176,7 @@
         <w:t>form the Way We Work, Live, and Communicate</w:t>
       </w:r>
       <w:r>
-        <w:t>, R</w:t>
-      </w:r>
-      <w:r>
-        <w:t xml:space="preserve">egnery Publishing. Available at: </w:t>
+        <w:t xml:space="preserve">, Regnery Publishing. Available at: </w:t>
       </w:r>
       <w:hyperlink r:id="rId20">
         <w:r>
@@ -4487,6 +4223,7 @@
         <w:spacing w:after="100" w:afterAutospacing="1"/>
       </w:pPr>
       <w:r>
+        <w:lastRenderedPageBreak/>
         <w:t xml:space="preserve">Fujitsu, 2016. Fujitsu Launches Company in Finland to Produce and Sell Vegetables Year-Round with Artificial-Light Plant Factory. </w:t>
       </w:r>
       <w:r>
@@ -4524,10 +4261,7 @@
         <w:t>Industry 4.0: The Industrial Internet of Things</w:t>
       </w:r>
       <w:r>
-        <w:t>, A</w:t>
-      </w:r>
-      <w:r>
-        <w:t xml:space="preserve">press. Available at: </w:t>
+        <w:t xml:space="preserve">, Apress. Available at: </w:t>
       </w:r>
       <w:hyperlink r:id="rId23">
         <w:r>
@@ -4574,10 +4308,7 @@
         <w:spacing w:after="100" w:afterAutospacing="1"/>
       </w:pPr>
       <w:r>
-        <w:t>Luna-Maldonado, A.I., Vidales-Contreras, J.A. &amp; Rodríguez-Fuentes, H., 2016. Editorial: Advances and Trends in Developme</w:t>
-      </w:r>
-      <w:r>
-        <w:t xml:space="preserve">nt of Plant Factories. </w:t>
+        <w:t xml:space="preserve">Luna-Maldonado, A.I., Vidales-Contreras, J.A. &amp; Rodríguez-Fuentes, H., 2016. Editorial: Advances and Trends in Development of Plant Factories. </w:t>
       </w:r>
       <w:r>
         <w:rPr>
@@ -4603,24 +4334,36 @@
         <w:t>s</w:t>
       </w:r>
       <w:r>
-        <w:t>sed March 12, 2017]</w:t>
-      </w:r>
-      <w:r>
-        <w:t>.</w:t>
-      </w:r>
-    </w:p>
-    <w:p>
-      <w:pPr>
-        <w:spacing w:after="100" w:afterAutospacing="1"/>
-      </w:pPr>
-      <w:r>
-        <w:t xml:space="preserve">Luonnonvarakeskus, 2015–2015-06-16T07:06:50+02:00. Asiakkaan ääni: Automaatio yleistyy pelloilla. </w:t>
+        <w:t>sed March 12, 2017].</w:t>
+      </w:r>
+    </w:p>
+    <w:p>
+      <w:pPr>
+        <w:spacing w:after="100" w:afterAutospacing="1"/>
+      </w:pPr>
+      <w:r>
+        <w:t>Luonnonvarakeskus, 2015</w:t>
+      </w:r>
+      <w:r>
+        <w:t xml:space="preserve">. Asiakkaan ääni: Automaatio yleistyy pelloilla. </w:t>
       </w:r>
       <w:r>
         <w:rPr>
           <w:i/>
         </w:rPr>
-        <w:t>Luonnonvarakeskus</w:t>
+        <w:t>Luonnonvar</w:t>
+      </w:r>
+      <w:r>
+        <w:rPr>
+          <w:i/>
+        </w:rPr>
+        <w:t>a</w:t>
+      </w:r>
+      <w:r>
+        <w:rPr>
+          <w:i/>
+        </w:rPr>
+        <w:t>keskus</w:t>
       </w:r>
       <w:r>
         <w:t xml:space="preserve">. Available at: </w:t>
@@ -4630,17 +4373,17 @@
           <w:rPr>
             <w:rStyle w:val="Hyperlink"/>
           </w:rPr>
-          <w:t>https://www.luke.fi/asiakkaan-aani-aut</w:t>
-        </w:r>
-        <w:r>
-          <w:rPr>
-            <w:rStyle w:val="Hyperlink"/>
-          </w:rPr>
-          <w:t>omaatio-yleistyy-pelloilla/</w:t>
+          <w:t>https://www.luke.fi/asiakkaan-aani-automaatio-yleistyy-pelloilla/</w:t>
         </w:r>
       </w:hyperlink>
       <w:r>
-        <w:t xml:space="preserve"> [Accessed March 9, 2017].</w:t>
+        <w:t xml:space="preserve"> [A</w:t>
+      </w:r>
+      <w:r>
+        <w:t>c</w:t>
+      </w:r>
+      <w:r>
+        <w:t>cessed March 9, 2017].</w:t>
       </w:r>
     </w:p>
     <w:p>
@@ -4676,10 +4419,7 @@
         <w:spacing w:after="100" w:afterAutospacing="1"/>
       </w:pPr>
       <w:r>
-        <w:t>Monbiot, G., 2015. We’re treating soil l</w:t>
-      </w:r>
-      <w:r>
-        <w:t xml:space="preserve">ike dirt. It’s a fatal mistake, as our lives depend on it. </w:t>
+        <w:t xml:space="preserve">Monbiot, G., 2015. We’re treating soil like dirt. It’s a fatal mistake, as our lives depend on it. </w:t>
       </w:r>
       <w:r>
         <w:rPr>
@@ -4695,13 +4435,7 @@
           <w:rPr>
             <w:rStyle w:val="Hyperlink"/>
           </w:rPr>
-          <w:t>https://www.theguardian.com/commentisf</w:t>
-        </w:r>
-        <w:r>
-          <w:rPr>
-            <w:rStyle w:val="Hyperlink"/>
-          </w:rPr>
-          <w:t>ree/2015/mar/25/treating-soil-like-dirt-fatal-mistake-human-life</w:t>
+          <w:t>https://www.theguardian.com/commentisfree/2015/mar/25/treating-soil-like-dirt-fatal-mistake-human-life</w:t>
         </w:r>
       </w:hyperlink>
       <w:r>
@@ -4750,23 +4484,14 @@
         <w:t>Kauppalehti: Uutiset</w:t>
       </w:r>
       <w:r>
-        <w:t>.</w:t>
-      </w:r>
-      <w:r>
-        <w:t xml:space="preserve"> Available at: </w:t>
+        <w:t xml:space="preserve">. Available at: </w:t>
       </w:r>
       <w:hyperlink r:id="rId30">
         <w:r>
           <w:rPr>
             <w:rStyle w:val="Hyperlink"/>
           </w:rPr>
-          <w:t>http://www.kauppalehti.fi/uutiset/suomalaistekniikka-tuottaa-satoa-new-yorkin-kattokasvihuoneissa/Cx</w:t>
-        </w:r>
-        <w:r>
-          <w:rPr>
-            <w:rStyle w:val="Hyperlink"/>
-          </w:rPr>
-          <w:t>v4itmX?ref=email:d031</w:t>
+          <w:t>http://www.kauppalehti.fi/uutiset/suomalaistekniikka-tuottaa-satoa-new-yorkin-kattokasvihuoneissa/Cxv4itmX?ref=email:d031</w:t>
         </w:r>
       </w:hyperlink>
       <w:r>
@@ -4806,6 +4531,7 @@
         <w:spacing w:after="100" w:afterAutospacing="1"/>
       </w:pPr>
       <w:r>
+        <w:lastRenderedPageBreak/>
         <w:t xml:space="preserve">Skelly, J., 2015. Soil Scout - PocketVenture. </w:t>
       </w:r>
       <w:r>
@@ -4834,10 +4560,7 @@
         <w:spacing w:after="100" w:afterAutospacing="1"/>
       </w:pPr>
       <w:r>
-        <w:t>Sprea</w:t>
-      </w:r>
-      <w:r>
-        <w:t xml:space="preserve">d, 2017. SPREAD Co., Ltd. </w:t>
+        <w:t xml:space="preserve">Spread, 2017. SPREAD Co., Ltd. </w:t>
       </w:r>
       <w:r>
         <w:rPr>
@@ -4893,13 +4616,18 @@
         <w:spacing w:after="100" w:afterAutospacing="1"/>
       </w:pPr>
       <w:r>
-        <w:t>Suojanen, S., 2016–2016-04-10T08:24:00+00:00. Erikoistutkija vesiviljelystä: “Kasvite</w:t>
-      </w:r>
-      <w:r>
-        <w:t>h</w:t>
-      </w:r>
-      <w:r>
-        <w:t xml:space="preserve">dasbuumi käy maailmalla kuumana”. </w:t>
+        <w:t>Suojanen, S., 2016</w:t>
+      </w:r>
+      <w:bookmarkStart w:id="33" w:name="_GoBack"/>
+      <w:bookmarkEnd w:id="33"/>
+      <w:r>
+        <w:t>. Erikoistutkija vesiviljelystä: “Kasvitehdasbuumi käy maailmalla ku</w:t>
+      </w:r>
+      <w:r>
+        <w:t>u</w:t>
+      </w:r>
+      <w:r>
+        <w:t xml:space="preserve">mana”. </w:t>
       </w:r>
       <w:r>
         <w:rPr>
@@ -4919,10 +4647,7 @@
         </w:r>
       </w:hyperlink>
       <w:r>
-        <w:t xml:space="preserve"> [Accessed March</w:t>
-      </w:r>
-      <w:r>
-        <w:t xml:space="preserve"> 13, 2017].</w:t>
+        <w:t xml:space="preserve"> [Accessed March 13, 2017].</w:t>
       </w:r>
     </w:p>
     <w:p>
@@ -4964,10 +4689,7 @@
         <w:spacing w:after="100" w:afterAutospacing="1"/>
       </w:pPr>
       <w:r>
-        <w:t>T</w:t>
-      </w:r>
-      <w:r>
-        <w:t xml:space="preserve">elia, 2017. IoT-ratkaisut - IoT-ratkaisut - Tietoverkot - Tuotteet - Yrityksille. </w:t>
+        <w:t xml:space="preserve">Telia, 2017. IoT-ratkaisut - IoT-ratkaisut - Tietoverkot - Tuotteet - Yrityksille. </w:t>
       </w:r>
       <w:r>
         <w:rPr>
@@ -4995,13 +4717,7 @@
           <w:rPr>
             <w:rStyle w:val="Hyperlink"/>
           </w:rPr>
-          <w:t>https://www.telia.fi/yrity</w:t>
-        </w:r>
-        <w:r>
-          <w:rPr>
-            <w:rStyle w:val="Hyperlink"/>
-          </w:rPr>
-          <w:t>ksille/tuotteet/liittymat/iot-ratkaisut/kaikki-ratkaisut</w:t>
+          <w:t>https://www.telia.fi/yrityksille/tuotteet/liittymat/iot-ratkaisut/kaikki-ratkaisut</w:t>
         </w:r>
       </w:hyperlink>
       <w:r>
@@ -5090,10 +4806,7 @@
         <w:t>ces</w:t>
       </w:r>
       <w:r>
-        <w:t>, 11. Available at</w:t>
-      </w:r>
-      <w:r>
-        <w:t xml:space="preserve">: </w:t>
+        <w:t xml:space="preserve">, 11. Available at: </w:t>
       </w:r>
       <w:hyperlink r:id="rId40">
         <w:r>
@@ -5112,7 +4825,6 @@
         <w:spacing w:after="100" w:afterAutospacing="1"/>
       </w:pPr>
       <w:r>
-        <w:lastRenderedPageBreak/>
         <w:t xml:space="preserve">Veris Technologies, 2017. What drives soil EC, drives productivity. </w:t>
       </w:r>
       <w:r>
@@ -5129,13 +4841,7 @@
           <w:rPr>
             <w:rStyle w:val="Hyperlink"/>
           </w:rPr>
-          <w:t>http:</w:t>
-        </w:r>
-        <w:r>
-          <w:rPr>
-            <w:rStyle w:val="Hyperlink"/>
-          </w:rPr>
-          <w:t>//www.veristech.com/the-soil/soil-ec</w:t>
+          <w:t>http://www.veristech.com/the-soil/soil-ec</w:t>
         </w:r>
       </w:hyperlink>
       <w:r>
@@ -5271,7 +4977,7 @@
         <w:rStyle w:val="PageNumber"/>
         <w:noProof/>
       </w:rPr>
-      <w:t>6</w:t>
+      <w:t>16</w:t>
     </w:r>
     <w:r>
       <w:rPr>
@@ -6844,6 +6550,7 @@
   <w:style w:type="character" w:default="1" w:styleId="DefaultParagraphFont">
     <w:name w:val="Default Paragraph Font"/>
     <w:uiPriority w:val="1"/>
+    <w:semiHidden/>
     <w:unhideWhenUsed/>
   </w:style>
   <w:style w:type="table" w:default="1" w:styleId="TableNormal">
@@ -8190,6 +7897,7 @@
   <w:style w:type="character" w:default="1" w:styleId="DefaultParagraphFont">
     <w:name w:val="Default Paragraph Font"/>
     <w:uiPriority w:val="1"/>
+    <w:semiHidden/>
     <w:unhideWhenUsed/>
   </w:style>
   <w:style w:type="table" w:default="1" w:styleId="TableNormal">
@@ -9389,7 +9097,7 @@
   <a:extraClrSchemeLst/>
   <a:extLst>
     <a:ext uri="{05A4C25C-085E-4340-85A3-A5531E510DB2}">
-      <thm15:themeFamily xmlns="" xmlns:thm15="http://schemas.microsoft.com/office/thememl/2012/main" name="Office Theme" id="{62F939B6-93AF-4DB8-9C6B-D6C7DFDC589F}" vid="{4A3C46E8-61CC-4603-A589-7422A47A8E4A}"/>
+      <thm15:themeFamily xmlns:thm15="http://schemas.microsoft.com/office/thememl/2012/main" xmlns="" name="Office Theme" id="{62F939B6-93AF-4DB8-9C6B-D6C7DFDC589F}" vid="{4A3C46E8-61CC-4603-A589-7422A47A8E4A}"/>
     </a:ext>
   </a:extLst>
 </a:theme>

</xml_diff>

<commit_message>
Refactored raportti & raportti docx
</commit_message>
<xml_diff>
--- a/tPolvinenTutkimusraportti.docx
+++ b/tPolvinenTutkimusraportti.docx
@@ -285,14 +285,14 @@
         </w:rPr>
         <w:t>IoT</w:t>
       </w:r>
-      <w:proofErr w:type="spellEnd"/>
       <w:r>
         <w:rPr>
           <w:sz w:val="32"/>
           <w:szCs w:val="32"/>
         </w:rPr>
-        <w:t xml:space="preserve"> -teknologioiden</w:t>
-      </w:r>
+        <w:t>-teknologioiden</w:t>
+      </w:r>
+      <w:proofErr w:type="spellEnd"/>
       <w:r>
         <w:rPr>
           <w:sz w:val="32"/>
@@ -1040,9 +1040,12 @@
             <w:r>
               <w:t>IoT</w:t>
             </w:r>
+            <w:r>
+              <w:t>-teknologioiden</w:t>
+            </w:r>
             <w:proofErr w:type="spellEnd"/>
             <w:r>
-              <w:t xml:space="preserve"> -teknologioiden sovellukset kasvintuotannossa</w:t>
+              <w:t xml:space="preserve"> sovellukset kasvintuotannossa</w:t>
             </w:r>
           </w:p>
         </w:tc>
@@ -1140,7 +1143,10 @@
               <w:spacing w:after="100" w:afterAutospacing="1"/>
             </w:pPr>
             <w:r>
-              <w:t xml:space="preserve">Tämän tutkimuksen tavoitteena on selvittää I) millaisia </w:t>
+              <w:t>Tämän tutkimuksen tavoitteen</w:t>
+            </w:r>
+            <w:r>
+              <w:t xml:space="preserve">a on selvittää I) millaisia </w:t>
             </w:r>
             <w:proofErr w:type="spellStart"/>
             <w:r>
@@ -1148,7 +1154,7 @@
             </w:r>
             <w:proofErr w:type="spellEnd"/>
             <w:r>
-              <w:t xml:space="preserve"> –teknologioita (Internet of </w:t>
+              <w:t xml:space="preserve">–teknologioita (Internet of </w:t>
             </w:r>
             <w:proofErr w:type="spellStart"/>
             <w:r>
@@ -1162,7 +1168,10 @@
               <w:t>e</w:t>
             </w:r>
             <w:r>
-              <w:t xml:space="preserve">muksia ja näkemyksiä kasvintuotannossa toimivalla suomalaisella yrittäjällä on </w:t>
+              <w:t>muksia ja näkemyksiä kasvintuotannossa toimivalla s</w:t>
+            </w:r>
+            <w:r>
+              <w:t xml:space="preserve">uomalaisella yrittäjällä on </w:t>
             </w:r>
             <w:proofErr w:type="spellStart"/>
             <w:r>
@@ -1170,7 +1179,7 @@
             </w:r>
             <w:proofErr w:type="spellEnd"/>
             <w:r>
-              <w:t xml:space="preserve"> –teknologioiden hyödyntämisestä ja mahdollisuuksista.</w:t>
+              <w:t>–teknologioiden hyödyntämisestä ja mahdollisuuksista.</w:t>
             </w:r>
           </w:p>
           <w:p>
@@ -1184,7 +1193,10 @@
               <w:t>a</w:t>
             </w:r>
             <w:r>
-              <w:t xml:space="preserve">haastatteluna. Kirjallisuuskatsauksessa perehdytään kasvintuotannossa käytettäviin </w:t>
+              <w:t>haastatteluna. Kirjallisuuskatsauksessa perehdytään kas</w:t>
+            </w:r>
+            <w:r>
+              <w:t xml:space="preserve">vintuotannossa käytettäviin </w:t>
             </w:r>
             <w:proofErr w:type="spellStart"/>
             <w:r>
@@ -1192,7 +1204,10 @@
             </w:r>
             <w:proofErr w:type="spellEnd"/>
             <w:r>
-              <w:t xml:space="preserve"> –teknologioihin joiden sovelluksista on saatavilla joko tutkimustietoa tai muuten luotettaviksi arvioitavia lehtiartikkeleja tai valmistajien tiedotteita. Yksilöteemahaastattelussa pyritään hahmottamaan millaisia henkilökohtaisia kokemuksia ja näkemyksiä </w:t>
+              <w:t>–teknologioihin joiden sovelluksista on saatavilla joko tutkimustietoa tai muuten luotettaviksi arvioitavia lehtiartikkeleja tai valmistajien tiedotteita. Yksilöteemahaastattelussa pyritään hahmottamaan millaisia henkilökohtais</w:t>
+            </w:r>
+            <w:r>
+              <w:t xml:space="preserve">ia kokemuksia ja näkemyksiä </w:t>
             </w:r>
             <w:proofErr w:type="spellStart"/>
             <w:r>
@@ -1200,7 +1215,13 @@
             </w:r>
             <w:proofErr w:type="spellEnd"/>
             <w:r>
-              <w:t xml:space="preserve"> –teknologioiden hyödyntämisestä haastateltavalla maatalousalan toimijalla itsellään on.</w:t>
+              <w:t>–teknologioiden hy</w:t>
+            </w:r>
+            <w:r>
+              <w:t>ö</w:t>
+            </w:r>
+            <w:r>
+              <w:t>dyntämisestä haastateltavalla maatalousalan toimijalla itsellään on.</w:t>
             </w:r>
           </w:p>
           <w:p>
@@ -2450,7 +2471,18 @@
         <w:t>n</w:t>
       </w:r>
       <w:r>
-        <w:t>nan automaattiseen ohjaamiseen. IoT –teknologioiden mahdollistaman laitteiden välisen tiedonsiirron, sensorien tuottaman raakadatan analysoinnin ja siitä saatavan tietämyksen hyödyntämisen nähdään yleisesti tuottavan huomattavaa lisäarvoa.</w:t>
+        <w:t>nan automaattis</w:t>
+      </w:r>
+      <w:r>
+        <w:t xml:space="preserve">een ohjaamiseen. </w:t>
+      </w:r>
+      <w:proofErr w:type="spellStart"/>
+      <w:r>
+        <w:t>IoT</w:t>
+      </w:r>
+      <w:proofErr w:type="spellEnd"/>
+      <w:r>
+        <w:t>–teknologioiden mahdollistaman laitteiden välisen tiedonsiirron, sensorien tuottaman raakadatan analysoinnin ja siitä saatavan tietämyksen hyödyntämisen nähdään yleisesti tuottavan huomattavaa lisäarvoa.</w:t>
       </w:r>
     </w:p>
     <w:p>
@@ -2770,32 +2802,106 @@
         <w:spacing w:after="100" w:afterAutospacing="1"/>
       </w:pPr>
       <w:r>
-        <w:t>Suomessa IoT -teknologioiden hyödyntämiseen suuntautuvia tuotteita ja palveluita on tarjolla ainakin Telialla (Telia (2017)) ja Digitalla (Digita (2017)), joiden tarjoamat tietoli</w:t>
+        <w:t xml:space="preserve">Suomessa </w:t>
+      </w:r>
+      <w:proofErr w:type="spellStart"/>
+      <w:r>
+        <w:t>IoT</w:t>
+      </w:r>
+      <w:r>
+        <w:t>-teknologioiden</w:t>
+      </w:r>
+      <w:proofErr w:type="spellEnd"/>
+      <w:r>
+        <w:t xml:space="preserve"> hyödyntämiseen suuntautuvia tuotteita ja palveluita on ta</w:t>
+      </w:r>
+      <w:r>
+        <w:t>r</w:t>
+      </w:r>
+      <w:r>
+        <w:t>jolla ainakin Telialla (Telia (2017)) ja Digitalla (Digita (2017)), joiden tarjoamat tietoliike</w:t>
+      </w:r>
+      <w:r>
+        <w:t>n</w:t>
+      </w:r>
+      <w:r>
+        <w:t xml:space="preserve">neratkaisut ovat sovitettu </w:t>
+      </w:r>
+      <w:proofErr w:type="spellStart"/>
+      <w:r>
+        <w:t>IoT</w:t>
+      </w:r>
+      <w:r>
+        <w:t>-teknologioiden</w:t>
+      </w:r>
+      <w:proofErr w:type="spellEnd"/>
+      <w:r>
+        <w:t xml:space="preserve"> vaatimuksiin. Molemmat toimijat kannust</w:t>
+      </w:r>
+      <w:r>
+        <w:t>a</w:t>
+      </w:r>
+      <w:r>
+        <w:t>vat asi</w:t>
+      </w:r>
+      <w:r>
+        <w:t xml:space="preserve">akkaitaan kehittämään uusia </w:t>
+      </w:r>
+      <w:proofErr w:type="spellStart"/>
+      <w:r>
+        <w:t>IoT</w:t>
+      </w:r>
+      <w:r>
+        <w:t>-ratkaisuita</w:t>
+      </w:r>
+      <w:proofErr w:type="spellEnd"/>
+      <w:r>
+        <w:t xml:space="preserve"> ja tarjoavat niiden tueksi laajaa osaami</w:t>
+      </w:r>
+      <w:r>
+        <w:t>s</w:t>
+      </w:r>
+      <w:r>
+        <w:t>taan ja tietoliikenneverkkoaan. Laitteiden väliset verkkoyhteydet ovat haasteellisia moni</w:t>
+      </w:r>
+      <w:r>
+        <w:t>s</w:t>
+      </w:r>
+      <w:r>
+        <w:t xml:space="preserve">sa peltokasvintuotannon </w:t>
+      </w:r>
+      <w:proofErr w:type="spellStart"/>
+      <w:r>
+        <w:t>IoT</w:t>
+      </w:r>
+      <w:r>
+        <w:t>-hankkeissa</w:t>
+      </w:r>
+      <w:proofErr w:type="spellEnd"/>
+      <w:r>
+        <w:t>, mikä tekee tarjotuista palveluista mielenkiinto</w:t>
       </w:r>
       <w:r>
         <w:t>i</w:t>
       </w:r>
       <w:r>
-        <w:t>kenneratkaisut ovat sovitettu IoT -teknologioiden vaatimuksiin. Molemmat toimijat kannu</w:t>
+        <w:t xml:space="preserve">sia </w:t>
+      </w:r>
+      <w:r>
+        <w:lastRenderedPageBreak/>
+        <w:t>niiden tarjoaman kattavan langattoman tietoliikenneverkon takia. Kattava verkko mahdo</w:t>
+      </w:r>
+      <w:r>
+        <w:t>l</w:t>
+      </w:r>
+      <w:r>
+        <w:t>listaa ja helpottaa myös osaltaan kokeiluhankkeiden kasvua prototyypeistä tuotantojärje</w:t>
       </w:r>
       <w:r>
         <w:t>s</w:t>
       </w:r>
       <w:r>
-        <w:t>tavat asiakkaitaan kehittämään uusia IoT -ratkaisuita ja tarjoavat niiden tueksi laajaa osaamistaan ja tietoliikenneverkkoaan. Laitteiden väliset verkkoyhteydet ovat haasteellisia monissa peltokasvintuotannon IoT -hankkeissa, mikä tekee tarjotuista palveluista miele</w:t>
-      </w:r>
-      <w:r>
-        <w:t>n</w:t>
-      </w:r>
-      <w:r>
-        <w:lastRenderedPageBreak/>
-        <w:t>kiintoisia niiden tarjoaman kattavan langattoman tietoliikenneverkon takia. Kattava verkko mahdollistaa ja helpottaa myös osaltaan kokeiluhankkeiden kasvua prototyypeistä tuota</w:t>
-      </w:r>
-      <w:r>
-        <w:t>n</w:t>
-      </w:r>
-      <w:r>
-        <w:t>tojärjestelmiksi.</w:t>
+        <w:t>telmiksi.</w:t>
       </w:r>
     </w:p>
     <w:p>
@@ -3199,7 +3305,10 @@
         <w:t>u</w:t>
       </w:r>
       <w:r>
-        <w:t>mana”’ kasvitehdas -konseptia tutkinut erikoistutkija, dosentti Kari Jokinen kertoo “Kasv</w:t>
+        <w:t>mana”’ kasvitehdas</w:t>
+      </w:r>
+      <w:r>
+        <w:t>-konseptia tutkinut erikoistutkija, dosentti Kari Jokinen kertoo “Kasv</w:t>
       </w:r>
       <w:r>
         <w:t>i</w:t>
@@ -3269,7 +3378,21 @@
         <w:spacing w:after="100" w:afterAutospacing="1"/>
       </w:pPr>
       <w:r>
-        <w:t>Miten peltotuotannon ja puutarhatuotannon erot vaikuttavat IoT -teknologioiden sovelluksiin?</w:t>
+        <w:t>Miten peltotuotannon ja puutarh</w:t>
+      </w:r>
+      <w:r>
+        <w:t xml:space="preserve">atuotannon erot vaikuttavat </w:t>
+      </w:r>
+      <w:proofErr w:type="spellStart"/>
+      <w:r>
+        <w:t>IoT</w:t>
+      </w:r>
+      <w:r>
+        <w:t>-teknologioiden</w:t>
+      </w:r>
+      <w:proofErr w:type="spellEnd"/>
+      <w:r>
+        <w:t xml:space="preserve"> sovelluksiin?</w:t>
       </w:r>
     </w:p>
     <w:p>
@@ -3412,20 +3535,28 @@
         <w:spacing w:after="100" w:afterAutospacing="1"/>
       </w:pPr>
       <w:r>
-        <w:t>Tässä osiossa kuvaillaan käytetyt tutkimusmenetelmät ja -aineisto.</w:t>
+        <w:t>Tässä osiossa kuvaillaan käytetyt tutkimusmenetelmät ja</w:t>
+      </w:r>
+      <w:bookmarkStart w:id="21" w:name="_GoBack"/>
+      <w:r>
+        <w:t xml:space="preserve"> -</w:t>
+      </w:r>
+      <w:bookmarkEnd w:id="21"/>
+      <w:r>
+        <w:t>aineisto.</w:t>
       </w:r>
     </w:p>
     <w:p>
       <w:pPr>
         <w:pStyle w:val="Heading2"/>
       </w:pPr>
-      <w:bookmarkStart w:id="21" w:name="tutkimusmenetelmät"/>
-      <w:bookmarkStart w:id="22" w:name="_Toc357031695"/>
-      <w:bookmarkEnd w:id="21"/>
+      <w:bookmarkStart w:id="22" w:name="tutkimusmenetelmät"/>
+      <w:bookmarkStart w:id="23" w:name="_Toc357031695"/>
+      <w:bookmarkEnd w:id="22"/>
       <w:r>
         <w:t>Tutkimusmenetelmät</w:t>
       </w:r>
-      <w:bookmarkEnd w:id="22"/>
+      <w:bookmarkEnd w:id="23"/>
     </w:p>
     <w:p>
       <w:pPr>
@@ -3623,13 +3754,13 @@
       <w:pPr>
         <w:pStyle w:val="Heading1"/>
       </w:pPr>
-      <w:bookmarkStart w:id="23" w:name="tulokset"/>
-      <w:bookmarkStart w:id="24" w:name="_Toc357031696"/>
-      <w:bookmarkEnd w:id="23"/>
+      <w:bookmarkStart w:id="24" w:name="tulokset"/>
+      <w:bookmarkStart w:id="25" w:name="_Toc357031696"/>
+      <w:bookmarkEnd w:id="24"/>
       <w:r>
         <w:t>Tulokset</w:t>
       </w:r>
-      <w:bookmarkEnd w:id="24"/>
+      <w:bookmarkEnd w:id="25"/>
     </w:p>
     <w:p>
       <w:pPr>
@@ -3643,13 +3774,13 @@
       <w:pPr>
         <w:pStyle w:val="Heading2"/>
       </w:pPr>
-      <w:bookmarkStart w:id="25" w:name="tutkimusongelma-in-vastaukset"/>
-      <w:bookmarkStart w:id="26" w:name="_Toc357031697"/>
-      <w:bookmarkEnd w:id="25"/>
+      <w:bookmarkStart w:id="26" w:name="tutkimusongelma-in-vastaukset"/>
+      <w:bookmarkStart w:id="27" w:name="_Toc357031697"/>
+      <w:bookmarkEnd w:id="26"/>
       <w:r>
         <w:t>Tutkimusongelma I:n vastaukset</w:t>
       </w:r>
-      <w:bookmarkEnd w:id="26"/>
+      <w:bookmarkEnd w:id="27"/>
     </w:p>
     <w:p>
       <w:pPr>
@@ -3758,13 +3889,13 @@
       <w:pPr>
         <w:pStyle w:val="Heading2"/>
       </w:pPr>
-      <w:bookmarkStart w:id="27" w:name="tutkimusongelma-iin-vastaukset"/>
-      <w:bookmarkStart w:id="28" w:name="_Toc357031698"/>
-      <w:bookmarkEnd w:id="27"/>
+      <w:bookmarkStart w:id="28" w:name="tutkimusongelma-iin-vastaukset"/>
+      <w:bookmarkStart w:id="29" w:name="_Toc357031698"/>
+      <w:bookmarkEnd w:id="28"/>
       <w:r>
         <w:t>Tutkimusongelma II:n vastaukset</w:t>
       </w:r>
-      <w:bookmarkEnd w:id="28"/>
+      <w:bookmarkEnd w:id="29"/>
     </w:p>
     <w:p>
       <w:pPr>
@@ -3778,13 +3909,13 @@
       <w:pPr>
         <w:pStyle w:val="Heading1"/>
       </w:pPr>
-      <w:bookmarkStart w:id="29" w:name="johtopäätökset-ja-suositukset"/>
-      <w:bookmarkStart w:id="30" w:name="_Toc357031699"/>
-      <w:bookmarkEnd w:id="29"/>
+      <w:bookmarkStart w:id="30" w:name="johtopäätökset-ja-suositukset"/>
+      <w:bookmarkStart w:id="31" w:name="_Toc357031699"/>
+      <w:bookmarkEnd w:id="30"/>
       <w:r>
         <w:t>Johtopäätökset ja suositukset</w:t>
       </w:r>
-      <w:bookmarkEnd w:id="30"/>
+      <w:bookmarkEnd w:id="31"/>
     </w:p>
     <w:p>
       <w:pPr>
@@ -3883,13 +4014,13 @@
       <w:pPr>
         <w:pStyle w:val="Heading1"/>
       </w:pPr>
-      <w:bookmarkStart w:id="31" w:name="lähteet"/>
-      <w:bookmarkStart w:id="32" w:name="_Toc357031700"/>
-      <w:bookmarkEnd w:id="31"/>
+      <w:bookmarkStart w:id="32" w:name="lähteet"/>
+      <w:bookmarkStart w:id="33" w:name="_Toc357031700"/>
+      <w:bookmarkEnd w:id="32"/>
       <w:r>
         <w:t>Lähteet</w:t>
       </w:r>
-      <w:bookmarkEnd w:id="32"/>
+      <w:bookmarkEnd w:id="33"/>
     </w:p>
     <w:p>
       <w:pPr>
@@ -4616,12 +4747,7 @@
         <w:spacing w:after="100" w:afterAutospacing="1"/>
       </w:pPr>
       <w:r>
-        <w:t>Suojanen, S., 2016</w:t>
-      </w:r>
-      <w:bookmarkStart w:id="33" w:name="_GoBack"/>
-      <w:bookmarkEnd w:id="33"/>
-      <w:r>
-        <w:t>. Erikoistutkija vesiviljelystä: “Kasvitehdasbuumi käy maailmalla ku</w:t>
+        <w:t>Suojanen, S., 2016. Erikoistutkija vesiviljelystä: “Kasvitehdasbuumi käy maailmalla ku</w:t>
       </w:r>
       <w:r>
         <w:t>u</w:t>
@@ -4977,7 +5103,7 @@
         <w:rStyle w:val="PageNumber"/>
         <w:noProof/>
       </w:rPr>
-      <w:t>16</w:t>
+      <w:t>12</w:t>
     </w:r>
     <w:r>
       <w:rPr>

</xml_diff>